<commit_message>
The report script is updated
</commit_message>
<xml_diff>
--- a/Data Imbalance Solution.docx
+++ b/Data Imbalance Solution.docx
@@ -340,7 +340,25 @@
         <w:rPr>
           <w:rFonts w:ascii="Arial" w:hAnsi="Arial" w:cs="Arial"/>
         </w:rPr>
-        <w:t xml:space="preserve">8). Random over sampling method replicates the minor cases randomly, which generates same data and causes bias. SMOTE is based on nearest neighbour and generates </w:t>
+        <w:t>8). Random over sampling method replicates the minor cases randomly, which generates same data and causes bias. SMOTE is based on nearest neighbour</w:t>
+      </w:r>
+      <w:r>
+        <w:rPr>
+          <w:rFonts w:ascii="Arial" w:hAnsi="Arial" w:cs="Arial" w:hint="eastAsia"/>
+        </w:rPr>
+        <w:t xml:space="preserve"> </w:t>
+      </w:r>
+      <w:r>
+        <w:rPr>
+          <w:rFonts w:ascii="Arial" w:hAnsi="Arial" w:cs="Arial"/>
+        </w:rPr>
+        <w:t>algorithm</w:t>
+      </w:r>
+      <w:r>
+        <w:rPr>
+          <w:rFonts w:ascii="Arial" w:hAnsi="Arial" w:cs="Arial"/>
+        </w:rPr>
+        <w:t xml:space="preserve"> and generates </w:t>
       </w:r>
       <w:r>
         <w:rPr>
@@ -414,7 +432,19 @@
         <w:rPr>
           <w:rFonts w:ascii="Arial" w:hAnsi="Arial" w:cs="Arial" w:hint="eastAsia"/>
         </w:rPr>
-        <w:t xml:space="preserve"> for this project, we applied simple KNN model to </w:t>
+        <w:t xml:space="preserve"> for this project, we applied simple </w:t>
+      </w:r>
+      <w:r>
+        <w:rPr>
+          <w:rFonts w:ascii="Arial" w:hAnsi="Arial" w:cs="Arial" w:hint="eastAsia"/>
+        </w:rPr>
+        <w:t>SVM</w:t>
+      </w:r>
+      <w:r>
+        <w:rPr>
+          <w:rFonts w:ascii="Arial" w:hAnsi="Arial" w:cs="Arial" w:hint="eastAsia"/>
+        </w:rPr>
+        <w:t xml:space="preserve"> model to </w:t>
       </w:r>
       <w:r>
         <w:rPr>
@@ -440,7 +470,13 @@
         <w:rPr>
           <w:rFonts w:ascii="Arial" w:hAnsi="Arial" w:cs="Arial" w:hint="eastAsia"/>
         </w:rPr>
-        <w:t>= 1, 2, 3</w:t>
+        <w:t xml:space="preserve">= </w:t>
+      </w:r>
+      <w:r>
+        <w:rPr>
+          <w:rFonts w:ascii="Arial" w:hAnsi="Arial" w:cs="Arial" w:hint="eastAsia"/>
+        </w:rPr>
+        <w:t>3, 5, 7, 9</w:t>
       </w:r>
       <w:r>
         <w:rPr>
@@ -452,19 +488,31 @@
         <w:rPr>
           <w:rFonts w:ascii="Arial" w:hAnsi="Arial" w:cs="Arial" w:hint="eastAsia"/>
         </w:rPr>
-        <w:t xml:space="preserve">74. </w:t>
-      </w:r>
-      <w:r>
-        <w:rPr>
-          <w:rFonts w:ascii="Arial" w:hAnsi="Arial" w:cs="Arial"/>
-        </w:rPr>
-        <w:t>N</w:t>
-      </w:r>
-      <w:r>
-        <w:rPr>
-          <w:rFonts w:ascii="Arial" w:hAnsi="Arial" w:cs="Arial" w:hint="eastAsia"/>
-        </w:rPr>
-        <w:t xml:space="preserve">ote that according to Zhang et al (2017), a typical </w:t>
+        <w:t>73</w:t>
+      </w:r>
+      <w:r>
+        <w:rPr>
+          <w:rFonts w:ascii="Arial" w:hAnsi="Arial" w:cs="Arial" w:hint="eastAsia"/>
+        </w:rPr>
+        <w:t>.</w:t>
+      </w:r>
+      <w:r>
+        <w:rPr>
+          <w:rFonts w:ascii="Arial" w:hAnsi="Arial" w:cs="Arial" w:hint="eastAsia"/>
+        </w:rPr>
+        <w:t xml:space="preserve"> </w:t>
+      </w:r>
+      <w:r>
+        <w:rPr>
+          <w:rFonts w:ascii="Arial" w:hAnsi="Arial" w:cs="Arial"/>
+        </w:rPr>
+        <w:t>T</w:t>
+      </w:r>
+      <w:r>
+        <w:rPr>
+          <w:rFonts w:ascii="Arial" w:hAnsi="Arial" w:cs="Arial" w:hint="eastAsia"/>
+        </w:rPr>
+        <w:t xml:space="preserve">he </w:t>
       </w:r>
       <w:r>
         <w:rPr>
@@ -476,81 +524,45 @@
       </w:r>
       <w:r>
         <w:rPr>
-          <w:rFonts w:ascii="Arial" w:hAnsi="Arial" w:cs="Arial"/>
-        </w:rPr>
-        <w:t xml:space="preserve"> value</w:t>
-      </w:r>
-      <w:r>
-        <w:rPr>
-          <w:rFonts w:ascii="Arial" w:hAnsi="Arial" w:cs="Arial" w:hint="eastAsia"/>
-        </w:rPr>
-        <w:t xml:space="preserve"> for KNN model is the square root of sample size. </w:t>
-      </w:r>
-      <w:r>
-        <w:rPr>
-          <w:rFonts w:ascii="Arial" w:hAnsi="Arial" w:cs="Arial"/>
-        </w:rPr>
-        <w:t>I</w:t>
-      </w:r>
-      <w:r>
-        <w:rPr>
-          <w:rFonts w:ascii="Arial" w:hAnsi="Arial" w:cs="Arial" w:hint="eastAsia"/>
-        </w:rPr>
-        <w:t xml:space="preserve">n this case, it equals 73.86, approximately 74. </w:t>
-      </w:r>
-      <w:r>
-        <w:rPr>
-          <w:rFonts w:ascii="Arial" w:hAnsi="Arial" w:cs="Arial"/>
-        </w:rPr>
-        <w:t>T</w:t>
-      </w:r>
-      <w:r>
-        <w:rPr>
-          <w:rFonts w:ascii="Arial" w:hAnsi="Arial" w:cs="Arial" w:hint="eastAsia"/>
-        </w:rPr>
-        <w:t xml:space="preserve">he performance of model is defined by the proportion that the predicted value not </w:t>
-      </w:r>
-      <w:r>
-        <w:rPr>
-          <w:rFonts w:ascii="Arial" w:hAnsi="Arial" w:cs="Arial"/>
-        </w:rPr>
-        <w:t>equalling</w:t>
-      </w:r>
-      <w:r>
-        <w:rPr>
-          <w:rFonts w:ascii="Arial" w:hAnsi="Arial" w:cs="Arial" w:hint="eastAsia"/>
-        </w:rPr>
-        <w:t xml:space="preserve"> the test set data. </w:t>
-      </w:r>
-      <w:r>
-        <w:rPr>
-          <w:rFonts w:ascii="Arial" w:hAnsi="Arial" w:cs="Arial"/>
-        </w:rPr>
-        <w:t>B</w:t>
-      </w:r>
-      <w:r>
-        <w:rPr>
-          <w:rFonts w:ascii="Arial" w:hAnsi="Arial" w:cs="Arial" w:hint="eastAsia"/>
-        </w:rPr>
-        <w:t xml:space="preserve">y setting the other hyperparameters default, the </w:t>
-      </w:r>
-      <w:r>
-        <w:rPr>
-          <w:rFonts w:ascii="Arial" w:hAnsi="Arial" w:cs="Arial"/>
-        </w:rPr>
-        <w:t>result</w:t>
-      </w:r>
-      <w:r>
-        <w:rPr>
-          <w:rFonts w:ascii="Arial" w:hAnsi="Arial" w:cs="Arial" w:hint="eastAsia"/>
-        </w:rPr>
-        <w:t xml:space="preserve"> of </w:t>
-      </w:r>
-      <w:r>
-        <w:rPr>
-          <w:rFonts w:ascii="Arial" w:hAnsi="Arial" w:cs="Arial" w:hint="eastAsia"/>
-        </w:rPr>
-        <w:t xml:space="preserve">error rates to </w:t>
+          <w:rFonts w:ascii="Arial" w:hAnsi="Arial" w:cs="Arial" w:hint="eastAsia"/>
+        </w:rPr>
+        <w:t xml:space="preserve"> values are odd numbers because according to He et al (2008), an even number</w:t>
+      </w:r>
+      <w:r>
+        <w:rPr>
+          <w:rFonts w:ascii="Arial" w:hAnsi="Arial" w:cs="Arial" w:hint="eastAsia"/>
+        </w:rPr>
+        <w:t xml:space="preserve"> </w:t>
+      </w:r>
+      <w:r>
+        <w:rPr>
+          <w:rFonts w:ascii="Arial" w:hAnsi="Arial" w:cs="Arial" w:hint="eastAsia"/>
+        </w:rPr>
+        <w:t xml:space="preserve">of nearest </w:t>
+      </w:r>
+      <w:r>
+        <w:rPr>
+          <w:rFonts w:ascii="Arial" w:hAnsi="Arial" w:cs="Arial"/>
+        </w:rPr>
+        <w:t>neighbours</w:t>
+      </w:r>
+      <w:r>
+        <w:rPr>
+          <w:rFonts w:ascii="Arial" w:hAnsi="Arial" w:cs="Arial" w:hint="eastAsia"/>
+        </w:rPr>
+        <w:t xml:space="preserve"> may cause difficulty to decide the class of data when not having majority class of neighbours. </w:t>
+      </w:r>
+      <w:r>
+        <w:rPr>
+          <w:rFonts w:ascii="Arial" w:hAnsi="Arial" w:cs="Arial"/>
+        </w:rPr>
+        <w:t>N</w:t>
+      </w:r>
+      <w:r>
+        <w:rPr>
+          <w:rFonts w:ascii="Arial" w:hAnsi="Arial" w:cs="Arial" w:hint="eastAsia"/>
+        </w:rPr>
+        <w:t xml:space="preserve">ote that according to Zhang et al (2017), a typical </w:t>
       </w:r>
       <w:r>
         <w:rPr>
@@ -564,13 +576,187 @@
         <w:rPr>
           <w:rFonts w:ascii="Arial" w:hAnsi="Arial" w:cs="Arial"/>
         </w:rPr>
+        <w:t xml:space="preserve"> value</w:t>
+      </w:r>
+      <w:r>
+        <w:rPr>
+          <w:rFonts w:ascii="Arial" w:hAnsi="Arial" w:cs="Arial" w:hint="eastAsia"/>
+        </w:rPr>
         <w:t xml:space="preserve"> </w:t>
       </w:r>
       <w:r>
         <w:rPr>
           <w:rFonts w:ascii="Arial" w:hAnsi="Arial" w:cs="Arial" w:hint="eastAsia"/>
         </w:rPr>
-        <w:t>values is shown in Fig 1.</w:t>
+        <w:t>for ADASYN</w:t>
+      </w:r>
+      <w:r>
+        <w:rPr>
+          <w:rFonts w:ascii="Arial" w:hAnsi="Arial" w:cs="Arial" w:hint="eastAsia"/>
+        </w:rPr>
+        <w:t xml:space="preserve"> model is the square root of </w:t>
+      </w:r>
+      <w:r>
+        <w:rPr>
+          <w:rFonts w:ascii="Arial" w:hAnsi="Arial" w:cs="Arial" w:hint="eastAsia"/>
+        </w:rPr>
+        <w:t>data</w:t>
+      </w:r>
+      <w:r>
+        <w:rPr>
+          <w:rFonts w:ascii="Arial" w:hAnsi="Arial" w:cs="Arial" w:hint="eastAsia"/>
+        </w:rPr>
+        <w:t xml:space="preserve"> size</w:t>
+      </w:r>
+      <w:r>
+        <w:rPr>
+          <w:rFonts w:ascii="Arial" w:hAnsi="Arial" w:cs="Arial" w:hint="eastAsia"/>
+        </w:rPr>
+        <w:t xml:space="preserve"> that requires to be augmented</w:t>
+      </w:r>
+      <w:r>
+        <w:rPr>
+          <w:rFonts w:ascii="Arial" w:hAnsi="Arial" w:cs="Arial" w:hint="eastAsia"/>
+        </w:rPr>
+        <w:t xml:space="preserve">. </w:t>
+      </w:r>
+      <w:r>
+        <w:rPr>
+          <w:rFonts w:ascii="Arial" w:hAnsi="Arial" w:cs="Arial"/>
+        </w:rPr>
+        <w:t>I</w:t>
+      </w:r>
+      <w:r>
+        <w:rPr>
+          <w:rFonts w:ascii="Arial" w:hAnsi="Arial" w:cs="Arial" w:hint="eastAsia"/>
+        </w:rPr>
+        <w:t xml:space="preserve">n this case, it equals </w:t>
+      </w:r>
+      <w:r>
+        <w:rPr>
+          <w:rFonts w:ascii="Arial" w:hAnsi="Arial" w:cs="Arial"/>
+        </w:rPr>
+        <w:t>the</w:t>
+      </w:r>
+      <w:r>
+        <w:rPr>
+          <w:rFonts w:ascii="Arial" w:hAnsi="Arial" w:cs="Arial" w:hint="eastAsia"/>
+        </w:rPr>
+        <w:t xml:space="preserve"> square root of 5073, equalling </w:t>
+      </w:r>
+      <w:r>
+        <w:rPr>
+          <w:rFonts w:ascii="Arial" w:hAnsi="Arial" w:cs="Arial" w:hint="eastAsia"/>
+        </w:rPr>
+        <w:t>7</w:t>
+      </w:r>
+      <w:r>
+        <w:rPr>
+          <w:rFonts w:ascii="Arial" w:hAnsi="Arial" w:cs="Arial" w:hint="eastAsia"/>
+        </w:rPr>
+        <w:t>1</w:t>
+      </w:r>
+      <w:r>
+        <w:rPr>
+          <w:rFonts w:ascii="Arial" w:hAnsi="Arial" w:cs="Arial" w:hint="eastAsia"/>
+        </w:rPr>
+        <w:t>.</w:t>
+      </w:r>
+      <w:r>
+        <w:rPr>
+          <w:rFonts w:ascii="Arial" w:hAnsi="Arial" w:cs="Arial" w:hint="eastAsia"/>
+        </w:rPr>
+        <w:t>22</w:t>
+      </w:r>
+      <w:r>
+        <w:rPr>
+          <w:rFonts w:ascii="Arial" w:hAnsi="Arial" w:cs="Arial" w:hint="eastAsia"/>
+        </w:rPr>
+        <w:t>, approximately 7</w:t>
+      </w:r>
+      <w:r>
+        <w:rPr>
+          <w:rFonts w:ascii="Arial" w:hAnsi="Arial" w:cs="Arial" w:hint="eastAsia"/>
+        </w:rPr>
+        <w:t>1</w:t>
+      </w:r>
+      <w:r>
+        <w:rPr>
+          <w:rFonts w:ascii="Arial" w:hAnsi="Arial" w:cs="Arial" w:hint="eastAsia"/>
+        </w:rPr>
+        <w:t xml:space="preserve">. </w:t>
+      </w:r>
+      <w:r>
+        <w:rPr>
+          <w:rFonts w:ascii="Arial" w:hAnsi="Arial" w:cs="Arial"/>
+        </w:rPr>
+        <w:t>T</w:t>
+      </w:r>
+      <w:r>
+        <w:rPr>
+          <w:rFonts w:ascii="Arial" w:hAnsi="Arial" w:cs="Arial" w:hint="eastAsia"/>
+        </w:rPr>
+        <w:t xml:space="preserve">he accuracy is tested based on cross validation, by setting the number of folds equalling 5. </w:t>
+      </w:r>
+      <w:r>
+        <w:rPr>
+          <w:rFonts w:ascii="Arial" w:hAnsi="Arial" w:cs="Arial"/>
+        </w:rPr>
+        <w:t>E</w:t>
+      </w:r>
+      <w:r>
+        <w:rPr>
+          <w:rFonts w:ascii="Arial" w:hAnsi="Arial" w:cs="Arial" w:hint="eastAsia"/>
+        </w:rPr>
+        <w:t xml:space="preserve">ach </w:t>
+      </w:r>
+      <w:r>
+        <w:rPr>
+          <w:rFonts w:ascii="Arial" w:hAnsi="Arial" w:cs="Arial"/>
+        </w:rPr>
+        <w:t>augmented</w:t>
+      </w:r>
+      <w:r>
+        <w:rPr>
+          <w:rFonts w:ascii="Arial" w:hAnsi="Arial" w:cs="Arial" w:hint="eastAsia"/>
+        </w:rPr>
+        <w:t xml:space="preserve"> train set</w:t>
+      </w:r>
+      <w:r>
+        <w:rPr>
+          <w:rFonts w:ascii="Arial" w:hAnsi="Arial" w:cs="Arial" w:hint="eastAsia"/>
+        </w:rPr>
+        <w:t xml:space="preserve"> </w:t>
+      </w:r>
+      <w:r>
+        <w:rPr>
+          <w:rFonts w:ascii="Arial" w:hAnsi="Arial" w:cs="Arial" w:hint="eastAsia"/>
+        </w:rPr>
+        <w:t xml:space="preserve">is fitted into a default Support Vector Machine for calculating the accuracy. </w:t>
+      </w:r>
+      <w:r>
+        <w:rPr>
+          <w:rFonts w:ascii="Arial" w:hAnsi="Arial" w:cs="Arial"/>
+        </w:rPr>
+        <w:t>B</w:t>
+      </w:r>
+      <w:r>
+        <w:rPr>
+          <w:rFonts w:ascii="Arial" w:hAnsi="Arial" w:cs="Arial" w:hint="eastAsia"/>
+        </w:rPr>
+        <w:t xml:space="preserve">elow </w:t>
+      </w:r>
+      <w:r>
+        <w:rPr>
+          <w:rFonts w:ascii="Arial" w:hAnsi="Arial" w:cs="Arial"/>
+        </w:rPr>
+        <w:t>are</w:t>
+      </w:r>
+      <w:r>
+        <w:rPr>
+          <w:rFonts w:ascii="Arial" w:hAnsi="Arial" w:cs="Arial" w:hint="eastAsia"/>
+        </w:rPr>
+        <w:t xml:space="preserve"> the steps of entire solution.</w:t>
       </w:r>
     </w:p>
     <w:p>
@@ -580,15 +766,3738 @@
           <w:rFonts w:ascii="Arial" w:hAnsi="Arial" w:cs="Arial"/>
         </w:rPr>
       </w:pPr>
-      <w:r>
-        <w:rPr>
-          <w:rFonts w:ascii="Arial" w:hAnsi="Arial" w:cs="Arial"/>
+    </w:p>
+    <w:p>
+      <w:pPr>
+        <w:jc w:val="both"/>
+        <w:rPr>
+          <w:rFonts w:ascii="Arial" w:hAnsi="Arial" w:cs="Arial"/>
+        </w:rPr>
+      </w:pPr>
+      <w:r>
+        <w:rPr>
+          <w:rFonts w:ascii="Arial" w:hAnsi="Arial" w:cs="Arial"/>
+        </w:rPr>
+        <w:t>S</w:t>
+      </w:r>
+      <w:r>
+        <w:rPr>
+          <w:rFonts w:ascii="Arial" w:hAnsi="Arial" w:cs="Arial" w:hint="eastAsia"/>
+        </w:rPr>
+        <w:t>tep 1: data preparation</w:t>
+      </w:r>
+    </w:p>
+    <w:p>
+      <w:pPr>
+        <w:pStyle w:val="NormalWeb"/>
+        <w:pBdr>
+          <w:top w:val="single" w:sz="6" w:space="2" w:color="888888"/>
+          <w:left w:val="single" w:sz="6" w:space="2" w:color="888888"/>
+          <w:bottom w:val="single" w:sz="6" w:space="2" w:color="888888"/>
+          <w:right w:val="single" w:sz="6" w:space="2" w:color="888888"/>
+        </w:pBdr>
+        <w:tabs>
+          <w:tab w:val="left" w:pos="916"/>
+          <w:tab w:val="left" w:pos="1832"/>
+          <w:tab w:val="left" w:pos="2748"/>
+          <w:tab w:val="left" w:pos="3664"/>
+          <w:tab w:val="left" w:pos="4580"/>
+          <w:tab w:val="left" w:pos="5496"/>
+          <w:tab w:val="left" w:pos="6412"/>
+          <w:tab w:val="left" w:pos="7328"/>
+          <w:tab w:val="left" w:pos="8244"/>
+          <w:tab w:val="left" w:pos="9160"/>
+          <w:tab w:val="left" w:pos="10076"/>
+          <w:tab w:val="left" w:pos="10992"/>
+          <w:tab w:val="left" w:pos="11908"/>
+          <w:tab w:val="left" w:pos="12824"/>
+          <w:tab w:val="left" w:pos="13740"/>
+          <w:tab w:val="left" w:pos="14656"/>
+        </w:tabs>
+        <w:spacing w:before="0" w:beforeAutospacing="0" w:after="0" w:afterAutospacing="0"/>
+        <w:divId w:val="1457868546"/>
+        <w:rPr>
+          <w:rFonts w:ascii="Consolas" w:hAnsi="Consolas" w:cs="Courier New"/>
+          <w:sz w:val="17"/>
+          <w:szCs w:val="17"/>
+        </w:rPr>
+      </w:pPr>
+      <w:r>
+        <w:rPr>
+          <w:rFonts w:ascii="Consolas" w:hAnsi="Consolas" w:cs="Courier New"/>
+          <w:color w:val="000088"/>
+          <w:sz w:val="17"/>
+          <w:szCs w:val="17"/>
+        </w:rPr>
+        <w:t>set</w:t>
+      </w:r>
+      <w:r>
+        <w:rPr>
+          <w:rFonts w:ascii="Consolas" w:hAnsi="Consolas" w:cs="Courier New"/>
+          <w:color w:val="666600"/>
+          <w:sz w:val="17"/>
+          <w:szCs w:val="17"/>
+        </w:rPr>
+        <w:t>.</w:t>
+      </w:r>
+      <w:r>
+        <w:rPr>
+          <w:rFonts w:ascii="Consolas" w:hAnsi="Consolas" w:cs="Courier New"/>
+          <w:color w:val="000000"/>
+          <w:sz w:val="17"/>
+          <w:szCs w:val="17"/>
+        </w:rPr>
+        <w:t>seed</w:t>
+      </w:r>
+      <w:r>
+        <w:rPr>
+          <w:rFonts w:ascii="Consolas" w:hAnsi="Consolas" w:cs="Courier New"/>
+          <w:color w:val="666600"/>
+          <w:sz w:val="17"/>
+          <w:szCs w:val="17"/>
+        </w:rPr>
+        <w:t>(</w:t>
+      </w:r>
+      <w:r>
+        <w:rPr>
+          <w:rFonts w:ascii="Consolas" w:hAnsi="Consolas" w:cs="Courier New"/>
+          <w:color w:val="006666"/>
+          <w:sz w:val="17"/>
+          <w:szCs w:val="17"/>
+        </w:rPr>
+        <w:t>123</w:t>
+      </w:r>
+      <w:r>
+        <w:rPr>
+          <w:rFonts w:ascii="Consolas" w:hAnsi="Consolas" w:cs="Courier New"/>
+          <w:color w:val="666600"/>
+          <w:sz w:val="17"/>
+          <w:szCs w:val="17"/>
+        </w:rPr>
+        <w:t>)</w:t>
+      </w:r>
+    </w:p>
+    <w:p>
+      <w:pPr>
+        <w:pStyle w:val="NormalWeb"/>
+        <w:pBdr>
+          <w:top w:val="single" w:sz="6" w:space="2" w:color="888888"/>
+          <w:left w:val="single" w:sz="6" w:space="2" w:color="888888"/>
+          <w:bottom w:val="single" w:sz="6" w:space="2" w:color="888888"/>
+          <w:right w:val="single" w:sz="6" w:space="2" w:color="888888"/>
+        </w:pBdr>
+        <w:tabs>
+          <w:tab w:val="left" w:pos="916"/>
+          <w:tab w:val="left" w:pos="1832"/>
+          <w:tab w:val="left" w:pos="2748"/>
+          <w:tab w:val="left" w:pos="3664"/>
+          <w:tab w:val="left" w:pos="4580"/>
+          <w:tab w:val="left" w:pos="5496"/>
+          <w:tab w:val="left" w:pos="6412"/>
+          <w:tab w:val="left" w:pos="7328"/>
+          <w:tab w:val="left" w:pos="8244"/>
+          <w:tab w:val="left" w:pos="9160"/>
+          <w:tab w:val="left" w:pos="10076"/>
+          <w:tab w:val="left" w:pos="10992"/>
+          <w:tab w:val="left" w:pos="11908"/>
+          <w:tab w:val="left" w:pos="12824"/>
+          <w:tab w:val="left" w:pos="13740"/>
+          <w:tab w:val="left" w:pos="14656"/>
+        </w:tabs>
+        <w:spacing w:before="0" w:beforeAutospacing="0" w:after="0" w:afterAutospacing="0"/>
+        <w:divId w:val="1457868546"/>
+        <w:rPr>
+          <w:rFonts w:ascii="Consolas" w:hAnsi="Consolas" w:cs="Courier New"/>
+          <w:sz w:val="17"/>
+          <w:szCs w:val="17"/>
+        </w:rPr>
+      </w:pPr>
+      <w:r>
+        <w:rPr>
+          <w:rFonts w:ascii="Consolas" w:hAnsi="Consolas" w:cs="Courier New"/>
+          <w:color w:val="000000"/>
+          <w:sz w:val="17"/>
+          <w:szCs w:val="17"/>
+        </w:rPr>
+        <w:t> </w:t>
+      </w:r>
+    </w:p>
+    <w:p>
+      <w:pPr>
+        <w:pStyle w:val="NormalWeb"/>
+        <w:pBdr>
+          <w:top w:val="single" w:sz="6" w:space="2" w:color="888888"/>
+          <w:left w:val="single" w:sz="6" w:space="2" w:color="888888"/>
+          <w:bottom w:val="single" w:sz="6" w:space="2" w:color="888888"/>
+          <w:right w:val="single" w:sz="6" w:space="2" w:color="888888"/>
+        </w:pBdr>
+        <w:tabs>
+          <w:tab w:val="left" w:pos="916"/>
+          <w:tab w:val="left" w:pos="1832"/>
+          <w:tab w:val="left" w:pos="2748"/>
+          <w:tab w:val="left" w:pos="3664"/>
+          <w:tab w:val="left" w:pos="4580"/>
+          <w:tab w:val="left" w:pos="5496"/>
+          <w:tab w:val="left" w:pos="6412"/>
+          <w:tab w:val="left" w:pos="7328"/>
+          <w:tab w:val="left" w:pos="8244"/>
+          <w:tab w:val="left" w:pos="9160"/>
+          <w:tab w:val="left" w:pos="10076"/>
+          <w:tab w:val="left" w:pos="10992"/>
+          <w:tab w:val="left" w:pos="11908"/>
+          <w:tab w:val="left" w:pos="12824"/>
+          <w:tab w:val="left" w:pos="13740"/>
+          <w:tab w:val="left" w:pos="14656"/>
+        </w:tabs>
+        <w:spacing w:before="0" w:beforeAutospacing="0" w:after="0" w:afterAutospacing="0"/>
+        <w:divId w:val="1457868546"/>
+        <w:rPr>
+          <w:rFonts w:ascii="Consolas" w:hAnsi="Consolas" w:cs="Courier New"/>
+          <w:sz w:val="17"/>
+          <w:szCs w:val="17"/>
+        </w:rPr>
+      </w:pPr>
+      <w:r>
+        <w:rPr>
+          <w:rFonts w:ascii="Consolas" w:hAnsi="Consolas" w:cs="Courier New"/>
+          <w:color w:val="880000"/>
+          <w:sz w:val="17"/>
+          <w:szCs w:val="17"/>
+        </w:rPr>
+        <w:t># load datasets</w:t>
+      </w:r>
+    </w:p>
+    <w:p>
+      <w:pPr>
+        <w:pStyle w:val="NormalWeb"/>
+        <w:pBdr>
+          <w:top w:val="single" w:sz="6" w:space="2" w:color="888888"/>
+          <w:left w:val="single" w:sz="6" w:space="2" w:color="888888"/>
+          <w:bottom w:val="single" w:sz="6" w:space="2" w:color="888888"/>
+          <w:right w:val="single" w:sz="6" w:space="2" w:color="888888"/>
+        </w:pBdr>
+        <w:tabs>
+          <w:tab w:val="left" w:pos="916"/>
+          <w:tab w:val="left" w:pos="1832"/>
+          <w:tab w:val="left" w:pos="2748"/>
+          <w:tab w:val="left" w:pos="3664"/>
+          <w:tab w:val="left" w:pos="4580"/>
+          <w:tab w:val="left" w:pos="5496"/>
+          <w:tab w:val="left" w:pos="6412"/>
+          <w:tab w:val="left" w:pos="7328"/>
+          <w:tab w:val="left" w:pos="8244"/>
+          <w:tab w:val="left" w:pos="9160"/>
+          <w:tab w:val="left" w:pos="10076"/>
+          <w:tab w:val="left" w:pos="10992"/>
+          <w:tab w:val="left" w:pos="11908"/>
+          <w:tab w:val="left" w:pos="12824"/>
+          <w:tab w:val="left" w:pos="13740"/>
+          <w:tab w:val="left" w:pos="14656"/>
+        </w:tabs>
+        <w:spacing w:before="0" w:beforeAutospacing="0" w:after="0" w:afterAutospacing="0"/>
+        <w:divId w:val="1457868546"/>
+        <w:rPr>
+          <w:rFonts w:ascii="Consolas" w:hAnsi="Consolas" w:cs="Courier New"/>
+          <w:sz w:val="17"/>
+          <w:szCs w:val="17"/>
+        </w:rPr>
+      </w:pPr>
+      <w:r>
+        <w:rPr>
+          <w:rFonts w:ascii="Consolas" w:hAnsi="Consolas" w:cs="Courier New"/>
+          <w:color w:val="000000"/>
+          <w:sz w:val="17"/>
+          <w:szCs w:val="17"/>
+        </w:rPr>
+        <w:t xml:space="preserve">train </w:t>
+      </w:r>
+      <w:r>
+        <w:rPr>
+          <w:rFonts w:ascii="Consolas" w:hAnsi="Consolas" w:cs="Courier New"/>
+          <w:color w:val="666600"/>
+          <w:sz w:val="17"/>
+          <w:szCs w:val="17"/>
+        </w:rPr>
+        <w:t>=</w:t>
+      </w:r>
+      <w:r>
+        <w:rPr>
+          <w:rFonts w:ascii="Consolas" w:hAnsi="Consolas" w:cs="Courier New"/>
+          <w:color w:val="000000"/>
+          <w:sz w:val="17"/>
+          <w:szCs w:val="17"/>
+        </w:rPr>
+        <w:t xml:space="preserve"> </w:t>
+      </w:r>
+      <w:r>
+        <w:rPr>
+          <w:rFonts w:ascii="Consolas" w:hAnsi="Consolas" w:cs="Courier New"/>
+          <w:color w:val="000088"/>
+          <w:sz w:val="17"/>
+          <w:szCs w:val="17"/>
+        </w:rPr>
+        <w:t>as</w:t>
+      </w:r>
+      <w:r>
+        <w:rPr>
+          <w:rFonts w:ascii="Consolas" w:hAnsi="Consolas" w:cs="Courier New"/>
+          <w:color w:val="666600"/>
+          <w:sz w:val="17"/>
+          <w:szCs w:val="17"/>
+        </w:rPr>
+        <w:t>.</w:t>
+      </w:r>
+      <w:r>
+        <w:rPr>
+          <w:rFonts w:ascii="Consolas" w:hAnsi="Consolas" w:cs="Courier New"/>
+          <w:color w:val="000000"/>
+          <w:sz w:val="17"/>
+          <w:szCs w:val="17"/>
+        </w:rPr>
+        <w:t>data</w:t>
+      </w:r>
+      <w:r>
+        <w:rPr>
+          <w:rFonts w:ascii="Consolas" w:hAnsi="Consolas" w:cs="Courier New"/>
+          <w:color w:val="666600"/>
+          <w:sz w:val="17"/>
+          <w:szCs w:val="17"/>
+        </w:rPr>
+        <w:t>.</w:t>
+      </w:r>
+      <w:r>
+        <w:rPr>
+          <w:rFonts w:ascii="Consolas" w:hAnsi="Consolas" w:cs="Courier New"/>
+          <w:color w:val="000000"/>
+          <w:sz w:val="17"/>
+          <w:szCs w:val="17"/>
+        </w:rPr>
+        <w:t>frame</w:t>
+      </w:r>
+      <w:r>
+        <w:rPr>
+          <w:rFonts w:ascii="Consolas" w:hAnsi="Consolas" w:cs="Courier New"/>
+          <w:color w:val="666600"/>
+          <w:sz w:val="17"/>
+          <w:szCs w:val="17"/>
+        </w:rPr>
+        <w:t>(</w:t>
+      </w:r>
+      <w:r>
+        <w:rPr>
+          <w:rFonts w:ascii="Consolas" w:hAnsi="Consolas" w:cs="Courier New"/>
+          <w:color w:val="000000"/>
+          <w:sz w:val="17"/>
+          <w:szCs w:val="17"/>
+        </w:rPr>
+        <w:t>read</w:t>
+      </w:r>
+      <w:r>
+        <w:rPr>
+          <w:rFonts w:ascii="Consolas" w:hAnsi="Consolas" w:cs="Courier New"/>
+          <w:color w:val="666600"/>
+          <w:sz w:val="17"/>
+          <w:szCs w:val="17"/>
+        </w:rPr>
+        <w:t>.</w:t>
+      </w:r>
+      <w:r>
+        <w:rPr>
+          <w:rFonts w:ascii="Consolas" w:hAnsi="Consolas" w:cs="Courier New"/>
+          <w:color w:val="000000"/>
+          <w:sz w:val="17"/>
+          <w:szCs w:val="17"/>
+        </w:rPr>
+        <w:t>csv</w:t>
+      </w:r>
+      <w:r>
+        <w:rPr>
+          <w:rFonts w:ascii="Consolas" w:hAnsi="Consolas" w:cs="Courier New"/>
+          <w:color w:val="666600"/>
+          <w:sz w:val="17"/>
+          <w:szCs w:val="17"/>
+        </w:rPr>
+        <w:t>(</w:t>
+      </w:r>
+      <w:r>
+        <w:rPr>
+          <w:rFonts w:ascii="Consolas" w:hAnsi="Consolas" w:cs="Courier New"/>
+          <w:color w:val="008800"/>
+          <w:sz w:val="17"/>
+          <w:szCs w:val="17"/>
+        </w:rPr>
+        <w:t>"processed_train_final_v2_with_18_variables.csv"</w:t>
+      </w:r>
+      <w:r>
+        <w:rPr>
+          <w:rFonts w:ascii="Consolas" w:hAnsi="Consolas" w:cs="Courier New"/>
+          <w:color w:val="666600"/>
+          <w:sz w:val="17"/>
+          <w:szCs w:val="17"/>
+        </w:rPr>
+        <w:t>))</w:t>
+      </w:r>
+    </w:p>
+    <w:p>
+      <w:pPr>
+        <w:pStyle w:val="NormalWeb"/>
+        <w:pBdr>
+          <w:top w:val="single" w:sz="6" w:space="2" w:color="888888"/>
+          <w:left w:val="single" w:sz="6" w:space="2" w:color="888888"/>
+          <w:bottom w:val="single" w:sz="6" w:space="2" w:color="888888"/>
+          <w:right w:val="single" w:sz="6" w:space="2" w:color="888888"/>
+        </w:pBdr>
+        <w:tabs>
+          <w:tab w:val="left" w:pos="916"/>
+          <w:tab w:val="left" w:pos="1832"/>
+          <w:tab w:val="left" w:pos="2748"/>
+          <w:tab w:val="left" w:pos="3664"/>
+          <w:tab w:val="left" w:pos="4580"/>
+          <w:tab w:val="left" w:pos="5496"/>
+          <w:tab w:val="left" w:pos="6412"/>
+          <w:tab w:val="left" w:pos="7328"/>
+          <w:tab w:val="left" w:pos="8244"/>
+          <w:tab w:val="left" w:pos="9160"/>
+          <w:tab w:val="left" w:pos="10076"/>
+          <w:tab w:val="left" w:pos="10992"/>
+          <w:tab w:val="left" w:pos="11908"/>
+          <w:tab w:val="left" w:pos="12824"/>
+          <w:tab w:val="left" w:pos="13740"/>
+          <w:tab w:val="left" w:pos="14656"/>
+        </w:tabs>
+        <w:spacing w:before="0" w:beforeAutospacing="0" w:after="0" w:afterAutospacing="0"/>
+        <w:divId w:val="1457868546"/>
+        <w:rPr>
+          <w:rFonts w:ascii="Consolas" w:hAnsi="Consolas" w:cs="Courier New"/>
+          <w:sz w:val="17"/>
+          <w:szCs w:val="17"/>
+        </w:rPr>
+      </w:pPr>
+      <w:r>
+        <w:rPr>
+          <w:rFonts w:ascii="Consolas" w:hAnsi="Consolas" w:cs="Courier New"/>
+          <w:color w:val="000000"/>
+          <w:sz w:val="17"/>
+          <w:szCs w:val="17"/>
+        </w:rPr>
+        <w:t xml:space="preserve">test </w:t>
+      </w:r>
+      <w:r>
+        <w:rPr>
+          <w:rFonts w:ascii="Consolas" w:hAnsi="Consolas" w:cs="Courier New"/>
+          <w:color w:val="666600"/>
+          <w:sz w:val="17"/>
+          <w:szCs w:val="17"/>
+        </w:rPr>
+        <w:t>=</w:t>
+      </w:r>
+      <w:r>
+        <w:rPr>
+          <w:rFonts w:ascii="Consolas" w:hAnsi="Consolas" w:cs="Courier New"/>
+          <w:color w:val="000000"/>
+          <w:sz w:val="17"/>
+          <w:szCs w:val="17"/>
+        </w:rPr>
+        <w:t xml:space="preserve"> </w:t>
+      </w:r>
+      <w:r>
+        <w:rPr>
+          <w:rFonts w:ascii="Consolas" w:hAnsi="Consolas" w:cs="Courier New"/>
+          <w:color w:val="000088"/>
+          <w:sz w:val="17"/>
+          <w:szCs w:val="17"/>
+        </w:rPr>
+        <w:t>as</w:t>
+      </w:r>
+      <w:r>
+        <w:rPr>
+          <w:rFonts w:ascii="Consolas" w:hAnsi="Consolas" w:cs="Courier New"/>
+          <w:color w:val="666600"/>
+          <w:sz w:val="17"/>
+          <w:szCs w:val="17"/>
+        </w:rPr>
+        <w:t>.</w:t>
+      </w:r>
+      <w:r>
+        <w:rPr>
+          <w:rFonts w:ascii="Consolas" w:hAnsi="Consolas" w:cs="Courier New"/>
+          <w:color w:val="000000"/>
+          <w:sz w:val="17"/>
+          <w:szCs w:val="17"/>
+        </w:rPr>
+        <w:t>data</w:t>
+      </w:r>
+      <w:r>
+        <w:rPr>
+          <w:rFonts w:ascii="Consolas" w:hAnsi="Consolas" w:cs="Courier New"/>
+          <w:color w:val="666600"/>
+          <w:sz w:val="17"/>
+          <w:szCs w:val="17"/>
+        </w:rPr>
+        <w:t>.</w:t>
+      </w:r>
+      <w:r>
+        <w:rPr>
+          <w:rFonts w:ascii="Consolas" w:hAnsi="Consolas" w:cs="Courier New"/>
+          <w:color w:val="000000"/>
+          <w:sz w:val="17"/>
+          <w:szCs w:val="17"/>
+        </w:rPr>
+        <w:t>frame</w:t>
+      </w:r>
+      <w:r>
+        <w:rPr>
+          <w:rFonts w:ascii="Consolas" w:hAnsi="Consolas" w:cs="Courier New"/>
+          <w:color w:val="666600"/>
+          <w:sz w:val="17"/>
+          <w:szCs w:val="17"/>
+        </w:rPr>
+        <w:t>(</w:t>
+      </w:r>
+      <w:r>
+        <w:rPr>
+          <w:rFonts w:ascii="Consolas" w:hAnsi="Consolas" w:cs="Courier New"/>
+          <w:color w:val="000000"/>
+          <w:sz w:val="17"/>
+          <w:szCs w:val="17"/>
+        </w:rPr>
+        <w:t>read</w:t>
+      </w:r>
+      <w:r>
+        <w:rPr>
+          <w:rFonts w:ascii="Consolas" w:hAnsi="Consolas" w:cs="Courier New"/>
+          <w:color w:val="666600"/>
+          <w:sz w:val="17"/>
+          <w:szCs w:val="17"/>
+        </w:rPr>
+        <w:t>.</w:t>
+      </w:r>
+      <w:r>
+        <w:rPr>
+          <w:rFonts w:ascii="Consolas" w:hAnsi="Consolas" w:cs="Courier New"/>
+          <w:color w:val="000000"/>
+          <w:sz w:val="17"/>
+          <w:szCs w:val="17"/>
+        </w:rPr>
+        <w:t>xlsx</w:t>
+      </w:r>
+      <w:r>
+        <w:rPr>
+          <w:rFonts w:ascii="Consolas" w:hAnsi="Consolas" w:cs="Courier New"/>
+          <w:color w:val="666600"/>
+          <w:sz w:val="17"/>
+          <w:szCs w:val="17"/>
+        </w:rPr>
+        <w:t>(</w:t>
+      </w:r>
+      <w:r>
+        <w:rPr>
+          <w:rFonts w:ascii="Consolas" w:hAnsi="Consolas" w:cs="Courier New"/>
+          <w:color w:val="008800"/>
+          <w:sz w:val="17"/>
+          <w:szCs w:val="17"/>
+        </w:rPr>
+        <w:t>"selected_test.xlsx"</w:t>
+      </w:r>
+      <w:r>
+        <w:rPr>
+          <w:rFonts w:ascii="Consolas" w:hAnsi="Consolas" w:cs="Courier New"/>
+          <w:color w:val="666600"/>
+          <w:sz w:val="17"/>
+          <w:szCs w:val="17"/>
+        </w:rPr>
+        <w:t>))</w:t>
+      </w:r>
+    </w:p>
+    <w:p>
+      <w:pPr>
+        <w:pStyle w:val="NormalWeb"/>
+        <w:pBdr>
+          <w:top w:val="single" w:sz="6" w:space="2" w:color="888888"/>
+          <w:left w:val="single" w:sz="6" w:space="2" w:color="888888"/>
+          <w:bottom w:val="single" w:sz="6" w:space="2" w:color="888888"/>
+          <w:right w:val="single" w:sz="6" w:space="2" w:color="888888"/>
+        </w:pBdr>
+        <w:tabs>
+          <w:tab w:val="left" w:pos="916"/>
+          <w:tab w:val="left" w:pos="1832"/>
+          <w:tab w:val="left" w:pos="2748"/>
+          <w:tab w:val="left" w:pos="3664"/>
+          <w:tab w:val="left" w:pos="4580"/>
+          <w:tab w:val="left" w:pos="5496"/>
+          <w:tab w:val="left" w:pos="6412"/>
+          <w:tab w:val="left" w:pos="7328"/>
+          <w:tab w:val="left" w:pos="8244"/>
+          <w:tab w:val="left" w:pos="9160"/>
+          <w:tab w:val="left" w:pos="10076"/>
+          <w:tab w:val="left" w:pos="10992"/>
+          <w:tab w:val="left" w:pos="11908"/>
+          <w:tab w:val="left" w:pos="12824"/>
+          <w:tab w:val="left" w:pos="13740"/>
+          <w:tab w:val="left" w:pos="14656"/>
+        </w:tabs>
+        <w:spacing w:before="0" w:beforeAutospacing="0" w:after="0" w:afterAutospacing="0"/>
+        <w:divId w:val="1457868546"/>
+        <w:rPr>
+          <w:rFonts w:ascii="Consolas" w:hAnsi="Consolas" w:cs="Courier New"/>
+          <w:sz w:val="17"/>
+          <w:szCs w:val="17"/>
+        </w:rPr>
+      </w:pPr>
+      <w:r>
+        <w:rPr>
+          <w:rFonts w:ascii="Consolas" w:hAnsi="Consolas" w:cs="Courier New"/>
+          <w:color w:val="000000"/>
+          <w:sz w:val="17"/>
+          <w:szCs w:val="17"/>
+        </w:rPr>
+        <w:t> </w:t>
+      </w:r>
+    </w:p>
+    <w:p>
+      <w:pPr>
+        <w:pStyle w:val="NormalWeb"/>
+        <w:pBdr>
+          <w:top w:val="single" w:sz="6" w:space="2" w:color="888888"/>
+          <w:left w:val="single" w:sz="6" w:space="2" w:color="888888"/>
+          <w:bottom w:val="single" w:sz="6" w:space="2" w:color="888888"/>
+          <w:right w:val="single" w:sz="6" w:space="2" w:color="888888"/>
+        </w:pBdr>
+        <w:tabs>
+          <w:tab w:val="left" w:pos="916"/>
+          <w:tab w:val="left" w:pos="1832"/>
+          <w:tab w:val="left" w:pos="2748"/>
+          <w:tab w:val="left" w:pos="3664"/>
+          <w:tab w:val="left" w:pos="4580"/>
+          <w:tab w:val="left" w:pos="5496"/>
+          <w:tab w:val="left" w:pos="6412"/>
+          <w:tab w:val="left" w:pos="7328"/>
+          <w:tab w:val="left" w:pos="8244"/>
+          <w:tab w:val="left" w:pos="9160"/>
+          <w:tab w:val="left" w:pos="10076"/>
+          <w:tab w:val="left" w:pos="10992"/>
+          <w:tab w:val="left" w:pos="11908"/>
+          <w:tab w:val="left" w:pos="12824"/>
+          <w:tab w:val="left" w:pos="13740"/>
+          <w:tab w:val="left" w:pos="14656"/>
+        </w:tabs>
+        <w:spacing w:before="0" w:beforeAutospacing="0" w:after="0" w:afterAutospacing="0"/>
+        <w:divId w:val="1457868546"/>
+        <w:rPr>
+          <w:rFonts w:ascii="Consolas" w:hAnsi="Consolas" w:cs="Courier New"/>
+          <w:sz w:val="17"/>
+          <w:szCs w:val="17"/>
+        </w:rPr>
+      </w:pPr>
+      <w:r>
+        <w:rPr>
+          <w:rFonts w:ascii="Consolas" w:hAnsi="Consolas" w:cs="Courier New"/>
+          <w:color w:val="880000"/>
+          <w:sz w:val="17"/>
+          <w:szCs w:val="17"/>
+        </w:rPr>
+        <w:t># list of k values</w:t>
+      </w:r>
+    </w:p>
+    <w:p>
+      <w:pPr>
+        <w:pStyle w:val="NormalWeb"/>
+        <w:pBdr>
+          <w:top w:val="single" w:sz="6" w:space="2" w:color="888888"/>
+          <w:left w:val="single" w:sz="6" w:space="2" w:color="888888"/>
+          <w:bottom w:val="single" w:sz="6" w:space="2" w:color="888888"/>
+          <w:right w:val="single" w:sz="6" w:space="2" w:color="888888"/>
+        </w:pBdr>
+        <w:tabs>
+          <w:tab w:val="left" w:pos="916"/>
+          <w:tab w:val="left" w:pos="1832"/>
+          <w:tab w:val="left" w:pos="2748"/>
+          <w:tab w:val="left" w:pos="3664"/>
+          <w:tab w:val="left" w:pos="4580"/>
+          <w:tab w:val="left" w:pos="5496"/>
+          <w:tab w:val="left" w:pos="6412"/>
+          <w:tab w:val="left" w:pos="7328"/>
+          <w:tab w:val="left" w:pos="8244"/>
+          <w:tab w:val="left" w:pos="9160"/>
+          <w:tab w:val="left" w:pos="10076"/>
+          <w:tab w:val="left" w:pos="10992"/>
+          <w:tab w:val="left" w:pos="11908"/>
+          <w:tab w:val="left" w:pos="12824"/>
+          <w:tab w:val="left" w:pos="13740"/>
+          <w:tab w:val="left" w:pos="14656"/>
+        </w:tabs>
+        <w:spacing w:before="0" w:beforeAutospacing="0" w:after="0" w:afterAutospacing="0"/>
+        <w:divId w:val="1457868546"/>
+        <w:rPr>
+          <w:rFonts w:ascii="Consolas" w:hAnsi="Consolas" w:cs="Courier New"/>
+          <w:sz w:val="17"/>
+          <w:szCs w:val="17"/>
+        </w:rPr>
+      </w:pPr>
+      <w:r>
+        <w:rPr>
+          <w:rFonts w:ascii="Consolas" w:hAnsi="Consolas" w:cs="Courier New"/>
+          <w:color w:val="000000"/>
+          <w:sz w:val="17"/>
+          <w:szCs w:val="17"/>
+        </w:rPr>
+        <w:t xml:space="preserve">k </w:t>
+      </w:r>
+      <w:r>
+        <w:rPr>
+          <w:rFonts w:ascii="Consolas" w:hAnsi="Consolas" w:cs="Courier New"/>
+          <w:color w:val="666600"/>
+          <w:sz w:val="17"/>
+          <w:szCs w:val="17"/>
+        </w:rPr>
+        <w:t>&lt;-</w:t>
+      </w:r>
+      <w:r>
+        <w:rPr>
+          <w:rFonts w:ascii="Consolas" w:hAnsi="Consolas" w:cs="Courier New"/>
+          <w:color w:val="000000"/>
+          <w:sz w:val="17"/>
+          <w:szCs w:val="17"/>
+        </w:rPr>
+        <w:t xml:space="preserve"> seq</w:t>
+      </w:r>
+      <w:r>
+        <w:rPr>
+          <w:rFonts w:ascii="Consolas" w:hAnsi="Consolas" w:cs="Courier New"/>
+          <w:color w:val="666600"/>
+          <w:sz w:val="17"/>
+          <w:szCs w:val="17"/>
+        </w:rPr>
+        <w:t>(</w:t>
+      </w:r>
+      <w:r>
+        <w:rPr>
+          <w:rFonts w:ascii="Consolas" w:hAnsi="Consolas" w:cs="Courier New"/>
+          <w:color w:val="006666"/>
+          <w:sz w:val="17"/>
+          <w:szCs w:val="17"/>
+        </w:rPr>
+        <w:t>3</w:t>
+      </w:r>
+      <w:r>
+        <w:rPr>
+          <w:rFonts w:ascii="Consolas" w:hAnsi="Consolas" w:cs="Courier New"/>
+          <w:color w:val="666600"/>
+          <w:sz w:val="17"/>
+          <w:szCs w:val="17"/>
+        </w:rPr>
+        <w:t>,</w:t>
+      </w:r>
+      <w:r>
+        <w:rPr>
+          <w:rFonts w:ascii="Consolas" w:hAnsi="Consolas" w:cs="Courier New"/>
+          <w:color w:val="000000"/>
+          <w:sz w:val="17"/>
+          <w:szCs w:val="17"/>
+        </w:rPr>
+        <w:t xml:space="preserve"> </w:t>
+      </w:r>
+      <w:r>
+        <w:rPr>
+          <w:rFonts w:ascii="Consolas" w:hAnsi="Consolas" w:cs="Courier New"/>
+          <w:color w:val="006666"/>
+          <w:sz w:val="17"/>
+          <w:szCs w:val="17"/>
+        </w:rPr>
+        <w:t>73</w:t>
+      </w:r>
+      <w:r>
+        <w:rPr>
+          <w:rFonts w:ascii="Consolas" w:hAnsi="Consolas" w:cs="Courier New"/>
+          <w:color w:val="666600"/>
+          <w:sz w:val="17"/>
+          <w:szCs w:val="17"/>
+        </w:rPr>
+        <w:t>,</w:t>
+      </w:r>
+      <w:r>
+        <w:rPr>
+          <w:rFonts w:ascii="Consolas" w:hAnsi="Consolas" w:cs="Courier New"/>
+          <w:color w:val="000000"/>
+          <w:sz w:val="17"/>
+          <w:szCs w:val="17"/>
+        </w:rPr>
+        <w:t xml:space="preserve"> </w:t>
+      </w:r>
+      <w:r>
+        <w:rPr>
+          <w:rFonts w:ascii="Consolas" w:hAnsi="Consolas" w:cs="Courier New"/>
+          <w:color w:val="000088"/>
+          <w:sz w:val="17"/>
+          <w:szCs w:val="17"/>
+        </w:rPr>
+        <w:t>by</w:t>
+      </w:r>
+      <w:r>
+        <w:rPr>
+          <w:rFonts w:ascii="Consolas" w:hAnsi="Consolas" w:cs="Courier New"/>
+          <w:color w:val="000000"/>
+          <w:sz w:val="17"/>
+          <w:szCs w:val="17"/>
+        </w:rPr>
+        <w:t xml:space="preserve"> </w:t>
+      </w:r>
+      <w:r>
+        <w:rPr>
+          <w:rFonts w:ascii="Consolas" w:hAnsi="Consolas" w:cs="Courier New"/>
+          <w:color w:val="666600"/>
+          <w:sz w:val="17"/>
+          <w:szCs w:val="17"/>
+        </w:rPr>
+        <w:t>=</w:t>
+      </w:r>
+      <w:r>
+        <w:rPr>
+          <w:rFonts w:ascii="Consolas" w:hAnsi="Consolas" w:cs="Courier New"/>
+          <w:color w:val="000000"/>
+          <w:sz w:val="17"/>
+          <w:szCs w:val="17"/>
+        </w:rPr>
+        <w:t xml:space="preserve"> </w:t>
+      </w:r>
+      <w:r>
+        <w:rPr>
+          <w:rFonts w:ascii="Consolas" w:hAnsi="Consolas" w:cs="Courier New"/>
+          <w:color w:val="006666"/>
+          <w:sz w:val="17"/>
+          <w:szCs w:val="17"/>
+        </w:rPr>
+        <w:t>2</w:t>
+      </w:r>
+      <w:r>
+        <w:rPr>
+          <w:rFonts w:ascii="Consolas" w:hAnsi="Consolas" w:cs="Courier New"/>
+          <w:color w:val="666600"/>
+          <w:sz w:val="17"/>
+          <w:szCs w:val="17"/>
+        </w:rPr>
+        <w:t>)</w:t>
+      </w:r>
+    </w:p>
+    <w:p>
+      <w:pPr>
+        <w:pStyle w:val="NormalWeb"/>
+        <w:pBdr>
+          <w:top w:val="single" w:sz="6" w:space="2" w:color="888888"/>
+          <w:left w:val="single" w:sz="6" w:space="2" w:color="888888"/>
+          <w:bottom w:val="single" w:sz="6" w:space="2" w:color="888888"/>
+          <w:right w:val="single" w:sz="6" w:space="2" w:color="888888"/>
+        </w:pBdr>
+        <w:tabs>
+          <w:tab w:val="left" w:pos="916"/>
+          <w:tab w:val="left" w:pos="1832"/>
+          <w:tab w:val="left" w:pos="2748"/>
+          <w:tab w:val="left" w:pos="3664"/>
+          <w:tab w:val="left" w:pos="4580"/>
+          <w:tab w:val="left" w:pos="5496"/>
+          <w:tab w:val="left" w:pos="6412"/>
+          <w:tab w:val="left" w:pos="7328"/>
+          <w:tab w:val="left" w:pos="8244"/>
+          <w:tab w:val="left" w:pos="9160"/>
+          <w:tab w:val="left" w:pos="10076"/>
+          <w:tab w:val="left" w:pos="10992"/>
+          <w:tab w:val="left" w:pos="11908"/>
+          <w:tab w:val="left" w:pos="12824"/>
+          <w:tab w:val="left" w:pos="13740"/>
+          <w:tab w:val="left" w:pos="14656"/>
+        </w:tabs>
+        <w:spacing w:before="0" w:beforeAutospacing="0" w:after="0" w:afterAutospacing="0"/>
+        <w:divId w:val="1457868546"/>
+        <w:rPr>
+          <w:rFonts w:ascii="Consolas" w:hAnsi="Consolas" w:cs="Courier New"/>
+          <w:sz w:val="17"/>
+          <w:szCs w:val="17"/>
+        </w:rPr>
+      </w:pPr>
+      <w:r>
+        <w:rPr>
+          <w:rFonts w:ascii="Consolas" w:hAnsi="Consolas" w:cs="Courier New"/>
+          <w:color w:val="880000"/>
+          <w:sz w:val="17"/>
+          <w:szCs w:val="17"/>
+        </w:rPr>
+        <w:t># empty list to store accuracy</w:t>
+      </w:r>
+    </w:p>
+    <w:p>
+      <w:pPr>
+        <w:pStyle w:val="NormalWeb"/>
+        <w:pBdr>
+          <w:top w:val="single" w:sz="6" w:space="2" w:color="888888"/>
+          <w:left w:val="single" w:sz="6" w:space="2" w:color="888888"/>
+          <w:bottom w:val="single" w:sz="6" w:space="2" w:color="888888"/>
+          <w:right w:val="single" w:sz="6" w:space="2" w:color="888888"/>
+        </w:pBdr>
+        <w:tabs>
+          <w:tab w:val="left" w:pos="916"/>
+          <w:tab w:val="left" w:pos="1832"/>
+          <w:tab w:val="left" w:pos="2748"/>
+          <w:tab w:val="left" w:pos="3664"/>
+          <w:tab w:val="left" w:pos="4580"/>
+          <w:tab w:val="left" w:pos="5496"/>
+          <w:tab w:val="left" w:pos="6412"/>
+          <w:tab w:val="left" w:pos="7328"/>
+          <w:tab w:val="left" w:pos="8244"/>
+          <w:tab w:val="left" w:pos="9160"/>
+          <w:tab w:val="left" w:pos="10076"/>
+          <w:tab w:val="left" w:pos="10992"/>
+          <w:tab w:val="left" w:pos="11908"/>
+          <w:tab w:val="left" w:pos="12824"/>
+          <w:tab w:val="left" w:pos="13740"/>
+          <w:tab w:val="left" w:pos="14656"/>
+        </w:tabs>
+        <w:spacing w:before="0" w:beforeAutospacing="0" w:after="0" w:afterAutospacing="0"/>
+        <w:divId w:val="1457868546"/>
+        <w:rPr>
+          <w:rFonts w:ascii="Consolas" w:hAnsi="Consolas" w:cs="Courier New"/>
+          <w:sz w:val="17"/>
+          <w:szCs w:val="17"/>
+        </w:rPr>
+      </w:pPr>
+      <w:r>
+        <w:rPr>
+          <w:rFonts w:ascii="Consolas" w:hAnsi="Consolas" w:cs="Courier New"/>
+          <w:color w:val="000000"/>
+          <w:sz w:val="17"/>
+          <w:szCs w:val="17"/>
+        </w:rPr>
+        <w:t xml:space="preserve">accuracy </w:t>
+      </w:r>
+      <w:r>
+        <w:rPr>
+          <w:rFonts w:ascii="Consolas" w:hAnsi="Consolas" w:cs="Courier New"/>
+          <w:color w:val="666600"/>
+          <w:sz w:val="17"/>
+          <w:szCs w:val="17"/>
+        </w:rPr>
+        <w:t>&lt;-</w:t>
+      </w:r>
+      <w:r>
+        <w:rPr>
+          <w:rFonts w:ascii="Consolas" w:hAnsi="Consolas" w:cs="Courier New"/>
+          <w:color w:val="000000"/>
+          <w:sz w:val="17"/>
+          <w:szCs w:val="17"/>
+        </w:rPr>
+        <w:t xml:space="preserve"> list</w:t>
+      </w:r>
+      <w:r>
+        <w:rPr>
+          <w:rFonts w:ascii="Consolas" w:hAnsi="Consolas" w:cs="Courier New"/>
+          <w:color w:val="666600"/>
+          <w:sz w:val="17"/>
+          <w:szCs w:val="17"/>
+        </w:rPr>
+        <w:t>()</w:t>
+      </w:r>
+    </w:p>
+    <w:p>
+      <w:pPr>
+        <w:jc w:val="both"/>
+        <w:rPr>
+          <w:rFonts w:ascii="Arial" w:hAnsi="Arial" w:cs="Arial"/>
+        </w:rPr>
+      </w:pPr>
+    </w:p>
+    <w:p>
+      <w:pPr>
+        <w:jc w:val="both"/>
+        <w:rPr>
+          <w:rFonts w:ascii="Arial" w:hAnsi="Arial" w:cs="Arial"/>
+        </w:rPr>
+      </w:pPr>
+    </w:p>
+    <w:p>
+      <w:pPr>
+        <w:jc w:val="both"/>
+        <w:rPr>
+          <w:rFonts w:ascii="Arial" w:hAnsi="Arial" w:cs="Arial"/>
+        </w:rPr>
+      </w:pPr>
+      <w:r>
+        <w:rPr>
+          <w:rFonts w:ascii="Arial" w:hAnsi="Arial" w:cs="Arial" w:hint="eastAsia"/>
+        </w:rPr>
+        <w:t>step 2: generate ADASYN augmented data and fit into SVM</w:t>
+      </w:r>
+    </w:p>
+    <w:p>
+      <w:pPr>
+        <w:pStyle w:val="NormalWeb"/>
+        <w:pBdr>
+          <w:top w:val="single" w:sz="6" w:space="2" w:color="888888"/>
+          <w:left w:val="single" w:sz="6" w:space="2" w:color="888888"/>
+          <w:bottom w:val="single" w:sz="6" w:space="2" w:color="888888"/>
+          <w:right w:val="single" w:sz="6" w:space="2" w:color="888888"/>
+        </w:pBdr>
+        <w:tabs>
+          <w:tab w:val="left" w:pos="916"/>
+          <w:tab w:val="left" w:pos="1832"/>
+          <w:tab w:val="left" w:pos="2748"/>
+          <w:tab w:val="left" w:pos="3664"/>
+          <w:tab w:val="left" w:pos="4580"/>
+          <w:tab w:val="left" w:pos="5496"/>
+          <w:tab w:val="left" w:pos="6412"/>
+          <w:tab w:val="left" w:pos="7328"/>
+          <w:tab w:val="left" w:pos="8244"/>
+          <w:tab w:val="left" w:pos="9160"/>
+          <w:tab w:val="left" w:pos="10076"/>
+          <w:tab w:val="left" w:pos="10992"/>
+          <w:tab w:val="left" w:pos="11908"/>
+          <w:tab w:val="left" w:pos="12824"/>
+          <w:tab w:val="left" w:pos="13740"/>
+          <w:tab w:val="left" w:pos="14656"/>
+        </w:tabs>
+        <w:spacing w:before="0" w:beforeAutospacing="0" w:after="0" w:afterAutospacing="0"/>
+        <w:divId w:val="761217273"/>
+        <w:rPr>
+          <w:rFonts w:ascii="Consolas" w:hAnsi="Consolas" w:cs="Courier New"/>
+          <w:color w:val="880000"/>
+          <w:sz w:val="17"/>
+          <w:szCs w:val="17"/>
+        </w:rPr>
+      </w:pPr>
+      <w:r>
+        <w:rPr>
+          <w:rFonts w:ascii="Consolas" w:hAnsi="Consolas" w:cs="Courier New" w:hint="eastAsia"/>
+          <w:color w:val="880000"/>
+          <w:sz w:val="17"/>
+          <w:szCs w:val="17"/>
+        </w:rPr>
+        <w:t># apply cross validation</w:t>
+      </w:r>
+    </w:p>
+    <w:p>
+      <w:pPr>
+        <w:pStyle w:val="NormalWeb"/>
+        <w:pBdr>
+          <w:top w:val="single" w:sz="6" w:space="2" w:color="888888"/>
+          <w:left w:val="single" w:sz="6" w:space="2" w:color="888888"/>
+          <w:bottom w:val="single" w:sz="6" w:space="2" w:color="888888"/>
+          <w:right w:val="single" w:sz="6" w:space="2" w:color="888888"/>
+        </w:pBdr>
+        <w:tabs>
+          <w:tab w:val="left" w:pos="916"/>
+          <w:tab w:val="left" w:pos="1832"/>
+          <w:tab w:val="left" w:pos="2748"/>
+          <w:tab w:val="left" w:pos="3664"/>
+          <w:tab w:val="left" w:pos="4580"/>
+          <w:tab w:val="left" w:pos="5496"/>
+          <w:tab w:val="left" w:pos="6412"/>
+          <w:tab w:val="left" w:pos="7328"/>
+          <w:tab w:val="left" w:pos="8244"/>
+          <w:tab w:val="left" w:pos="9160"/>
+          <w:tab w:val="left" w:pos="10076"/>
+          <w:tab w:val="left" w:pos="10992"/>
+          <w:tab w:val="left" w:pos="11908"/>
+          <w:tab w:val="left" w:pos="12824"/>
+          <w:tab w:val="left" w:pos="13740"/>
+          <w:tab w:val="left" w:pos="14656"/>
+        </w:tabs>
+        <w:spacing w:before="0" w:beforeAutospacing="0" w:after="0" w:afterAutospacing="0"/>
+        <w:divId w:val="761217273"/>
+        <w:rPr>
+          <w:rFonts w:ascii="Consolas" w:hAnsi="Consolas" w:cs="Courier New"/>
+          <w:color w:val="000000"/>
+          <w:sz w:val="17"/>
+          <w:szCs w:val="17"/>
+        </w:rPr>
+      </w:pPr>
+      <w:r>
+        <w:rPr>
+          <w:rFonts w:ascii="Consolas" w:hAnsi="Consolas" w:cs="Courier New"/>
+          <w:color w:val="000000"/>
+          <w:sz w:val="17"/>
+          <w:szCs w:val="17"/>
+        </w:rPr>
+        <w:t xml:space="preserve">trControl &lt;- trainControl(method = 'cv', number = </w:t>
+      </w:r>
+      <w:r>
+        <w:rPr>
+          <w:rFonts w:ascii="Consolas" w:hAnsi="Consolas" w:cs="Courier New"/>
+          <w:color w:val="000088"/>
+          <w:sz w:val="17"/>
+          <w:szCs w:val="17"/>
+        </w:rPr>
+        <w:t>5</w:t>
+      </w:r>
+      <w:r>
+        <w:rPr>
+          <w:rFonts w:ascii="Consolas" w:hAnsi="Consolas" w:cs="Courier New"/>
+          <w:color w:val="000000"/>
+          <w:sz w:val="17"/>
+          <w:szCs w:val="17"/>
+        </w:rPr>
+        <w:t>)</w:t>
+      </w:r>
+    </w:p>
+    <w:p>
+      <w:pPr>
+        <w:pStyle w:val="NormalWeb"/>
+        <w:pBdr>
+          <w:top w:val="single" w:sz="6" w:space="2" w:color="888888"/>
+          <w:left w:val="single" w:sz="6" w:space="2" w:color="888888"/>
+          <w:bottom w:val="single" w:sz="6" w:space="2" w:color="888888"/>
+          <w:right w:val="single" w:sz="6" w:space="2" w:color="888888"/>
+        </w:pBdr>
+        <w:tabs>
+          <w:tab w:val="left" w:pos="916"/>
+          <w:tab w:val="left" w:pos="1832"/>
+          <w:tab w:val="left" w:pos="2748"/>
+          <w:tab w:val="left" w:pos="3664"/>
+          <w:tab w:val="left" w:pos="4580"/>
+          <w:tab w:val="left" w:pos="5496"/>
+          <w:tab w:val="left" w:pos="6412"/>
+          <w:tab w:val="left" w:pos="7328"/>
+          <w:tab w:val="left" w:pos="8244"/>
+          <w:tab w:val="left" w:pos="9160"/>
+          <w:tab w:val="left" w:pos="10076"/>
+          <w:tab w:val="left" w:pos="10992"/>
+          <w:tab w:val="left" w:pos="11908"/>
+          <w:tab w:val="left" w:pos="12824"/>
+          <w:tab w:val="left" w:pos="13740"/>
+          <w:tab w:val="left" w:pos="14656"/>
+        </w:tabs>
+        <w:spacing w:before="0" w:beforeAutospacing="0" w:after="0" w:afterAutospacing="0"/>
+        <w:divId w:val="761217273"/>
+        <w:rPr>
+          <w:rFonts w:ascii="Consolas" w:hAnsi="Consolas" w:cs="Courier New" w:hint="eastAsia"/>
+          <w:color w:val="880000"/>
+          <w:sz w:val="17"/>
+          <w:szCs w:val="17"/>
+        </w:rPr>
+      </w:pPr>
+    </w:p>
+    <w:p>
+      <w:pPr>
+        <w:pStyle w:val="NormalWeb"/>
+        <w:pBdr>
+          <w:top w:val="single" w:sz="6" w:space="2" w:color="888888"/>
+          <w:left w:val="single" w:sz="6" w:space="2" w:color="888888"/>
+          <w:bottom w:val="single" w:sz="6" w:space="2" w:color="888888"/>
+          <w:right w:val="single" w:sz="6" w:space="2" w:color="888888"/>
+        </w:pBdr>
+        <w:tabs>
+          <w:tab w:val="left" w:pos="916"/>
+          <w:tab w:val="left" w:pos="1832"/>
+          <w:tab w:val="left" w:pos="2748"/>
+          <w:tab w:val="left" w:pos="3664"/>
+          <w:tab w:val="left" w:pos="4580"/>
+          <w:tab w:val="left" w:pos="5496"/>
+          <w:tab w:val="left" w:pos="6412"/>
+          <w:tab w:val="left" w:pos="7328"/>
+          <w:tab w:val="left" w:pos="8244"/>
+          <w:tab w:val="left" w:pos="9160"/>
+          <w:tab w:val="left" w:pos="10076"/>
+          <w:tab w:val="left" w:pos="10992"/>
+          <w:tab w:val="left" w:pos="11908"/>
+          <w:tab w:val="left" w:pos="12824"/>
+          <w:tab w:val="left" w:pos="13740"/>
+          <w:tab w:val="left" w:pos="14656"/>
+        </w:tabs>
+        <w:spacing w:before="0" w:beforeAutospacing="0" w:after="0" w:afterAutospacing="0"/>
+        <w:divId w:val="761217273"/>
+        <w:rPr>
+          <w:rFonts w:ascii="Consolas" w:hAnsi="Consolas" w:cs="Courier New"/>
+          <w:sz w:val="17"/>
+          <w:szCs w:val="17"/>
+        </w:rPr>
+      </w:pPr>
+      <w:r>
+        <w:rPr>
+          <w:rFonts w:ascii="Consolas" w:hAnsi="Consolas" w:cs="Courier New"/>
+          <w:color w:val="880000"/>
+          <w:sz w:val="17"/>
+          <w:szCs w:val="17"/>
+        </w:rPr>
+        <w:t># apply adasyn to train set and use svm to test the performance of changing k value</w:t>
+      </w:r>
+    </w:p>
+    <w:p>
+      <w:pPr>
+        <w:pStyle w:val="NormalWeb"/>
+        <w:pBdr>
+          <w:top w:val="single" w:sz="6" w:space="2" w:color="888888"/>
+          <w:left w:val="single" w:sz="6" w:space="2" w:color="888888"/>
+          <w:bottom w:val="single" w:sz="6" w:space="2" w:color="888888"/>
+          <w:right w:val="single" w:sz="6" w:space="2" w:color="888888"/>
+        </w:pBdr>
+        <w:tabs>
+          <w:tab w:val="left" w:pos="916"/>
+          <w:tab w:val="left" w:pos="1832"/>
+          <w:tab w:val="left" w:pos="2748"/>
+          <w:tab w:val="left" w:pos="3664"/>
+          <w:tab w:val="left" w:pos="4580"/>
+          <w:tab w:val="left" w:pos="5496"/>
+          <w:tab w:val="left" w:pos="6412"/>
+          <w:tab w:val="left" w:pos="7328"/>
+          <w:tab w:val="left" w:pos="8244"/>
+          <w:tab w:val="left" w:pos="9160"/>
+          <w:tab w:val="left" w:pos="10076"/>
+          <w:tab w:val="left" w:pos="10992"/>
+          <w:tab w:val="left" w:pos="11908"/>
+          <w:tab w:val="left" w:pos="12824"/>
+          <w:tab w:val="left" w:pos="13740"/>
+          <w:tab w:val="left" w:pos="14656"/>
+        </w:tabs>
+        <w:spacing w:before="0" w:beforeAutospacing="0" w:after="0" w:afterAutospacing="0"/>
+        <w:divId w:val="761217273"/>
+        <w:rPr>
+          <w:rFonts w:ascii="Consolas" w:hAnsi="Consolas" w:cs="Courier New"/>
+          <w:sz w:val="17"/>
+          <w:szCs w:val="17"/>
+        </w:rPr>
+      </w:pPr>
+      <w:r>
+        <w:rPr>
+          <w:rFonts w:ascii="Consolas" w:hAnsi="Consolas" w:cs="Courier New"/>
+          <w:color w:val="000088"/>
+          <w:sz w:val="17"/>
+          <w:szCs w:val="17"/>
+        </w:rPr>
+        <w:t>for</w:t>
+      </w:r>
+      <w:r>
+        <w:rPr>
+          <w:rFonts w:ascii="Consolas" w:hAnsi="Consolas" w:cs="Courier New"/>
+          <w:color w:val="000000"/>
+          <w:sz w:val="17"/>
+          <w:szCs w:val="17"/>
+        </w:rPr>
+        <w:t xml:space="preserve"> </w:t>
+      </w:r>
+      <w:r>
+        <w:rPr>
+          <w:rFonts w:ascii="Consolas" w:hAnsi="Consolas" w:cs="Courier New"/>
+          <w:color w:val="666600"/>
+          <w:sz w:val="17"/>
+          <w:szCs w:val="17"/>
+        </w:rPr>
+        <w:t>(</w:t>
+      </w:r>
+      <w:r>
+        <w:rPr>
+          <w:rFonts w:ascii="Consolas" w:hAnsi="Consolas" w:cs="Courier New"/>
+          <w:color w:val="000000"/>
+          <w:sz w:val="17"/>
+          <w:szCs w:val="17"/>
+        </w:rPr>
+        <w:t xml:space="preserve">i </w:t>
+      </w:r>
+      <w:r>
+        <w:rPr>
+          <w:rFonts w:ascii="Consolas" w:hAnsi="Consolas" w:cs="Courier New"/>
+          <w:color w:val="000088"/>
+          <w:sz w:val="17"/>
+          <w:szCs w:val="17"/>
+        </w:rPr>
+        <w:t>in</w:t>
+      </w:r>
+      <w:r>
+        <w:rPr>
+          <w:rFonts w:ascii="Consolas" w:hAnsi="Consolas" w:cs="Courier New"/>
+          <w:color w:val="000000"/>
+          <w:sz w:val="17"/>
+          <w:szCs w:val="17"/>
+        </w:rPr>
+        <w:t xml:space="preserve"> </w:t>
+      </w:r>
+      <w:r>
+        <w:rPr>
+          <w:rFonts w:ascii="Consolas" w:hAnsi="Consolas" w:cs="Courier New"/>
+          <w:color w:val="006666"/>
+          <w:sz w:val="17"/>
+          <w:szCs w:val="17"/>
+        </w:rPr>
+        <w:t>1</w:t>
+      </w:r>
+      <w:r>
+        <w:rPr>
+          <w:rFonts w:ascii="Consolas" w:hAnsi="Consolas" w:cs="Courier New"/>
+          <w:color w:val="666600"/>
+          <w:sz w:val="17"/>
+          <w:szCs w:val="17"/>
+        </w:rPr>
+        <w:t>:</w:t>
+      </w:r>
+      <w:r>
+        <w:rPr>
+          <w:rFonts w:ascii="Consolas" w:hAnsi="Consolas" w:cs="Courier New"/>
+          <w:color w:val="006666"/>
+          <w:sz w:val="17"/>
+          <w:szCs w:val="17"/>
+        </w:rPr>
+        <w:t>36</w:t>
+      </w:r>
+      <w:r>
+        <w:rPr>
+          <w:rFonts w:ascii="Consolas" w:hAnsi="Consolas" w:cs="Courier New"/>
+          <w:color w:val="666600"/>
+          <w:sz w:val="17"/>
+          <w:szCs w:val="17"/>
+        </w:rPr>
+        <w:t>)</w:t>
+      </w:r>
+      <w:r>
+        <w:rPr>
+          <w:rFonts w:ascii="Consolas" w:hAnsi="Consolas" w:cs="Courier New"/>
+          <w:color w:val="000000"/>
+          <w:sz w:val="17"/>
+          <w:szCs w:val="17"/>
+        </w:rPr>
+        <w:t xml:space="preserve"> </w:t>
+      </w:r>
+      <w:r>
+        <w:rPr>
+          <w:rFonts w:ascii="Consolas" w:hAnsi="Consolas" w:cs="Courier New"/>
+          <w:color w:val="666600"/>
+          <w:sz w:val="17"/>
+          <w:szCs w:val="17"/>
+        </w:rPr>
+        <w:t>{</w:t>
+      </w:r>
+    </w:p>
+    <w:p>
+      <w:pPr>
+        <w:pStyle w:val="NormalWeb"/>
+        <w:pBdr>
+          <w:top w:val="single" w:sz="6" w:space="2" w:color="888888"/>
+          <w:left w:val="single" w:sz="6" w:space="2" w:color="888888"/>
+          <w:bottom w:val="single" w:sz="6" w:space="2" w:color="888888"/>
+          <w:right w:val="single" w:sz="6" w:space="2" w:color="888888"/>
+        </w:pBdr>
+        <w:tabs>
+          <w:tab w:val="left" w:pos="916"/>
+          <w:tab w:val="left" w:pos="1832"/>
+          <w:tab w:val="left" w:pos="2748"/>
+          <w:tab w:val="left" w:pos="3664"/>
+          <w:tab w:val="left" w:pos="4580"/>
+          <w:tab w:val="left" w:pos="5496"/>
+          <w:tab w:val="left" w:pos="6412"/>
+          <w:tab w:val="left" w:pos="7328"/>
+          <w:tab w:val="left" w:pos="8244"/>
+          <w:tab w:val="left" w:pos="9160"/>
+          <w:tab w:val="left" w:pos="10076"/>
+          <w:tab w:val="left" w:pos="10992"/>
+          <w:tab w:val="left" w:pos="11908"/>
+          <w:tab w:val="left" w:pos="12824"/>
+          <w:tab w:val="left" w:pos="13740"/>
+          <w:tab w:val="left" w:pos="14656"/>
+        </w:tabs>
+        <w:spacing w:before="0" w:beforeAutospacing="0" w:after="0" w:afterAutospacing="0"/>
+        <w:divId w:val="761217273"/>
+        <w:rPr>
+          <w:rFonts w:ascii="Consolas" w:hAnsi="Consolas" w:cs="Courier New"/>
+          <w:sz w:val="17"/>
+          <w:szCs w:val="17"/>
+        </w:rPr>
+      </w:pPr>
+      <w:r>
+        <w:rPr>
+          <w:rFonts w:ascii="Consolas" w:hAnsi="Consolas" w:cs="Courier New"/>
+          <w:color w:val="000000"/>
+          <w:sz w:val="17"/>
+          <w:szCs w:val="17"/>
+        </w:rPr>
+        <w:t xml:space="preserve">  </w:t>
+      </w:r>
+      <w:r>
+        <w:rPr>
+          <w:rFonts w:ascii="Consolas" w:hAnsi="Consolas" w:cs="Courier New"/>
+          <w:color w:val="880000"/>
+          <w:sz w:val="17"/>
+          <w:szCs w:val="17"/>
+        </w:rPr>
+        <w:t># apply adasyn and generate rebalanced train set</w:t>
+      </w:r>
+    </w:p>
+    <w:p>
+      <w:pPr>
+        <w:pStyle w:val="NormalWeb"/>
+        <w:pBdr>
+          <w:top w:val="single" w:sz="6" w:space="2" w:color="888888"/>
+          <w:left w:val="single" w:sz="6" w:space="2" w:color="888888"/>
+          <w:bottom w:val="single" w:sz="6" w:space="2" w:color="888888"/>
+          <w:right w:val="single" w:sz="6" w:space="2" w:color="888888"/>
+        </w:pBdr>
+        <w:tabs>
+          <w:tab w:val="left" w:pos="916"/>
+          <w:tab w:val="left" w:pos="1832"/>
+          <w:tab w:val="left" w:pos="2748"/>
+          <w:tab w:val="left" w:pos="3664"/>
+          <w:tab w:val="left" w:pos="4580"/>
+          <w:tab w:val="left" w:pos="5496"/>
+          <w:tab w:val="left" w:pos="6412"/>
+          <w:tab w:val="left" w:pos="7328"/>
+          <w:tab w:val="left" w:pos="8244"/>
+          <w:tab w:val="left" w:pos="9160"/>
+          <w:tab w:val="left" w:pos="10076"/>
+          <w:tab w:val="left" w:pos="10992"/>
+          <w:tab w:val="left" w:pos="11908"/>
+          <w:tab w:val="left" w:pos="12824"/>
+          <w:tab w:val="left" w:pos="13740"/>
+          <w:tab w:val="left" w:pos="14656"/>
+        </w:tabs>
+        <w:spacing w:before="0" w:beforeAutospacing="0" w:after="0" w:afterAutospacing="0"/>
+        <w:divId w:val="761217273"/>
+        <w:rPr>
+          <w:rFonts w:ascii="Consolas" w:hAnsi="Consolas" w:cs="Courier New"/>
+          <w:sz w:val="17"/>
+          <w:szCs w:val="17"/>
+        </w:rPr>
+      </w:pPr>
+      <w:r>
+        <w:rPr>
+          <w:rFonts w:ascii="Consolas" w:hAnsi="Consolas" w:cs="Courier New"/>
+          <w:color w:val="000000"/>
+          <w:sz w:val="17"/>
+          <w:szCs w:val="17"/>
+        </w:rPr>
+        <w:t xml:space="preserve">  adasyn </w:t>
+      </w:r>
+      <w:r>
+        <w:rPr>
+          <w:rFonts w:ascii="Consolas" w:hAnsi="Consolas" w:cs="Courier New"/>
+          <w:color w:val="666600"/>
+          <w:sz w:val="17"/>
+          <w:szCs w:val="17"/>
+        </w:rPr>
+        <w:t>&lt;-</w:t>
+      </w:r>
+      <w:r>
+        <w:rPr>
+          <w:rFonts w:ascii="Consolas" w:hAnsi="Consolas" w:cs="Courier New"/>
+          <w:color w:val="000000"/>
+          <w:sz w:val="17"/>
+          <w:szCs w:val="17"/>
+        </w:rPr>
+        <w:t xml:space="preserve"> ADAS</w:t>
+      </w:r>
+      <w:r>
+        <w:rPr>
+          <w:rFonts w:ascii="Consolas" w:hAnsi="Consolas" w:cs="Courier New"/>
+          <w:color w:val="666600"/>
+          <w:sz w:val="17"/>
+          <w:szCs w:val="17"/>
+        </w:rPr>
+        <w:t>(</w:t>
+      </w:r>
+      <w:r>
+        <w:rPr>
+          <w:rFonts w:ascii="Consolas" w:hAnsi="Consolas" w:cs="Courier New"/>
+          <w:color w:val="000000"/>
+          <w:sz w:val="17"/>
+          <w:szCs w:val="17"/>
+        </w:rPr>
+        <w:t>train</w:t>
+      </w:r>
+      <w:r>
+        <w:rPr>
+          <w:rFonts w:ascii="Consolas" w:hAnsi="Consolas" w:cs="Courier New"/>
+          <w:color w:val="666600"/>
+          <w:sz w:val="17"/>
+          <w:szCs w:val="17"/>
+        </w:rPr>
+        <w:t>,</w:t>
+      </w:r>
+      <w:r>
+        <w:rPr>
+          <w:rFonts w:ascii="Consolas" w:hAnsi="Consolas" w:cs="Courier New"/>
+          <w:color w:val="000000"/>
+          <w:sz w:val="17"/>
+          <w:szCs w:val="17"/>
+        </w:rPr>
+        <w:t xml:space="preserve"> target </w:t>
+      </w:r>
+      <w:r>
+        <w:rPr>
+          <w:rFonts w:ascii="Consolas" w:hAnsi="Consolas" w:cs="Courier New"/>
+          <w:color w:val="666600"/>
+          <w:sz w:val="17"/>
+          <w:szCs w:val="17"/>
+        </w:rPr>
+        <w:t>=</w:t>
+      </w:r>
+      <w:r>
+        <w:rPr>
+          <w:rFonts w:ascii="Consolas" w:hAnsi="Consolas" w:cs="Courier New"/>
+          <w:color w:val="000000"/>
+          <w:sz w:val="17"/>
+          <w:szCs w:val="17"/>
+        </w:rPr>
+        <w:t xml:space="preserve"> train$y1</w:t>
+      </w:r>
+      <w:r>
+        <w:rPr>
+          <w:rFonts w:ascii="Consolas" w:hAnsi="Consolas" w:cs="Courier New"/>
+          <w:color w:val="666600"/>
+          <w:sz w:val="17"/>
+          <w:szCs w:val="17"/>
+        </w:rPr>
+        <w:t>,</w:t>
+      </w:r>
+      <w:r>
+        <w:rPr>
+          <w:rFonts w:ascii="Consolas" w:hAnsi="Consolas" w:cs="Courier New"/>
+          <w:color w:val="000000"/>
+          <w:sz w:val="17"/>
+          <w:szCs w:val="17"/>
+        </w:rPr>
+        <w:t xml:space="preserve"> K </w:t>
+      </w:r>
+      <w:r>
+        <w:rPr>
+          <w:rFonts w:ascii="Consolas" w:hAnsi="Consolas" w:cs="Courier New"/>
+          <w:color w:val="666600"/>
+          <w:sz w:val="17"/>
+          <w:szCs w:val="17"/>
+        </w:rPr>
+        <w:t>=</w:t>
+      </w:r>
+      <w:r>
+        <w:rPr>
+          <w:rFonts w:ascii="Consolas" w:hAnsi="Consolas" w:cs="Courier New"/>
+          <w:color w:val="000000"/>
+          <w:sz w:val="17"/>
+          <w:szCs w:val="17"/>
+        </w:rPr>
+        <w:t xml:space="preserve"> k</w:t>
+      </w:r>
+      <w:r>
+        <w:rPr>
+          <w:rFonts w:ascii="Consolas" w:hAnsi="Consolas" w:cs="Courier New"/>
+          <w:color w:val="666600"/>
+          <w:sz w:val="17"/>
+          <w:szCs w:val="17"/>
+        </w:rPr>
+        <w:t>[</w:t>
+      </w:r>
+      <w:r>
+        <w:rPr>
+          <w:rFonts w:ascii="Consolas" w:hAnsi="Consolas" w:cs="Courier New"/>
+          <w:color w:val="000000"/>
+          <w:sz w:val="17"/>
+          <w:szCs w:val="17"/>
+        </w:rPr>
+        <w:t>i</w:t>
+      </w:r>
+      <w:r>
+        <w:rPr>
+          <w:rFonts w:ascii="Consolas" w:hAnsi="Consolas" w:cs="Courier New"/>
+          <w:color w:val="666600"/>
+          <w:sz w:val="17"/>
+          <w:szCs w:val="17"/>
+        </w:rPr>
+        <w:t>])</w:t>
+      </w:r>
+    </w:p>
+    <w:p>
+      <w:pPr>
+        <w:pStyle w:val="NormalWeb"/>
+        <w:pBdr>
+          <w:top w:val="single" w:sz="6" w:space="2" w:color="888888"/>
+          <w:left w:val="single" w:sz="6" w:space="2" w:color="888888"/>
+          <w:bottom w:val="single" w:sz="6" w:space="2" w:color="888888"/>
+          <w:right w:val="single" w:sz="6" w:space="2" w:color="888888"/>
+        </w:pBdr>
+        <w:tabs>
+          <w:tab w:val="left" w:pos="916"/>
+          <w:tab w:val="left" w:pos="1832"/>
+          <w:tab w:val="left" w:pos="2748"/>
+          <w:tab w:val="left" w:pos="3664"/>
+          <w:tab w:val="left" w:pos="4580"/>
+          <w:tab w:val="left" w:pos="5496"/>
+          <w:tab w:val="left" w:pos="6412"/>
+          <w:tab w:val="left" w:pos="7328"/>
+          <w:tab w:val="left" w:pos="8244"/>
+          <w:tab w:val="left" w:pos="9160"/>
+          <w:tab w:val="left" w:pos="10076"/>
+          <w:tab w:val="left" w:pos="10992"/>
+          <w:tab w:val="left" w:pos="11908"/>
+          <w:tab w:val="left" w:pos="12824"/>
+          <w:tab w:val="left" w:pos="13740"/>
+          <w:tab w:val="left" w:pos="14656"/>
+        </w:tabs>
+        <w:spacing w:before="0" w:beforeAutospacing="0" w:after="0" w:afterAutospacing="0"/>
+        <w:divId w:val="761217273"/>
+        <w:rPr>
+          <w:rFonts w:ascii="Consolas" w:hAnsi="Consolas" w:cs="Courier New"/>
+          <w:sz w:val="17"/>
+          <w:szCs w:val="17"/>
+        </w:rPr>
+      </w:pPr>
+      <w:r>
+        <w:rPr>
+          <w:rFonts w:ascii="Consolas" w:hAnsi="Consolas" w:cs="Courier New"/>
+          <w:color w:val="000000"/>
+          <w:sz w:val="17"/>
+          <w:szCs w:val="17"/>
+        </w:rPr>
+        <w:t xml:space="preserve">  adasyn_train </w:t>
+      </w:r>
+      <w:r>
+        <w:rPr>
+          <w:rFonts w:ascii="Consolas" w:hAnsi="Consolas" w:cs="Courier New"/>
+          <w:color w:val="666600"/>
+          <w:sz w:val="17"/>
+          <w:szCs w:val="17"/>
+        </w:rPr>
+        <w:t>&lt;-</w:t>
+      </w:r>
+      <w:r>
+        <w:rPr>
+          <w:rFonts w:ascii="Consolas" w:hAnsi="Consolas" w:cs="Courier New"/>
+          <w:color w:val="000000"/>
+          <w:sz w:val="17"/>
+          <w:szCs w:val="17"/>
+        </w:rPr>
+        <w:t xml:space="preserve"> subset</w:t>
+      </w:r>
+      <w:r>
+        <w:rPr>
+          <w:rFonts w:ascii="Consolas" w:hAnsi="Consolas" w:cs="Courier New"/>
+          <w:color w:val="666600"/>
+          <w:sz w:val="17"/>
+          <w:szCs w:val="17"/>
+        </w:rPr>
+        <w:t>(</w:t>
+      </w:r>
+      <w:r>
+        <w:rPr>
+          <w:rFonts w:ascii="Consolas" w:hAnsi="Consolas" w:cs="Courier New"/>
+          <w:color w:val="000000"/>
+          <w:sz w:val="17"/>
+          <w:szCs w:val="17"/>
+        </w:rPr>
+        <w:t>adasyn$data</w:t>
+      </w:r>
+      <w:r>
+        <w:rPr>
+          <w:rFonts w:ascii="Consolas" w:hAnsi="Consolas" w:cs="Courier New"/>
+          <w:color w:val="666600"/>
+          <w:sz w:val="17"/>
+          <w:szCs w:val="17"/>
+        </w:rPr>
+        <w:t>,</w:t>
+      </w:r>
+      <w:r>
+        <w:rPr>
+          <w:rFonts w:ascii="Consolas" w:hAnsi="Consolas" w:cs="Courier New"/>
+          <w:color w:val="000000"/>
+          <w:sz w:val="17"/>
+          <w:szCs w:val="17"/>
+        </w:rPr>
+        <w:t xml:space="preserve"> </w:t>
+      </w:r>
+      <w:r>
+        <w:rPr>
+          <w:rFonts w:ascii="Consolas" w:hAnsi="Consolas" w:cs="Courier New"/>
+          <w:color w:val="000088"/>
+          <w:sz w:val="17"/>
+          <w:szCs w:val="17"/>
+        </w:rPr>
+        <w:t>select</w:t>
+      </w:r>
+      <w:r>
+        <w:rPr>
+          <w:rFonts w:ascii="Consolas" w:hAnsi="Consolas" w:cs="Courier New"/>
+          <w:color w:val="000000"/>
+          <w:sz w:val="17"/>
+          <w:szCs w:val="17"/>
+        </w:rPr>
+        <w:t xml:space="preserve"> </w:t>
+      </w:r>
+      <w:r>
+        <w:rPr>
+          <w:rFonts w:ascii="Consolas" w:hAnsi="Consolas" w:cs="Courier New"/>
+          <w:color w:val="666600"/>
+          <w:sz w:val="17"/>
+          <w:szCs w:val="17"/>
+        </w:rPr>
+        <w:t>=</w:t>
+      </w:r>
+      <w:r>
+        <w:rPr>
+          <w:rFonts w:ascii="Consolas" w:hAnsi="Consolas" w:cs="Courier New"/>
+          <w:color w:val="000000"/>
+          <w:sz w:val="17"/>
+          <w:szCs w:val="17"/>
+        </w:rPr>
+        <w:t xml:space="preserve"> </w:t>
+      </w:r>
+      <w:r>
+        <w:rPr>
+          <w:rFonts w:ascii="Consolas" w:hAnsi="Consolas" w:cs="Courier New"/>
+          <w:color w:val="666600"/>
+          <w:sz w:val="17"/>
+          <w:szCs w:val="17"/>
+        </w:rPr>
+        <w:t>-</w:t>
+      </w:r>
+      <w:r>
+        <w:rPr>
+          <w:rFonts w:ascii="Consolas" w:hAnsi="Consolas" w:cs="Courier New"/>
+          <w:color w:val="000088"/>
+          <w:sz w:val="17"/>
+          <w:szCs w:val="17"/>
+        </w:rPr>
+        <w:t>class</w:t>
+      </w:r>
+      <w:r>
+        <w:rPr>
+          <w:rFonts w:ascii="Consolas" w:hAnsi="Consolas" w:cs="Courier New"/>
+          <w:color w:val="666600"/>
+          <w:sz w:val="17"/>
+          <w:szCs w:val="17"/>
+        </w:rPr>
+        <w:t>)</w:t>
+      </w:r>
+    </w:p>
+    <w:p>
+      <w:pPr>
+        <w:pStyle w:val="NormalWeb"/>
+        <w:pBdr>
+          <w:top w:val="single" w:sz="6" w:space="2" w:color="888888"/>
+          <w:left w:val="single" w:sz="6" w:space="2" w:color="888888"/>
+          <w:bottom w:val="single" w:sz="6" w:space="2" w:color="888888"/>
+          <w:right w:val="single" w:sz="6" w:space="2" w:color="888888"/>
+        </w:pBdr>
+        <w:tabs>
+          <w:tab w:val="left" w:pos="916"/>
+          <w:tab w:val="left" w:pos="1832"/>
+          <w:tab w:val="left" w:pos="2748"/>
+          <w:tab w:val="left" w:pos="3664"/>
+          <w:tab w:val="left" w:pos="4580"/>
+          <w:tab w:val="left" w:pos="5496"/>
+          <w:tab w:val="left" w:pos="6412"/>
+          <w:tab w:val="left" w:pos="7328"/>
+          <w:tab w:val="left" w:pos="8244"/>
+          <w:tab w:val="left" w:pos="9160"/>
+          <w:tab w:val="left" w:pos="10076"/>
+          <w:tab w:val="left" w:pos="10992"/>
+          <w:tab w:val="left" w:pos="11908"/>
+          <w:tab w:val="left" w:pos="12824"/>
+          <w:tab w:val="left" w:pos="13740"/>
+          <w:tab w:val="left" w:pos="14656"/>
+        </w:tabs>
+        <w:spacing w:before="0" w:beforeAutospacing="0" w:after="0" w:afterAutospacing="0"/>
+        <w:divId w:val="761217273"/>
+        <w:rPr>
+          <w:rFonts w:ascii="Consolas" w:hAnsi="Consolas" w:cs="Courier New"/>
+          <w:sz w:val="17"/>
+          <w:szCs w:val="17"/>
+        </w:rPr>
+      </w:pPr>
+      <w:r>
+        <w:rPr>
+          <w:rFonts w:ascii="Consolas" w:hAnsi="Consolas" w:cs="Courier New"/>
+          <w:color w:val="000000"/>
+          <w:sz w:val="17"/>
+          <w:szCs w:val="17"/>
+        </w:rPr>
+        <w:t xml:space="preserve">  </w:t>
+      </w:r>
+    </w:p>
+    <w:p>
+      <w:pPr>
+        <w:pStyle w:val="NormalWeb"/>
+        <w:pBdr>
+          <w:top w:val="single" w:sz="6" w:space="2" w:color="888888"/>
+          <w:left w:val="single" w:sz="6" w:space="2" w:color="888888"/>
+          <w:bottom w:val="single" w:sz="6" w:space="2" w:color="888888"/>
+          <w:right w:val="single" w:sz="6" w:space="2" w:color="888888"/>
+        </w:pBdr>
+        <w:tabs>
+          <w:tab w:val="left" w:pos="916"/>
+          <w:tab w:val="left" w:pos="1832"/>
+          <w:tab w:val="left" w:pos="2748"/>
+          <w:tab w:val="left" w:pos="3664"/>
+          <w:tab w:val="left" w:pos="4580"/>
+          <w:tab w:val="left" w:pos="5496"/>
+          <w:tab w:val="left" w:pos="6412"/>
+          <w:tab w:val="left" w:pos="7328"/>
+          <w:tab w:val="left" w:pos="8244"/>
+          <w:tab w:val="left" w:pos="9160"/>
+          <w:tab w:val="left" w:pos="10076"/>
+          <w:tab w:val="left" w:pos="10992"/>
+          <w:tab w:val="left" w:pos="11908"/>
+          <w:tab w:val="left" w:pos="12824"/>
+          <w:tab w:val="left" w:pos="13740"/>
+          <w:tab w:val="left" w:pos="14656"/>
+        </w:tabs>
+        <w:spacing w:before="0" w:beforeAutospacing="0" w:after="0" w:afterAutospacing="0"/>
+        <w:divId w:val="761217273"/>
+        <w:rPr>
+          <w:rFonts w:ascii="Consolas" w:hAnsi="Consolas" w:cs="Courier New"/>
+          <w:sz w:val="17"/>
+          <w:szCs w:val="17"/>
+        </w:rPr>
+      </w:pPr>
+      <w:r>
+        <w:rPr>
+          <w:rFonts w:ascii="Consolas" w:hAnsi="Consolas" w:cs="Courier New"/>
+          <w:color w:val="000000"/>
+          <w:sz w:val="17"/>
+          <w:szCs w:val="17"/>
+        </w:rPr>
+        <w:t xml:space="preserve">  adasyn_train$y1 </w:t>
+      </w:r>
+      <w:r>
+        <w:rPr>
+          <w:rFonts w:ascii="Consolas" w:hAnsi="Consolas" w:cs="Courier New"/>
+          <w:color w:val="666600"/>
+          <w:sz w:val="17"/>
+          <w:szCs w:val="17"/>
+        </w:rPr>
+        <w:t>&lt;-</w:t>
+      </w:r>
+      <w:r>
+        <w:rPr>
+          <w:rFonts w:ascii="Consolas" w:hAnsi="Consolas" w:cs="Courier New"/>
+          <w:color w:val="000000"/>
+          <w:sz w:val="17"/>
+          <w:szCs w:val="17"/>
+        </w:rPr>
+        <w:t xml:space="preserve"> </w:t>
+      </w:r>
+      <w:r>
+        <w:rPr>
+          <w:rFonts w:ascii="Consolas" w:hAnsi="Consolas" w:cs="Courier New"/>
+          <w:color w:val="000088"/>
+          <w:sz w:val="17"/>
+          <w:szCs w:val="17"/>
+        </w:rPr>
+        <w:t>as</w:t>
+      </w:r>
+      <w:r>
+        <w:rPr>
+          <w:rFonts w:ascii="Consolas" w:hAnsi="Consolas" w:cs="Courier New"/>
+          <w:color w:val="666600"/>
+          <w:sz w:val="17"/>
+          <w:szCs w:val="17"/>
+        </w:rPr>
+        <w:t>.</w:t>
+      </w:r>
+      <w:r>
+        <w:rPr>
+          <w:rFonts w:ascii="Consolas" w:hAnsi="Consolas" w:cs="Courier New"/>
+          <w:color w:val="000000"/>
+          <w:sz w:val="17"/>
+          <w:szCs w:val="17"/>
+        </w:rPr>
+        <w:t>factor</w:t>
+      </w:r>
+      <w:r>
+        <w:rPr>
+          <w:rFonts w:ascii="Consolas" w:hAnsi="Consolas" w:cs="Courier New"/>
+          <w:color w:val="666600"/>
+          <w:sz w:val="17"/>
+          <w:szCs w:val="17"/>
+        </w:rPr>
+        <w:t>(</w:t>
+      </w:r>
+      <w:r>
+        <w:rPr>
+          <w:rFonts w:ascii="Consolas" w:hAnsi="Consolas" w:cs="Courier New"/>
+          <w:color w:val="000000"/>
+          <w:sz w:val="17"/>
+          <w:szCs w:val="17"/>
+        </w:rPr>
+        <w:t>adasyn_train$y1</w:t>
+      </w:r>
+      <w:r>
+        <w:rPr>
+          <w:rFonts w:ascii="Consolas" w:hAnsi="Consolas" w:cs="Courier New"/>
+          <w:color w:val="666600"/>
+          <w:sz w:val="17"/>
+          <w:szCs w:val="17"/>
+        </w:rPr>
+        <w:t>)</w:t>
+      </w:r>
+    </w:p>
+    <w:p>
+      <w:pPr>
+        <w:pStyle w:val="NormalWeb"/>
+        <w:pBdr>
+          <w:top w:val="single" w:sz="6" w:space="2" w:color="888888"/>
+          <w:left w:val="single" w:sz="6" w:space="2" w:color="888888"/>
+          <w:bottom w:val="single" w:sz="6" w:space="2" w:color="888888"/>
+          <w:right w:val="single" w:sz="6" w:space="2" w:color="888888"/>
+        </w:pBdr>
+        <w:tabs>
+          <w:tab w:val="left" w:pos="916"/>
+          <w:tab w:val="left" w:pos="1832"/>
+          <w:tab w:val="left" w:pos="2748"/>
+          <w:tab w:val="left" w:pos="3664"/>
+          <w:tab w:val="left" w:pos="4580"/>
+          <w:tab w:val="left" w:pos="5496"/>
+          <w:tab w:val="left" w:pos="6412"/>
+          <w:tab w:val="left" w:pos="7328"/>
+          <w:tab w:val="left" w:pos="8244"/>
+          <w:tab w:val="left" w:pos="9160"/>
+          <w:tab w:val="left" w:pos="10076"/>
+          <w:tab w:val="left" w:pos="10992"/>
+          <w:tab w:val="left" w:pos="11908"/>
+          <w:tab w:val="left" w:pos="12824"/>
+          <w:tab w:val="left" w:pos="13740"/>
+          <w:tab w:val="left" w:pos="14656"/>
+        </w:tabs>
+        <w:spacing w:before="0" w:beforeAutospacing="0" w:after="0" w:afterAutospacing="0"/>
+        <w:divId w:val="761217273"/>
+        <w:rPr>
+          <w:rFonts w:ascii="Consolas" w:hAnsi="Consolas" w:cs="Courier New"/>
+          <w:sz w:val="17"/>
+          <w:szCs w:val="17"/>
+        </w:rPr>
+      </w:pPr>
+      <w:r>
+        <w:rPr>
+          <w:rFonts w:ascii="Consolas" w:hAnsi="Consolas" w:cs="Courier New"/>
+          <w:color w:val="000000"/>
+          <w:sz w:val="17"/>
+          <w:szCs w:val="17"/>
+        </w:rPr>
+        <w:t xml:space="preserve">  </w:t>
+      </w:r>
+    </w:p>
+    <w:p>
+      <w:pPr>
+        <w:pStyle w:val="NormalWeb"/>
+        <w:pBdr>
+          <w:top w:val="single" w:sz="6" w:space="2" w:color="888888"/>
+          <w:left w:val="single" w:sz="6" w:space="2" w:color="888888"/>
+          <w:bottom w:val="single" w:sz="6" w:space="2" w:color="888888"/>
+          <w:right w:val="single" w:sz="6" w:space="2" w:color="888888"/>
+        </w:pBdr>
+        <w:tabs>
+          <w:tab w:val="left" w:pos="916"/>
+          <w:tab w:val="left" w:pos="1832"/>
+          <w:tab w:val="left" w:pos="2748"/>
+          <w:tab w:val="left" w:pos="3664"/>
+          <w:tab w:val="left" w:pos="4580"/>
+          <w:tab w:val="left" w:pos="5496"/>
+          <w:tab w:val="left" w:pos="6412"/>
+          <w:tab w:val="left" w:pos="7328"/>
+          <w:tab w:val="left" w:pos="8244"/>
+          <w:tab w:val="left" w:pos="9160"/>
+          <w:tab w:val="left" w:pos="10076"/>
+          <w:tab w:val="left" w:pos="10992"/>
+          <w:tab w:val="left" w:pos="11908"/>
+          <w:tab w:val="left" w:pos="12824"/>
+          <w:tab w:val="left" w:pos="13740"/>
+          <w:tab w:val="left" w:pos="14656"/>
+        </w:tabs>
+        <w:spacing w:before="0" w:beforeAutospacing="0" w:after="0" w:afterAutospacing="0"/>
+        <w:divId w:val="761217273"/>
+        <w:rPr>
+          <w:rFonts w:ascii="Consolas" w:hAnsi="Consolas" w:cs="Courier New"/>
+          <w:sz w:val="17"/>
+          <w:szCs w:val="17"/>
+        </w:rPr>
+      </w:pPr>
+      <w:r>
+        <w:rPr>
+          <w:rFonts w:ascii="Consolas" w:hAnsi="Consolas" w:cs="Courier New"/>
+          <w:color w:val="000000"/>
+          <w:sz w:val="17"/>
+          <w:szCs w:val="17"/>
+        </w:rPr>
+        <w:t xml:space="preserve">  </w:t>
+      </w:r>
+      <w:r>
+        <w:rPr>
+          <w:rFonts w:ascii="Consolas" w:hAnsi="Consolas" w:cs="Courier New"/>
+          <w:color w:val="880000"/>
+          <w:sz w:val="17"/>
+          <w:szCs w:val="17"/>
+        </w:rPr>
+        <w:t xml:space="preserve"># fit the rebalanced train set to svm model </w:t>
+      </w:r>
+    </w:p>
+    <w:p>
+      <w:pPr>
+        <w:pStyle w:val="NormalWeb"/>
+        <w:pBdr>
+          <w:top w:val="single" w:sz="6" w:space="2" w:color="888888"/>
+          <w:left w:val="single" w:sz="6" w:space="2" w:color="888888"/>
+          <w:bottom w:val="single" w:sz="6" w:space="2" w:color="888888"/>
+          <w:right w:val="single" w:sz="6" w:space="2" w:color="888888"/>
+        </w:pBdr>
+        <w:tabs>
+          <w:tab w:val="left" w:pos="916"/>
+          <w:tab w:val="left" w:pos="1832"/>
+          <w:tab w:val="left" w:pos="2748"/>
+          <w:tab w:val="left" w:pos="3664"/>
+          <w:tab w:val="left" w:pos="4580"/>
+          <w:tab w:val="left" w:pos="5496"/>
+          <w:tab w:val="left" w:pos="6412"/>
+          <w:tab w:val="left" w:pos="7328"/>
+          <w:tab w:val="left" w:pos="8244"/>
+          <w:tab w:val="left" w:pos="9160"/>
+          <w:tab w:val="left" w:pos="10076"/>
+          <w:tab w:val="left" w:pos="10992"/>
+          <w:tab w:val="left" w:pos="11908"/>
+          <w:tab w:val="left" w:pos="12824"/>
+          <w:tab w:val="left" w:pos="13740"/>
+          <w:tab w:val="left" w:pos="14656"/>
+        </w:tabs>
+        <w:spacing w:before="0" w:beforeAutospacing="0" w:after="0" w:afterAutospacing="0"/>
+        <w:divId w:val="761217273"/>
+        <w:rPr>
+          <w:rFonts w:ascii="Consolas" w:hAnsi="Consolas" w:cs="Courier New"/>
+          <w:sz w:val="17"/>
+          <w:szCs w:val="17"/>
+        </w:rPr>
+      </w:pPr>
+      <w:r>
+        <w:rPr>
+          <w:rFonts w:ascii="Consolas" w:hAnsi="Consolas" w:cs="Courier New"/>
+          <w:color w:val="000000"/>
+          <w:sz w:val="17"/>
+          <w:szCs w:val="17"/>
+        </w:rPr>
+        <w:t xml:space="preserve">  </w:t>
+      </w:r>
+      <w:r>
+        <w:rPr>
+          <w:rFonts w:ascii="Consolas" w:hAnsi="Consolas" w:cs="Courier New"/>
+          <w:color w:val="880000"/>
+          <w:sz w:val="17"/>
+          <w:szCs w:val="17"/>
+        </w:rPr>
+        <w:t># all hyperparams are set default</w:t>
+      </w:r>
+    </w:p>
+    <w:p>
+      <w:pPr>
+        <w:pStyle w:val="NormalWeb"/>
+        <w:pBdr>
+          <w:top w:val="single" w:sz="6" w:space="2" w:color="888888"/>
+          <w:left w:val="single" w:sz="6" w:space="2" w:color="888888"/>
+          <w:bottom w:val="single" w:sz="6" w:space="2" w:color="888888"/>
+          <w:right w:val="single" w:sz="6" w:space="2" w:color="888888"/>
+        </w:pBdr>
+        <w:tabs>
+          <w:tab w:val="left" w:pos="916"/>
+          <w:tab w:val="left" w:pos="1832"/>
+          <w:tab w:val="left" w:pos="2748"/>
+          <w:tab w:val="left" w:pos="3664"/>
+          <w:tab w:val="left" w:pos="4580"/>
+          <w:tab w:val="left" w:pos="5496"/>
+          <w:tab w:val="left" w:pos="6412"/>
+          <w:tab w:val="left" w:pos="7328"/>
+          <w:tab w:val="left" w:pos="8244"/>
+          <w:tab w:val="left" w:pos="9160"/>
+          <w:tab w:val="left" w:pos="10076"/>
+          <w:tab w:val="left" w:pos="10992"/>
+          <w:tab w:val="left" w:pos="11908"/>
+          <w:tab w:val="left" w:pos="12824"/>
+          <w:tab w:val="left" w:pos="13740"/>
+          <w:tab w:val="left" w:pos="14656"/>
+        </w:tabs>
+        <w:spacing w:before="0" w:beforeAutospacing="0" w:after="0" w:afterAutospacing="0"/>
+        <w:divId w:val="761217273"/>
+        <w:rPr>
+          <w:rFonts w:ascii="Consolas" w:hAnsi="Consolas" w:cs="Courier New"/>
+          <w:sz w:val="17"/>
+          <w:szCs w:val="17"/>
+        </w:rPr>
+      </w:pPr>
+      <w:r>
+        <w:rPr>
+          <w:rFonts w:ascii="Consolas" w:hAnsi="Consolas" w:cs="Courier New"/>
+          <w:color w:val="000000"/>
+          <w:sz w:val="17"/>
+          <w:szCs w:val="17"/>
+        </w:rPr>
+        <w:t xml:space="preserve">  model </w:t>
+      </w:r>
+      <w:r>
+        <w:rPr>
+          <w:rFonts w:ascii="Consolas" w:hAnsi="Consolas" w:cs="Courier New"/>
+          <w:color w:val="666600"/>
+          <w:sz w:val="17"/>
+          <w:szCs w:val="17"/>
+        </w:rPr>
+        <w:t>&lt;-</w:t>
+      </w:r>
+      <w:r>
+        <w:rPr>
+          <w:rFonts w:ascii="Consolas" w:hAnsi="Consolas" w:cs="Courier New"/>
+          <w:color w:val="000000"/>
+          <w:sz w:val="17"/>
+          <w:szCs w:val="17"/>
+        </w:rPr>
+        <w:t xml:space="preserve"> train</w:t>
+      </w:r>
+      <w:r>
+        <w:rPr>
+          <w:rFonts w:ascii="Consolas" w:hAnsi="Consolas" w:cs="Courier New"/>
+          <w:color w:val="666600"/>
+          <w:sz w:val="17"/>
+          <w:szCs w:val="17"/>
+        </w:rPr>
+        <w:t>(</w:t>
+      </w:r>
+      <w:r>
+        <w:rPr>
+          <w:rFonts w:ascii="Consolas" w:hAnsi="Consolas" w:cs="Courier New"/>
+          <w:color w:val="000000"/>
+          <w:sz w:val="17"/>
+          <w:szCs w:val="17"/>
+        </w:rPr>
+        <w:t>y1</w:t>
+      </w:r>
+      <w:r>
+        <w:rPr>
+          <w:rFonts w:ascii="Consolas" w:hAnsi="Consolas" w:cs="Courier New" w:hint="eastAsia"/>
+          <w:color w:val="000000"/>
+          <w:sz w:val="17"/>
+          <w:szCs w:val="17"/>
+        </w:rPr>
+        <w:t xml:space="preserve"> </w:t>
+      </w:r>
+      <w:r>
+        <w:rPr>
+          <w:rFonts w:ascii="Consolas" w:hAnsi="Consolas" w:cs="Courier New"/>
+          <w:color w:val="666600"/>
+          <w:sz w:val="17"/>
+          <w:szCs w:val="17"/>
+        </w:rPr>
+        <w:t>~</w:t>
+      </w:r>
+      <w:r>
+        <w:rPr>
+          <w:rFonts w:ascii="Consolas" w:hAnsi="Consolas" w:cs="Courier New"/>
+          <w:color w:val="000000"/>
+          <w:sz w:val="17"/>
+          <w:szCs w:val="17"/>
+        </w:rPr>
+        <w:t xml:space="preserve"> </w:t>
+      </w:r>
+      <w:r>
+        <w:rPr>
+          <w:rFonts w:ascii="Consolas" w:hAnsi="Consolas" w:cs="Courier New"/>
+          <w:color w:val="666600"/>
+          <w:sz w:val="17"/>
+          <w:szCs w:val="17"/>
+        </w:rPr>
+        <w:t>.,</w:t>
+      </w:r>
+    </w:p>
+    <w:p>
+      <w:pPr>
+        <w:pStyle w:val="NormalWeb"/>
+        <w:pBdr>
+          <w:top w:val="single" w:sz="6" w:space="2" w:color="888888"/>
+          <w:left w:val="single" w:sz="6" w:space="2" w:color="888888"/>
+          <w:bottom w:val="single" w:sz="6" w:space="2" w:color="888888"/>
+          <w:right w:val="single" w:sz="6" w:space="2" w:color="888888"/>
+        </w:pBdr>
+        <w:tabs>
+          <w:tab w:val="left" w:pos="916"/>
+          <w:tab w:val="left" w:pos="1832"/>
+          <w:tab w:val="left" w:pos="2748"/>
+          <w:tab w:val="left" w:pos="3664"/>
+          <w:tab w:val="left" w:pos="4580"/>
+          <w:tab w:val="left" w:pos="5496"/>
+          <w:tab w:val="left" w:pos="6412"/>
+          <w:tab w:val="left" w:pos="7328"/>
+          <w:tab w:val="left" w:pos="8244"/>
+          <w:tab w:val="left" w:pos="9160"/>
+          <w:tab w:val="left" w:pos="10076"/>
+          <w:tab w:val="left" w:pos="10992"/>
+          <w:tab w:val="left" w:pos="11908"/>
+          <w:tab w:val="left" w:pos="12824"/>
+          <w:tab w:val="left" w:pos="13740"/>
+          <w:tab w:val="left" w:pos="14656"/>
+        </w:tabs>
+        <w:spacing w:before="0" w:beforeAutospacing="0" w:after="0" w:afterAutospacing="0"/>
+        <w:divId w:val="761217273"/>
+        <w:rPr>
+          <w:rFonts w:ascii="Consolas" w:hAnsi="Consolas" w:cs="Courier New"/>
+          <w:sz w:val="17"/>
+          <w:szCs w:val="17"/>
+        </w:rPr>
+      </w:pPr>
+      <w:r>
+        <w:rPr>
+          <w:rFonts w:ascii="Consolas" w:hAnsi="Consolas" w:cs="Courier New"/>
+          <w:color w:val="000000"/>
+          <w:sz w:val="17"/>
+          <w:szCs w:val="17"/>
+        </w:rPr>
+        <w:t xml:space="preserve">                 data </w:t>
+      </w:r>
+      <w:r>
+        <w:rPr>
+          <w:rFonts w:ascii="Consolas" w:hAnsi="Consolas" w:cs="Courier New"/>
+          <w:color w:val="666600"/>
+          <w:sz w:val="17"/>
+          <w:szCs w:val="17"/>
+        </w:rPr>
+        <w:t>=</w:t>
+      </w:r>
+      <w:r>
+        <w:rPr>
+          <w:rFonts w:ascii="Consolas" w:hAnsi="Consolas" w:cs="Courier New"/>
+          <w:color w:val="000000"/>
+          <w:sz w:val="17"/>
+          <w:szCs w:val="17"/>
+        </w:rPr>
+        <w:t xml:space="preserve"> adasyn_train</w:t>
+      </w:r>
+      <w:r>
+        <w:rPr>
+          <w:rFonts w:ascii="Consolas" w:hAnsi="Consolas" w:cs="Courier New"/>
+          <w:color w:val="666600"/>
+          <w:sz w:val="17"/>
+          <w:szCs w:val="17"/>
+        </w:rPr>
+        <w:t>,</w:t>
+      </w:r>
+    </w:p>
+    <w:p>
+      <w:pPr>
+        <w:pStyle w:val="NormalWeb"/>
+        <w:pBdr>
+          <w:top w:val="single" w:sz="6" w:space="2" w:color="888888"/>
+          <w:left w:val="single" w:sz="6" w:space="2" w:color="888888"/>
+          <w:bottom w:val="single" w:sz="6" w:space="2" w:color="888888"/>
+          <w:right w:val="single" w:sz="6" w:space="2" w:color="888888"/>
+        </w:pBdr>
+        <w:tabs>
+          <w:tab w:val="left" w:pos="916"/>
+          <w:tab w:val="left" w:pos="1832"/>
+          <w:tab w:val="left" w:pos="2748"/>
+          <w:tab w:val="left" w:pos="3664"/>
+          <w:tab w:val="left" w:pos="4580"/>
+          <w:tab w:val="left" w:pos="5496"/>
+          <w:tab w:val="left" w:pos="6412"/>
+          <w:tab w:val="left" w:pos="7328"/>
+          <w:tab w:val="left" w:pos="8244"/>
+          <w:tab w:val="left" w:pos="9160"/>
+          <w:tab w:val="left" w:pos="10076"/>
+          <w:tab w:val="left" w:pos="10992"/>
+          <w:tab w:val="left" w:pos="11908"/>
+          <w:tab w:val="left" w:pos="12824"/>
+          <w:tab w:val="left" w:pos="13740"/>
+          <w:tab w:val="left" w:pos="14656"/>
+        </w:tabs>
+        <w:spacing w:before="0" w:beforeAutospacing="0" w:after="0" w:afterAutospacing="0"/>
+        <w:divId w:val="761217273"/>
+        <w:rPr>
+          <w:rFonts w:ascii="Consolas" w:hAnsi="Consolas" w:cs="Courier New"/>
+          <w:sz w:val="17"/>
+          <w:szCs w:val="17"/>
+        </w:rPr>
+      </w:pPr>
+      <w:r>
+        <w:rPr>
+          <w:rFonts w:ascii="Consolas" w:hAnsi="Consolas" w:cs="Courier New"/>
+          <w:color w:val="000000"/>
+          <w:sz w:val="17"/>
+          <w:szCs w:val="17"/>
+        </w:rPr>
+        <w:t xml:space="preserve">                 trControl </w:t>
+      </w:r>
+      <w:r>
+        <w:rPr>
+          <w:rFonts w:ascii="Consolas" w:hAnsi="Consolas" w:cs="Courier New"/>
+          <w:color w:val="666600"/>
+          <w:sz w:val="17"/>
+          <w:szCs w:val="17"/>
+        </w:rPr>
+        <w:t>=</w:t>
+      </w:r>
+      <w:r>
+        <w:rPr>
+          <w:rFonts w:ascii="Consolas" w:hAnsi="Consolas" w:cs="Courier New"/>
+          <w:color w:val="000000"/>
+          <w:sz w:val="17"/>
+          <w:szCs w:val="17"/>
+        </w:rPr>
+        <w:t xml:space="preserve"> trControl</w:t>
+      </w:r>
+      <w:r>
+        <w:rPr>
+          <w:rFonts w:ascii="Consolas" w:hAnsi="Consolas" w:cs="Courier New"/>
+          <w:color w:val="666600"/>
+          <w:sz w:val="17"/>
+          <w:szCs w:val="17"/>
+        </w:rPr>
+        <w:t>,</w:t>
+      </w:r>
+    </w:p>
+    <w:p>
+      <w:pPr>
+        <w:pStyle w:val="NormalWeb"/>
+        <w:pBdr>
+          <w:top w:val="single" w:sz="6" w:space="2" w:color="888888"/>
+          <w:left w:val="single" w:sz="6" w:space="2" w:color="888888"/>
+          <w:bottom w:val="single" w:sz="6" w:space="2" w:color="888888"/>
+          <w:right w:val="single" w:sz="6" w:space="2" w:color="888888"/>
+        </w:pBdr>
+        <w:tabs>
+          <w:tab w:val="left" w:pos="916"/>
+          <w:tab w:val="left" w:pos="1832"/>
+          <w:tab w:val="left" w:pos="2748"/>
+          <w:tab w:val="left" w:pos="3664"/>
+          <w:tab w:val="left" w:pos="4580"/>
+          <w:tab w:val="left" w:pos="5496"/>
+          <w:tab w:val="left" w:pos="6412"/>
+          <w:tab w:val="left" w:pos="7328"/>
+          <w:tab w:val="left" w:pos="8244"/>
+          <w:tab w:val="left" w:pos="9160"/>
+          <w:tab w:val="left" w:pos="10076"/>
+          <w:tab w:val="left" w:pos="10992"/>
+          <w:tab w:val="left" w:pos="11908"/>
+          <w:tab w:val="left" w:pos="12824"/>
+          <w:tab w:val="left" w:pos="13740"/>
+          <w:tab w:val="left" w:pos="14656"/>
+        </w:tabs>
+        <w:spacing w:before="0" w:beforeAutospacing="0" w:after="0" w:afterAutospacing="0"/>
+        <w:divId w:val="761217273"/>
+        <w:rPr>
+          <w:rFonts w:ascii="Consolas" w:hAnsi="Consolas" w:cs="Courier New"/>
+          <w:sz w:val="17"/>
+          <w:szCs w:val="17"/>
+        </w:rPr>
+      </w:pPr>
+      <w:r>
+        <w:rPr>
+          <w:rFonts w:ascii="Consolas" w:hAnsi="Consolas" w:cs="Courier New"/>
+          <w:color w:val="000000"/>
+          <w:sz w:val="17"/>
+          <w:szCs w:val="17"/>
+        </w:rPr>
+        <w:t xml:space="preserve">                 method </w:t>
+      </w:r>
+      <w:r>
+        <w:rPr>
+          <w:rFonts w:ascii="Consolas" w:hAnsi="Consolas" w:cs="Courier New"/>
+          <w:color w:val="666600"/>
+          <w:sz w:val="17"/>
+          <w:szCs w:val="17"/>
+        </w:rPr>
+        <w:t>=</w:t>
+      </w:r>
+      <w:r>
+        <w:rPr>
+          <w:rFonts w:ascii="Consolas" w:hAnsi="Consolas" w:cs="Courier New"/>
+          <w:color w:val="000000"/>
+          <w:sz w:val="17"/>
+          <w:szCs w:val="17"/>
+        </w:rPr>
+        <w:t xml:space="preserve"> </w:t>
+      </w:r>
+      <w:r>
+        <w:rPr>
+          <w:rFonts w:ascii="Consolas" w:hAnsi="Consolas" w:cs="Courier New"/>
+          <w:color w:val="008800"/>
+          <w:sz w:val="17"/>
+          <w:szCs w:val="17"/>
+        </w:rPr>
+        <w:t>"svmLinear"</w:t>
+      </w:r>
+      <w:r>
+        <w:rPr>
+          <w:rFonts w:ascii="Consolas" w:hAnsi="Consolas" w:cs="Courier New"/>
+          <w:color w:val="666600"/>
+          <w:sz w:val="17"/>
+          <w:szCs w:val="17"/>
+        </w:rPr>
+        <w:t>,</w:t>
+      </w:r>
+    </w:p>
+    <w:p>
+      <w:pPr>
+        <w:pStyle w:val="NormalWeb"/>
+        <w:pBdr>
+          <w:top w:val="single" w:sz="6" w:space="2" w:color="888888"/>
+          <w:left w:val="single" w:sz="6" w:space="2" w:color="888888"/>
+          <w:bottom w:val="single" w:sz="6" w:space="2" w:color="888888"/>
+          <w:right w:val="single" w:sz="6" w:space="2" w:color="888888"/>
+        </w:pBdr>
+        <w:tabs>
+          <w:tab w:val="left" w:pos="916"/>
+          <w:tab w:val="left" w:pos="1832"/>
+          <w:tab w:val="left" w:pos="2748"/>
+          <w:tab w:val="left" w:pos="3664"/>
+          <w:tab w:val="left" w:pos="4580"/>
+          <w:tab w:val="left" w:pos="5496"/>
+          <w:tab w:val="left" w:pos="6412"/>
+          <w:tab w:val="left" w:pos="7328"/>
+          <w:tab w:val="left" w:pos="8244"/>
+          <w:tab w:val="left" w:pos="9160"/>
+          <w:tab w:val="left" w:pos="10076"/>
+          <w:tab w:val="left" w:pos="10992"/>
+          <w:tab w:val="left" w:pos="11908"/>
+          <w:tab w:val="left" w:pos="12824"/>
+          <w:tab w:val="left" w:pos="13740"/>
+          <w:tab w:val="left" w:pos="14656"/>
+        </w:tabs>
+        <w:spacing w:before="0" w:beforeAutospacing="0" w:after="0" w:afterAutospacing="0"/>
+        <w:divId w:val="761217273"/>
+        <w:rPr>
+          <w:rFonts w:ascii="Consolas" w:hAnsi="Consolas" w:cs="Courier New"/>
+          <w:sz w:val="17"/>
+          <w:szCs w:val="17"/>
+        </w:rPr>
+      </w:pPr>
+      <w:r>
+        <w:rPr>
+          <w:rFonts w:ascii="Consolas" w:hAnsi="Consolas" w:cs="Courier New"/>
+          <w:color w:val="000000"/>
+          <w:sz w:val="17"/>
+          <w:szCs w:val="17"/>
+        </w:rPr>
+        <w:t xml:space="preserve">  </w:t>
+      </w:r>
+      <w:r>
+        <w:rPr>
+          <w:rFonts w:ascii="Consolas" w:hAnsi="Consolas" w:cs="Courier New"/>
+          <w:color w:val="666600"/>
+          <w:sz w:val="17"/>
+          <w:szCs w:val="17"/>
+        </w:rPr>
+        <w:t>)</w:t>
+      </w:r>
+    </w:p>
+    <w:p>
+      <w:pPr>
+        <w:pStyle w:val="NormalWeb"/>
+        <w:pBdr>
+          <w:top w:val="single" w:sz="6" w:space="2" w:color="888888"/>
+          <w:left w:val="single" w:sz="6" w:space="2" w:color="888888"/>
+          <w:bottom w:val="single" w:sz="6" w:space="2" w:color="888888"/>
+          <w:right w:val="single" w:sz="6" w:space="2" w:color="888888"/>
+        </w:pBdr>
+        <w:tabs>
+          <w:tab w:val="left" w:pos="916"/>
+          <w:tab w:val="left" w:pos="1832"/>
+          <w:tab w:val="left" w:pos="2748"/>
+          <w:tab w:val="left" w:pos="3664"/>
+          <w:tab w:val="left" w:pos="4580"/>
+          <w:tab w:val="left" w:pos="5496"/>
+          <w:tab w:val="left" w:pos="6412"/>
+          <w:tab w:val="left" w:pos="7328"/>
+          <w:tab w:val="left" w:pos="8244"/>
+          <w:tab w:val="left" w:pos="9160"/>
+          <w:tab w:val="left" w:pos="10076"/>
+          <w:tab w:val="left" w:pos="10992"/>
+          <w:tab w:val="left" w:pos="11908"/>
+          <w:tab w:val="left" w:pos="12824"/>
+          <w:tab w:val="left" w:pos="13740"/>
+          <w:tab w:val="left" w:pos="14656"/>
+        </w:tabs>
+        <w:spacing w:before="0" w:beforeAutospacing="0" w:after="0" w:afterAutospacing="0"/>
+        <w:divId w:val="761217273"/>
+        <w:rPr>
+          <w:rFonts w:ascii="Consolas" w:hAnsi="Consolas" w:cs="Courier New"/>
+          <w:sz w:val="17"/>
+          <w:szCs w:val="17"/>
+        </w:rPr>
+      </w:pPr>
+      <w:r>
+        <w:rPr>
+          <w:rFonts w:ascii="Consolas" w:hAnsi="Consolas" w:cs="Courier New"/>
+          <w:color w:val="000000"/>
+          <w:sz w:val="17"/>
+          <w:szCs w:val="17"/>
+        </w:rPr>
+        <w:t xml:space="preserve">  </w:t>
+      </w:r>
+    </w:p>
+    <w:p>
+      <w:pPr>
+        <w:pStyle w:val="NormalWeb"/>
+        <w:pBdr>
+          <w:top w:val="single" w:sz="6" w:space="2" w:color="888888"/>
+          <w:left w:val="single" w:sz="6" w:space="2" w:color="888888"/>
+          <w:bottom w:val="single" w:sz="6" w:space="2" w:color="888888"/>
+          <w:right w:val="single" w:sz="6" w:space="2" w:color="888888"/>
+        </w:pBdr>
+        <w:tabs>
+          <w:tab w:val="left" w:pos="916"/>
+          <w:tab w:val="left" w:pos="1832"/>
+          <w:tab w:val="left" w:pos="2748"/>
+          <w:tab w:val="left" w:pos="3664"/>
+          <w:tab w:val="left" w:pos="4580"/>
+          <w:tab w:val="left" w:pos="5496"/>
+          <w:tab w:val="left" w:pos="6412"/>
+          <w:tab w:val="left" w:pos="7328"/>
+          <w:tab w:val="left" w:pos="8244"/>
+          <w:tab w:val="left" w:pos="9160"/>
+          <w:tab w:val="left" w:pos="10076"/>
+          <w:tab w:val="left" w:pos="10992"/>
+          <w:tab w:val="left" w:pos="11908"/>
+          <w:tab w:val="left" w:pos="12824"/>
+          <w:tab w:val="left" w:pos="13740"/>
+          <w:tab w:val="left" w:pos="14656"/>
+        </w:tabs>
+        <w:spacing w:before="0" w:beforeAutospacing="0" w:after="0" w:afterAutospacing="0"/>
+        <w:divId w:val="761217273"/>
+        <w:rPr>
+          <w:rFonts w:ascii="Consolas" w:hAnsi="Consolas" w:cs="Courier New"/>
+          <w:sz w:val="17"/>
+          <w:szCs w:val="17"/>
+        </w:rPr>
+      </w:pPr>
+      <w:r>
+        <w:rPr>
+          <w:rFonts w:ascii="Consolas" w:hAnsi="Consolas" w:cs="Courier New"/>
+          <w:color w:val="000000"/>
+          <w:sz w:val="17"/>
+          <w:szCs w:val="17"/>
+        </w:rPr>
+        <w:t xml:space="preserve">  accuracy </w:t>
+      </w:r>
+      <w:r>
+        <w:rPr>
+          <w:rFonts w:ascii="Consolas" w:hAnsi="Consolas" w:cs="Courier New"/>
+          <w:color w:val="666600"/>
+          <w:sz w:val="17"/>
+          <w:szCs w:val="17"/>
+        </w:rPr>
+        <w:t>&lt;-</w:t>
+      </w:r>
+      <w:r>
+        <w:rPr>
+          <w:rFonts w:ascii="Consolas" w:hAnsi="Consolas" w:cs="Courier New"/>
+          <w:color w:val="000000"/>
+          <w:sz w:val="17"/>
+          <w:szCs w:val="17"/>
+        </w:rPr>
+        <w:t xml:space="preserve"> append</w:t>
+      </w:r>
+      <w:r>
+        <w:rPr>
+          <w:rFonts w:ascii="Consolas" w:hAnsi="Consolas" w:cs="Courier New"/>
+          <w:color w:val="666600"/>
+          <w:sz w:val="17"/>
+          <w:szCs w:val="17"/>
+        </w:rPr>
+        <w:t>(</w:t>
+      </w:r>
+      <w:r>
+        <w:rPr>
+          <w:rFonts w:ascii="Consolas" w:hAnsi="Consolas" w:cs="Courier New"/>
+          <w:color w:val="000000"/>
+          <w:sz w:val="17"/>
+          <w:szCs w:val="17"/>
+        </w:rPr>
+        <w:t>accuracy</w:t>
+      </w:r>
+      <w:r>
+        <w:rPr>
+          <w:rFonts w:ascii="Consolas" w:hAnsi="Consolas" w:cs="Courier New"/>
+          <w:color w:val="666600"/>
+          <w:sz w:val="17"/>
+          <w:szCs w:val="17"/>
+        </w:rPr>
+        <w:t>,</w:t>
+      </w:r>
+      <w:r>
+        <w:rPr>
+          <w:rFonts w:ascii="Consolas" w:hAnsi="Consolas" w:cs="Courier New"/>
+          <w:color w:val="000000"/>
+          <w:sz w:val="17"/>
+          <w:szCs w:val="17"/>
+        </w:rPr>
+        <w:t xml:space="preserve"> model$results$Accuracy</w:t>
+      </w:r>
+      <w:r>
+        <w:rPr>
+          <w:rFonts w:ascii="Consolas" w:hAnsi="Consolas" w:cs="Courier New"/>
+          <w:color w:val="666600"/>
+          <w:sz w:val="17"/>
+          <w:szCs w:val="17"/>
+        </w:rPr>
+        <w:t>)</w:t>
+      </w:r>
+    </w:p>
+    <w:p>
+      <w:pPr>
+        <w:pStyle w:val="NormalWeb"/>
+        <w:pBdr>
+          <w:top w:val="single" w:sz="6" w:space="2" w:color="888888"/>
+          <w:left w:val="single" w:sz="6" w:space="2" w:color="888888"/>
+          <w:bottom w:val="single" w:sz="6" w:space="2" w:color="888888"/>
+          <w:right w:val="single" w:sz="6" w:space="2" w:color="888888"/>
+        </w:pBdr>
+        <w:tabs>
+          <w:tab w:val="left" w:pos="916"/>
+          <w:tab w:val="left" w:pos="1832"/>
+          <w:tab w:val="left" w:pos="2748"/>
+          <w:tab w:val="left" w:pos="3664"/>
+          <w:tab w:val="left" w:pos="4580"/>
+          <w:tab w:val="left" w:pos="5496"/>
+          <w:tab w:val="left" w:pos="6412"/>
+          <w:tab w:val="left" w:pos="7328"/>
+          <w:tab w:val="left" w:pos="8244"/>
+          <w:tab w:val="left" w:pos="9160"/>
+          <w:tab w:val="left" w:pos="10076"/>
+          <w:tab w:val="left" w:pos="10992"/>
+          <w:tab w:val="left" w:pos="11908"/>
+          <w:tab w:val="left" w:pos="12824"/>
+          <w:tab w:val="left" w:pos="13740"/>
+          <w:tab w:val="left" w:pos="14656"/>
+        </w:tabs>
+        <w:spacing w:before="0" w:beforeAutospacing="0" w:after="0" w:afterAutospacing="0"/>
+        <w:divId w:val="761217273"/>
+        <w:rPr>
+          <w:rFonts w:ascii="Consolas" w:hAnsi="Consolas" w:cs="Courier New"/>
+          <w:sz w:val="17"/>
+          <w:szCs w:val="17"/>
+        </w:rPr>
+      </w:pPr>
+      <w:r>
+        <w:rPr>
+          <w:rFonts w:ascii="Consolas" w:hAnsi="Consolas" w:cs="Courier New"/>
+          <w:color w:val="666600"/>
+          <w:sz w:val="17"/>
+          <w:szCs w:val="17"/>
+        </w:rPr>
+        <w:t>}</w:t>
+      </w:r>
+    </w:p>
+    <w:p>
+      <w:pPr>
+        <w:jc w:val="both"/>
+        <w:rPr>
+          <w:rFonts w:ascii="Arial" w:hAnsi="Arial" w:cs="Arial"/>
+        </w:rPr>
+      </w:pPr>
+    </w:p>
+    <w:p>
+      <w:pPr>
+        <w:jc w:val="both"/>
+        <w:rPr>
+          <w:rFonts w:ascii="Arial" w:hAnsi="Arial" w:cs="Arial"/>
+        </w:rPr>
+      </w:pPr>
+    </w:p>
+    <w:p>
+      <w:pPr>
+        <w:jc w:val="both"/>
+        <w:rPr>
+          <w:rFonts w:ascii="Arial" w:hAnsi="Arial" w:cs="Arial"/>
+        </w:rPr>
+      </w:pPr>
+      <w:r>
+        <w:rPr>
+          <w:rFonts w:ascii="Arial" w:hAnsi="Arial" w:cs="Arial"/>
+        </w:rPr>
+        <w:t>S</w:t>
+      </w:r>
+      <w:r>
+        <w:rPr>
+          <w:rFonts w:ascii="Arial" w:hAnsi="Arial" w:cs="Arial" w:hint="eastAsia"/>
+        </w:rPr>
+        <w:t xml:space="preserve">tep 3: </w:t>
+      </w:r>
+      <w:r>
+        <w:rPr>
+          <w:rFonts w:ascii="Arial" w:hAnsi="Arial" w:cs="Arial"/>
+        </w:rPr>
+        <w:t>interpret</w:t>
+      </w:r>
+      <w:r>
+        <w:rPr>
+          <w:rFonts w:ascii="Arial" w:hAnsi="Arial" w:cs="Arial" w:hint="eastAsia"/>
+        </w:rPr>
+        <w:t xml:space="preserve"> the optimal k value</w:t>
+      </w:r>
+    </w:p>
+    <w:p>
+      <w:pPr>
+        <w:pStyle w:val="NormalWeb"/>
+        <w:pBdr>
+          <w:top w:val="single" w:sz="6" w:space="2" w:color="888888"/>
+          <w:left w:val="single" w:sz="6" w:space="2" w:color="888888"/>
+          <w:bottom w:val="single" w:sz="6" w:space="2" w:color="888888"/>
+          <w:right w:val="single" w:sz="6" w:space="2" w:color="888888"/>
+        </w:pBdr>
+        <w:tabs>
+          <w:tab w:val="left" w:pos="916"/>
+          <w:tab w:val="left" w:pos="1832"/>
+          <w:tab w:val="left" w:pos="2748"/>
+          <w:tab w:val="left" w:pos="3664"/>
+          <w:tab w:val="left" w:pos="4580"/>
+          <w:tab w:val="left" w:pos="5496"/>
+          <w:tab w:val="left" w:pos="6412"/>
+          <w:tab w:val="left" w:pos="7328"/>
+          <w:tab w:val="left" w:pos="8244"/>
+          <w:tab w:val="left" w:pos="9160"/>
+          <w:tab w:val="left" w:pos="10076"/>
+          <w:tab w:val="left" w:pos="10992"/>
+          <w:tab w:val="left" w:pos="11908"/>
+          <w:tab w:val="left" w:pos="12824"/>
+          <w:tab w:val="left" w:pos="13740"/>
+          <w:tab w:val="left" w:pos="14656"/>
+        </w:tabs>
+        <w:spacing w:before="0" w:beforeAutospacing="0" w:after="0" w:afterAutospacing="0"/>
+        <w:divId w:val="1364943777"/>
+        <w:rPr>
+          <w:rFonts w:ascii="Consolas" w:hAnsi="Consolas" w:cs="Courier New"/>
+          <w:sz w:val="17"/>
+          <w:szCs w:val="17"/>
+        </w:rPr>
+      </w:pPr>
+      <w:r>
+        <w:rPr>
+          <w:rFonts w:ascii="Consolas" w:hAnsi="Consolas" w:cs="Courier New"/>
+          <w:color w:val="880000"/>
+          <w:sz w:val="17"/>
+          <w:szCs w:val="17"/>
+        </w:rPr>
+        <w:t># reshape the accuracy list into 2-cols data frame</w:t>
+      </w:r>
+    </w:p>
+    <w:p>
+      <w:pPr>
+        <w:pStyle w:val="NormalWeb"/>
+        <w:pBdr>
+          <w:top w:val="single" w:sz="6" w:space="2" w:color="888888"/>
+          <w:left w:val="single" w:sz="6" w:space="2" w:color="888888"/>
+          <w:bottom w:val="single" w:sz="6" w:space="2" w:color="888888"/>
+          <w:right w:val="single" w:sz="6" w:space="2" w:color="888888"/>
+        </w:pBdr>
+        <w:tabs>
+          <w:tab w:val="left" w:pos="916"/>
+          <w:tab w:val="left" w:pos="1832"/>
+          <w:tab w:val="left" w:pos="2748"/>
+          <w:tab w:val="left" w:pos="3664"/>
+          <w:tab w:val="left" w:pos="4580"/>
+          <w:tab w:val="left" w:pos="5496"/>
+          <w:tab w:val="left" w:pos="6412"/>
+          <w:tab w:val="left" w:pos="7328"/>
+          <w:tab w:val="left" w:pos="8244"/>
+          <w:tab w:val="left" w:pos="9160"/>
+          <w:tab w:val="left" w:pos="10076"/>
+          <w:tab w:val="left" w:pos="10992"/>
+          <w:tab w:val="left" w:pos="11908"/>
+          <w:tab w:val="left" w:pos="12824"/>
+          <w:tab w:val="left" w:pos="13740"/>
+          <w:tab w:val="left" w:pos="14656"/>
+        </w:tabs>
+        <w:spacing w:before="0" w:beforeAutospacing="0" w:after="0" w:afterAutospacing="0"/>
+        <w:divId w:val="1364943777"/>
+        <w:rPr>
+          <w:rFonts w:ascii="Consolas" w:hAnsi="Consolas" w:cs="Courier New"/>
+          <w:sz w:val="17"/>
+          <w:szCs w:val="17"/>
+        </w:rPr>
+      </w:pPr>
+      <w:r>
+        <w:rPr>
+          <w:rFonts w:ascii="Consolas" w:hAnsi="Consolas" w:cs="Courier New"/>
+          <w:color w:val="880000"/>
+          <w:sz w:val="17"/>
+          <w:szCs w:val="17"/>
+        </w:rPr>
+        <w:t># col 1: k values; col 2: accuracy</w:t>
+      </w:r>
+    </w:p>
+    <w:p>
+      <w:pPr>
+        <w:pStyle w:val="NormalWeb"/>
+        <w:pBdr>
+          <w:top w:val="single" w:sz="6" w:space="2" w:color="888888"/>
+          <w:left w:val="single" w:sz="6" w:space="2" w:color="888888"/>
+          <w:bottom w:val="single" w:sz="6" w:space="2" w:color="888888"/>
+          <w:right w:val="single" w:sz="6" w:space="2" w:color="888888"/>
+        </w:pBdr>
+        <w:tabs>
+          <w:tab w:val="left" w:pos="916"/>
+          <w:tab w:val="left" w:pos="1832"/>
+          <w:tab w:val="left" w:pos="2748"/>
+          <w:tab w:val="left" w:pos="3664"/>
+          <w:tab w:val="left" w:pos="4580"/>
+          <w:tab w:val="left" w:pos="5496"/>
+          <w:tab w:val="left" w:pos="6412"/>
+          <w:tab w:val="left" w:pos="7328"/>
+          <w:tab w:val="left" w:pos="8244"/>
+          <w:tab w:val="left" w:pos="9160"/>
+          <w:tab w:val="left" w:pos="10076"/>
+          <w:tab w:val="left" w:pos="10992"/>
+          <w:tab w:val="left" w:pos="11908"/>
+          <w:tab w:val="left" w:pos="12824"/>
+          <w:tab w:val="left" w:pos="13740"/>
+          <w:tab w:val="left" w:pos="14656"/>
+        </w:tabs>
+        <w:spacing w:before="0" w:beforeAutospacing="0" w:after="0" w:afterAutospacing="0"/>
+        <w:divId w:val="1364943777"/>
+        <w:rPr>
+          <w:rFonts w:ascii="Consolas" w:hAnsi="Consolas" w:cs="Courier New"/>
+          <w:sz w:val="17"/>
+          <w:szCs w:val="17"/>
+        </w:rPr>
+      </w:pPr>
+      <w:r>
+        <w:rPr>
+          <w:rFonts w:ascii="Consolas" w:hAnsi="Consolas" w:cs="Courier New"/>
+          <w:color w:val="000000"/>
+          <w:sz w:val="17"/>
+          <w:szCs w:val="17"/>
+        </w:rPr>
+        <w:t xml:space="preserve">accuracy </w:t>
+      </w:r>
+      <w:r>
+        <w:rPr>
+          <w:rFonts w:ascii="Consolas" w:hAnsi="Consolas" w:cs="Courier New"/>
+          <w:color w:val="666600"/>
+          <w:sz w:val="17"/>
+          <w:szCs w:val="17"/>
+        </w:rPr>
+        <w:t>&lt;-</w:t>
+      </w:r>
+      <w:r>
+        <w:rPr>
+          <w:rFonts w:ascii="Consolas" w:hAnsi="Consolas" w:cs="Courier New"/>
+          <w:color w:val="000000"/>
+          <w:sz w:val="17"/>
+          <w:szCs w:val="17"/>
+        </w:rPr>
+        <w:t xml:space="preserve"> transpose</w:t>
+      </w:r>
+      <w:r>
+        <w:rPr>
+          <w:rFonts w:ascii="Consolas" w:hAnsi="Consolas" w:cs="Courier New"/>
+          <w:color w:val="666600"/>
+          <w:sz w:val="17"/>
+          <w:szCs w:val="17"/>
+        </w:rPr>
+        <w:t>(</w:t>
+      </w:r>
+      <w:r>
+        <w:rPr>
+          <w:rFonts w:ascii="Consolas" w:hAnsi="Consolas" w:cs="Courier New"/>
+          <w:color w:val="000088"/>
+          <w:sz w:val="17"/>
+          <w:szCs w:val="17"/>
+        </w:rPr>
+        <w:t>as</w:t>
+      </w:r>
+      <w:r>
+        <w:rPr>
+          <w:rFonts w:ascii="Consolas" w:hAnsi="Consolas" w:cs="Courier New"/>
+          <w:color w:val="666600"/>
+          <w:sz w:val="17"/>
+          <w:szCs w:val="17"/>
+        </w:rPr>
+        <w:t>.</w:t>
+      </w:r>
+      <w:r>
+        <w:rPr>
+          <w:rFonts w:ascii="Consolas" w:hAnsi="Consolas" w:cs="Courier New"/>
+          <w:color w:val="000000"/>
+          <w:sz w:val="17"/>
+          <w:szCs w:val="17"/>
+        </w:rPr>
+        <w:t>data</w:t>
+      </w:r>
+      <w:r>
+        <w:rPr>
+          <w:rFonts w:ascii="Consolas" w:hAnsi="Consolas" w:cs="Courier New"/>
+          <w:color w:val="666600"/>
+          <w:sz w:val="17"/>
+          <w:szCs w:val="17"/>
+        </w:rPr>
+        <w:t>.</w:t>
+      </w:r>
+      <w:r>
+        <w:rPr>
+          <w:rFonts w:ascii="Consolas" w:hAnsi="Consolas" w:cs="Courier New"/>
+          <w:color w:val="000000"/>
+          <w:sz w:val="17"/>
+          <w:szCs w:val="17"/>
+        </w:rPr>
+        <w:t>frame</w:t>
+      </w:r>
+      <w:r>
+        <w:rPr>
+          <w:rFonts w:ascii="Consolas" w:hAnsi="Consolas" w:cs="Courier New"/>
+          <w:color w:val="666600"/>
+          <w:sz w:val="17"/>
+          <w:szCs w:val="17"/>
+        </w:rPr>
+        <w:t>(</w:t>
+      </w:r>
+      <w:r>
+        <w:rPr>
+          <w:rFonts w:ascii="Consolas" w:hAnsi="Consolas" w:cs="Courier New"/>
+          <w:color w:val="000000"/>
+          <w:sz w:val="17"/>
+          <w:szCs w:val="17"/>
+        </w:rPr>
+        <w:t>accuracy</w:t>
+      </w:r>
+      <w:r>
+        <w:rPr>
+          <w:rFonts w:ascii="Consolas" w:hAnsi="Consolas" w:cs="Courier New"/>
+          <w:color w:val="666600"/>
+          <w:sz w:val="17"/>
+          <w:szCs w:val="17"/>
+        </w:rPr>
+        <w:t>))</w:t>
+      </w:r>
+    </w:p>
+    <w:p>
+      <w:pPr>
+        <w:pStyle w:val="NormalWeb"/>
+        <w:pBdr>
+          <w:top w:val="single" w:sz="6" w:space="2" w:color="888888"/>
+          <w:left w:val="single" w:sz="6" w:space="2" w:color="888888"/>
+          <w:bottom w:val="single" w:sz="6" w:space="2" w:color="888888"/>
+          <w:right w:val="single" w:sz="6" w:space="2" w:color="888888"/>
+        </w:pBdr>
+        <w:tabs>
+          <w:tab w:val="left" w:pos="916"/>
+          <w:tab w:val="left" w:pos="1832"/>
+          <w:tab w:val="left" w:pos="2748"/>
+          <w:tab w:val="left" w:pos="3664"/>
+          <w:tab w:val="left" w:pos="4580"/>
+          <w:tab w:val="left" w:pos="5496"/>
+          <w:tab w:val="left" w:pos="6412"/>
+          <w:tab w:val="left" w:pos="7328"/>
+          <w:tab w:val="left" w:pos="8244"/>
+          <w:tab w:val="left" w:pos="9160"/>
+          <w:tab w:val="left" w:pos="10076"/>
+          <w:tab w:val="left" w:pos="10992"/>
+          <w:tab w:val="left" w:pos="11908"/>
+          <w:tab w:val="left" w:pos="12824"/>
+          <w:tab w:val="left" w:pos="13740"/>
+          <w:tab w:val="left" w:pos="14656"/>
+        </w:tabs>
+        <w:spacing w:before="0" w:beforeAutospacing="0" w:after="0" w:afterAutospacing="0"/>
+        <w:divId w:val="1364943777"/>
+        <w:rPr>
+          <w:rFonts w:ascii="Consolas" w:hAnsi="Consolas" w:cs="Courier New"/>
+          <w:sz w:val="17"/>
+          <w:szCs w:val="17"/>
+        </w:rPr>
+      </w:pPr>
+      <w:r>
+        <w:rPr>
+          <w:rFonts w:ascii="Consolas" w:hAnsi="Consolas" w:cs="Courier New"/>
+          <w:color w:val="000000"/>
+          <w:sz w:val="17"/>
+          <w:szCs w:val="17"/>
+        </w:rPr>
+        <w:t>colnames</w:t>
+      </w:r>
+      <w:r>
+        <w:rPr>
+          <w:rFonts w:ascii="Consolas" w:hAnsi="Consolas" w:cs="Courier New"/>
+          <w:color w:val="666600"/>
+          <w:sz w:val="17"/>
+          <w:szCs w:val="17"/>
+        </w:rPr>
+        <w:t>(</w:t>
+      </w:r>
+      <w:r>
+        <w:rPr>
+          <w:rFonts w:ascii="Consolas" w:hAnsi="Consolas" w:cs="Courier New"/>
+          <w:color w:val="000000"/>
+          <w:sz w:val="17"/>
+          <w:szCs w:val="17"/>
+        </w:rPr>
+        <w:t>accuracy</w:t>
+      </w:r>
+      <w:r>
+        <w:rPr>
+          <w:rFonts w:ascii="Consolas" w:hAnsi="Consolas" w:cs="Courier New"/>
+          <w:color w:val="666600"/>
+          <w:sz w:val="17"/>
+          <w:szCs w:val="17"/>
+        </w:rPr>
+        <w:t>)</w:t>
+      </w:r>
+      <w:r>
+        <w:rPr>
+          <w:rFonts w:ascii="Consolas" w:hAnsi="Consolas" w:cs="Courier New"/>
+          <w:color w:val="000000"/>
+          <w:sz w:val="17"/>
+          <w:szCs w:val="17"/>
+        </w:rPr>
+        <w:t xml:space="preserve"> </w:t>
+      </w:r>
+      <w:r>
+        <w:rPr>
+          <w:rFonts w:ascii="Consolas" w:hAnsi="Consolas" w:cs="Courier New"/>
+          <w:color w:val="666600"/>
+          <w:sz w:val="17"/>
+          <w:szCs w:val="17"/>
+        </w:rPr>
+        <w:t>&lt;-</w:t>
+      </w:r>
+      <w:r>
+        <w:rPr>
+          <w:rFonts w:ascii="Consolas" w:hAnsi="Consolas" w:cs="Courier New"/>
+          <w:color w:val="000000"/>
+          <w:sz w:val="17"/>
+          <w:szCs w:val="17"/>
+        </w:rPr>
+        <w:t xml:space="preserve"> </w:t>
+      </w:r>
+      <w:r>
+        <w:rPr>
+          <w:rFonts w:ascii="Consolas" w:hAnsi="Consolas" w:cs="Courier New"/>
+          <w:color w:val="008800"/>
+          <w:sz w:val="17"/>
+          <w:szCs w:val="17"/>
+        </w:rPr>
+        <w:t>"accuracy"</w:t>
+      </w:r>
+    </w:p>
+    <w:p>
+      <w:pPr>
+        <w:pStyle w:val="NormalWeb"/>
+        <w:pBdr>
+          <w:top w:val="single" w:sz="6" w:space="2" w:color="888888"/>
+          <w:left w:val="single" w:sz="6" w:space="2" w:color="888888"/>
+          <w:bottom w:val="single" w:sz="6" w:space="2" w:color="888888"/>
+          <w:right w:val="single" w:sz="6" w:space="2" w:color="888888"/>
+        </w:pBdr>
+        <w:tabs>
+          <w:tab w:val="left" w:pos="916"/>
+          <w:tab w:val="left" w:pos="1832"/>
+          <w:tab w:val="left" w:pos="2748"/>
+          <w:tab w:val="left" w:pos="3664"/>
+          <w:tab w:val="left" w:pos="4580"/>
+          <w:tab w:val="left" w:pos="5496"/>
+          <w:tab w:val="left" w:pos="6412"/>
+          <w:tab w:val="left" w:pos="7328"/>
+          <w:tab w:val="left" w:pos="8244"/>
+          <w:tab w:val="left" w:pos="9160"/>
+          <w:tab w:val="left" w:pos="10076"/>
+          <w:tab w:val="left" w:pos="10992"/>
+          <w:tab w:val="left" w:pos="11908"/>
+          <w:tab w:val="left" w:pos="12824"/>
+          <w:tab w:val="left" w:pos="13740"/>
+          <w:tab w:val="left" w:pos="14656"/>
+        </w:tabs>
+        <w:spacing w:before="0" w:beforeAutospacing="0" w:after="0" w:afterAutospacing="0"/>
+        <w:divId w:val="1364943777"/>
+        <w:rPr>
+          <w:rFonts w:ascii="Consolas" w:hAnsi="Consolas" w:cs="Courier New"/>
+          <w:sz w:val="17"/>
+          <w:szCs w:val="17"/>
+        </w:rPr>
+      </w:pPr>
+      <w:r>
+        <w:rPr>
+          <w:rFonts w:ascii="Consolas" w:hAnsi="Consolas" w:cs="Courier New"/>
+          <w:color w:val="000000"/>
+          <w:sz w:val="17"/>
+          <w:szCs w:val="17"/>
+        </w:rPr>
+        <w:t xml:space="preserve">k </w:t>
+      </w:r>
+      <w:r>
+        <w:rPr>
+          <w:rFonts w:ascii="Consolas" w:hAnsi="Consolas" w:cs="Courier New"/>
+          <w:color w:val="666600"/>
+          <w:sz w:val="17"/>
+          <w:szCs w:val="17"/>
+        </w:rPr>
+        <w:t>&lt;-</w:t>
+      </w:r>
+      <w:r>
+        <w:rPr>
+          <w:rFonts w:ascii="Consolas" w:hAnsi="Consolas" w:cs="Courier New"/>
+          <w:color w:val="000000"/>
+          <w:sz w:val="17"/>
+          <w:szCs w:val="17"/>
+        </w:rPr>
+        <w:t xml:space="preserve"> </w:t>
+      </w:r>
+      <w:r>
+        <w:rPr>
+          <w:rFonts w:ascii="Consolas" w:hAnsi="Consolas" w:cs="Courier New"/>
+          <w:color w:val="000088"/>
+          <w:sz w:val="17"/>
+          <w:szCs w:val="17"/>
+        </w:rPr>
+        <w:t>as</w:t>
+      </w:r>
+      <w:r>
+        <w:rPr>
+          <w:rFonts w:ascii="Consolas" w:hAnsi="Consolas" w:cs="Courier New"/>
+          <w:color w:val="666600"/>
+          <w:sz w:val="17"/>
+          <w:szCs w:val="17"/>
+        </w:rPr>
+        <w:t>.</w:t>
+      </w:r>
+      <w:r>
+        <w:rPr>
+          <w:rFonts w:ascii="Consolas" w:hAnsi="Consolas" w:cs="Courier New"/>
+          <w:color w:val="000000"/>
+          <w:sz w:val="17"/>
+          <w:szCs w:val="17"/>
+        </w:rPr>
+        <w:t>data</w:t>
+      </w:r>
+      <w:r>
+        <w:rPr>
+          <w:rFonts w:ascii="Consolas" w:hAnsi="Consolas" w:cs="Courier New"/>
+          <w:color w:val="666600"/>
+          <w:sz w:val="17"/>
+          <w:szCs w:val="17"/>
+        </w:rPr>
+        <w:t>.</w:t>
+      </w:r>
+      <w:r>
+        <w:rPr>
+          <w:rFonts w:ascii="Consolas" w:hAnsi="Consolas" w:cs="Courier New"/>
+          <w:color w:val="000000"/>
+          <w:sz w:val="17"/>
+          <w:szCs w:val="17"/>
+        </w:rPr>
+        <w:t>frame</w:t>
+      </w:r>
+      <w:r>
+        <w:rPr>
+          <w:rFonts w:ascii="Consolas" w:hAnsi="Consolas" w:cs="Courier New"/>
+          <w:color w:val="666600"/>
+          <w:sz w:val="17"/>
+          <w:szCs w:val="17"/>
+        </w:rPr>
+        <w:t>(</w:t>
+      </w:r>
+      <w:r>
+        <w:rPr>
+          <w:rFonts w:ascii="Consolas" w:hAnsi="Consolas" w:cs="Courier New"/>
+          <w:color w:val="000000"/>
+          <w:sz w:val="17"/>
+          <w:szCs w:val="17"/>
+        </w:rPr>
+        <w:t>k</w:t>
+      </w:r>
+      <w:r>
+        <w:rPr>
+          <w:rFonts w:ascii="Consolas" w:hAnsi="Consolas" w:cs="Courier New"/>
+          <w:color w:val="666600"/>
+          <w:sz w:val="17"/>
+          <w:szCs w:val="17"/>
+        </w:rPr>
+        <w:t>)</w:t>
+      </w:r>
+    </w:p>
+    <w:p>
+      <w:pPr>
+        <w:pStyle w:val="NormalWeb"/>
+        <w:pBdr>
+          <w:top w:val="single" w:sz="6" w:space="2" w:color="888888"/>
+          <w:left w:val="single" w:sz="6" w:space="2" w:color="888888"/>
+          <w:bottom w:val="single" w:sz="6" w:space="2" w:color="888888"/>
+          <w:right w:val="single" w:sz="6" w:space="2" w:color="888888"/>
+        </w:pBdr>
+        <w:tabs>
+          <w:tab w:val="left" w:pos="916"/>
+          <w:tab w:val="left" w:pos="1832"/>
+          <w:tab w:val="left" w:pos="2748"/>
+          <w:tab w:val="left" w:pos="3664"/>
+          <w:tab w:val="left" w:pos="4580"/>
+          <w:tab w:val="left" w:pos="5496"/>
+          <w:tab w:val="left" w:pos="6412"/>
+          <w:tab w:val="left" w:pos="7328"/>
+          <w:tab w:val="left" w:pos="8244"/>
+          <w:tab w:val="left" w:pos="9160"/>
+          <w:tab w:val="left" w:pos="10076"/>
+          <w:tab w:val="left" w:pos="10992"/>
+          <w:tab w:val="left" w:pos="11908"/>
+          <w:tab w:val="left" w:pos="12824"/>
+          <w:tab w:val="left" w:pos="13740"/>
+          <w:tab w:val="left" w:pos="14656"/>
+        </w:tabs>
+        <w:spacing w:before="0" w:beforeAutospacing="0" w:after="0" w:afterAutospacing="0"/>
+        <w:divId w:val="1364943777"/>
+        <w:rPr>
+          <w:rFonts w:ascii="Consolas" w:hAnsi="Consolas" w:cs="Courier New"/>
+          <w:sz w:val="17"/>
+          <w:szCs w:val="17"/>
+        </w:rPr>
+      </w:pPr>
+      <w:r>
+        <w:rPr>
+          <w:rFonts w:ascii="Consolas" w:hAnsi="Consolas" w:cs="Courier New"/>
+          <w:color w:val="000000"/>
+          <w:sz w:val="17"/>
+          <w:szCs w:val="17"/>
+        </w:rPr>
+        <w:t>colnames</w:t>
+      </w:r>
+      <w:r>
+        <w:rPr>
+          <w:rFonts w:ascii="Consolas" w:hAnsi="Consolas" w:cs="Courier New"/>
+          <w:color w:val="666600"/>
+          <w:sz w:val="17"/>
+          <w:szCs w:val="17"/>
+        </w:rPr>
+        <w:t>(</w:t>
+      </w:r>
+      <w:r>
+        <w:rPr>
+          <w:rFonts w:ascii="Consolas" w:hAnsi="Consolas" w:cs="Courier New"/>
+          <w:color w:val="000000"/>
+          <w:sz w:val="17"/>
+          <w:szCs w:val="17"/>
+        </w:rPr>
+        <w:t>k</w:t>
+      </w:r>
+      <w:r>
+        <w:rPr>
+          <w:rFonts w:ascii="Consolas" w:hAnsi="Consolas" w:cs="Courier New"/>
+          <w:color w:val="666600"/>
+          <w:sz w:val="17"/>
+          <w:szCs w:val="17"/>
+        </w:rPr>
+        <w:t>)</w:t>
+      </w:r>
+      <w:r>
+        <w:rPr>
+          <w:rFonts w:ascii="Consolas" w:hAnsi="Consolas" w:cs="Courier New"/>
+          <w:color w:val="000000"/>
+          <w:sz w:val="17"/>
+          <w:szCs w:val="17"/>
+        </w:rPr>
+        <w:t xml:space="preserve"> </w:t>
+      </w:r>
+      <w:r>
+        <w:rPr>
+          <w:rFonts w:ascii="Consolas" w:hAnsi="Consolas" w:cs="Courier New"/>
+          <w:color w:val="666600"/>
+          <w:sz w:val="17"/>
+          <w:szCs w:val="17"/>
+        </w:rPr>
+        <w:t>&lt;-</w:t>
+      </w:r>
+      <w:r>
+        <w:rPr>
+          <w:rFonts w:ascii="Consolas" w:hAnsi="Consolas" w:cs="Courier New"/>
+          <w:color w:val="000000"/>
+          <w:sz w:val="17"/>
+          <w:szCs w:val="17"/>
+        </w:rPr>
+        <w:t xml:space="preserve"> </w:t>
+      </w:r>
+      <w:r>
+        <w:rPr>
+          <w:rFonts w:ascii="Consolas" w:hAnsi="Consolas" w:cs="Courier New"/>
+          <w:color w:val="008800"/>
+          <w:sz w:val="17"/>
+          <w:szCs w:val="17"/>
+        </w:rPr>
+        <w:t>"k value"</w:t>
+      </w:r>
+    </w:p>
+    <w:p>
+      <w:pPr>
+        <w:pStyle w:val="NormalWeb"/>
+        <w:pBdr>
+          <w:top w:val="single" w:sz="6" w:space="2" w:color="888888"/>
+          <w:left w:val="single" w:sz="6" w:space="2" w:color="888888"/>
+          <w:bottom w:val="single" w:sz="6" w:space="2" w:color="888888"/>
+          <w:right w:val="single" w:sz="6" w:space="2" w:color="888888"/>
+        </w:pBdr>
+        <w:tabs>
+          <w:tab w:val="left" w:pos="916"/>
+          <w:tab w:val="left" w:pos="1832"/>
+          <w:tab w:val="left" w:pos="2748"/>
+          <w:tab w:val="left" w:pos="3664"/>
+          <w:tab w:val="left" w:pos="4580"/>
+          <w:tab w:val="left" w:pos="5496"/>
+          <w:tab w:val="left" w:pos="6412"/>
+          <w:tab w:val="left" w:pos="7328"/>
+          <w:tab w:val="left" w:pos="8244"/>
+          <w:tab w:val="left" w:pos="9160"/>
+          <w:tab w:val="left" w:pos="10076"/>
+          <w:tab w:val="left" w:pos="10992"/>
+          <w:tab w:val="left" w:pos="11908"/>
+          <w:tab w:val="left" w:pos="12824"/>
+          <w:tab w:val="left" w:pos="13740"/>
+          <w:tab w:val="left" w:pos="14656"/>
+        </w:tabs>
+        <w:spacing w:before="0" w:beforeAutospacing="0" w:after="0" w:afterAutospacing="0"/>
+        <w:divId w:val="1364943777"/>
+        <w:rPr>
+          <w:rFonts w:ascii="Consolas" w:hAnsi="Consolas" w:cs="Courier New"/>
+          <w:sz w:val="17"/>
+          <w:szCs w:val="17"/>
+        </w:rPr>
+      </w:pPr>
+      <w:r>
+        <w:rPr>
+          <w:rFonts w:ascii="Consolas" w:hAnsi="Consolas" w:cs="Courier New"/>
+          <w:color w:val="000000"/>
+          <w:sz w:val="17"/>
+          <w:szCs w:val="17"/>
+        </w:rPr>
+        <w:t xml:space="preserve">accuracy </w:t>
+      </w:r>
+      <w:r>
+        <w:rPr>
+          <w:rFonts w:ascii="Consolas" w:hAnsi="Consolas" w:cs="Courier New"/>
+          <w:color w:val="666600"/>
+          <w:sz w:val="17"/>
+          <w:szCs w:val="17"/>
+        </w:rPr>
+        <w:t>&lt;-</w:t>
+      </w:r>
+      <w:r>
+        <w:rPr>
+          <w:rFonts w:ascii="Consolas" w:hAnsi="Consolas" w:cs="Courier New"/>
+          <w:color w:val="000000"/>
+          <w:sz w:val="17"/>
+          <w:szCs w:val="17"/>
+        </w:rPr>
+        <w:t xml:space="preserve"> cbind</w:t>
+      </w:r>
+      <w:r>
+        <w:rPr>
+          <w:rFonts w:ascii="Consolas" w:hAnsi="Consolas" w:cs="Courier New"/>
+          <w:color w:val="666600"/>
+          <w:sz w:val="17"/>
+          <w:szCs w:val="17"/>
+        </w:rPr>
+        <w:t>(</w:t>
+      </w:r>
+      <w:r>
+        <w:rPr>
+          <w:rFonts w:ascii="Consolas" w:hAnsi="Consolas" w:cs="Courier New"/>
+          <w:color w:val="000000"/>
+          <w:sz w:val="17"/>
+          <w:szCs w:val="17"/>
+        </w:rPr>
+        <w:t>k</w:t>
+      </w:r>
+      <w:r>
+        <w:rPr>
+          <w:rFonts w:ascii="Consolas" w:hAnsi="Consolas" w:cs="Courier New"/>
+          <w:color w:val="666600"/>
+          <w:sz w:val="17"/>
+          <w:szCs w:val="17"/>
+        </w:rPr>
+        <w:t>,</w:t>
+      </w:r>
+      <w:r>
+        <w:rPr>
+          <w:rFonts w:ascii="Consolas" w:hAnsi="Consolas" w:cs="Courier New"/>
+          <w:color w:val="000000"/>
+          <w:sz w:val="17"/>
+          <w:szCs w:val="17"/>
+        </w:rPr>
+        <w:t xml:space="preserve"> accuracy</w:t>
+      </w:r>
+      <w:r>
+        <w:rPr>
+          <w:rFonts w:ascii="Consolas" w:hAnsi="Consolas" w:cs="Courier New"/>
+          <w:color w:val="666600"/>
+          <w:sz w:val="17"/>
+          <w:szCs w:val="17"/>
+        </w:rPr>
+        <w:t>)</w:t>
+      </w:r>
+    </w:p>
+    <w:p>
+      <w:pPr>
+        <w:pStyle w:val="NormalWeb"/>
+        <w:pBdr>
+          <w:top w:val="single" w:sz="6" w:space="2" w:color="888888"/>
+          <w:left w:val="single" w:sz="6" w:space="2" w:color="888888"/>
+          <w:bottom w:val="single" w:sz="6" w:space="2" w:color="888888"/>
+          <w:right w:val="single" w:sz="6" w:space="2" w:color="888888"/>
+        </w:pBdr>
+        <w:tabs>
+          <w:tab w:val="left" w:pos="916"/>
+          <w:tab w:val="left" w:pos="1832"/>
+          <w:tab w:val="left" w:pos="2748"/>
+          <w:tab w:val="left" w:pos="3664"/>
+          <w:tab w:val="left" w:pos="4580"/>
+          <w:tab w:val="left" w:pos="5496"/>
+          <w:tab w:val="left" w:pos="6412"/>
+          <w:tab w:val="left" w:pos="7328"/>
+          <w:tab w:val="left" w:pos="8244"/>
+          <w:tab w:val="left" w:pos="9160"/>
+          <w:tab w:val="left" w:pos="10076"/>
+          <w:tab w:val="left" w:pos="10992"/>
+          <w:tab w:val="left" w:pos="11908"/>
+          <w:tab w:val="left" w:pos="12824"/>
+          <w:tab w:val="left" w:pos="13740"/>
+          <w:tab w:val="left" w:pos="14656"/>
+        </w:tabs>
+        <w:spacing w:before="0" w:beforeAutospacing="0" w:after="0" w:afterAutospacing="0"/>
+        <w:divId w:val="1364943777"/>
+        <w:rPr>
+          <w:rFonts w:ascii="Consolas" w:hAnsi="Consolas" w:cs="Courier New"/>
+          <w:sz w:val="17"/>
+          <w:szCs w:val="17"/>
+        </w:rPr>
+      </w:pPr>
+      <w:r>
+        <w:rPr>
+          <w:rFonts w:ascii="Consolas" w:hAnsi="Consolas" w:cs="Courier New"/>
+          <w:color w:val="000000"/>
+          <w:sz w:val="17"/>
+          <w:szCs w:val="17"/>
+        </w:rPr>
+        <w:t> </w:t>
+      </w:r>
+    </w:p>
+    <w:p>
+      <w:pPr>
+        <w:pStyle w:val="NormalWeb"/>
+        <w:pBdr>
+          <w:top w:val="single" w:sz="6" w:space="2" w:color="888888"/>
+          <w:left w:val="single" w:sz="6" w:space="2" w:color="888888"/>
+          <w:bottom w:val="single" w:sz="6" w:space="2" w:color="888888"/>
+          <w:right w:val="single" w:sz="6" w:space="2" w:color="888888"/>
+        </w:pBdr>
+        <w:tabs>
+          <w:tab w:val="left" w:pos="916"/>
+          <w:tab w:val="left" w:pos="1832"/>
+          <w:tab w:val="left" w:pos="2748"/>
+          <w:tab w:val="left" w:pos="3664"/>
+          <w:tab w:val="left" w:pos="4580"/>
+          <w:tab w:val="left" w:pos="5496"/>
+          <w:tab w:val="left" w:pos="6412"/>
+          <w:tab w:val="left" w:pos="7328"/>
+          <w:tab w:val="left" w:pos="8244"/>
+          <w:tab w:val="left" w:pos="9160"/>
+          <w:tab w:val="left" w:pos="10076"/>
+          <w:tab w:val="left" w:pos="10992"/>
+          <w:tab w:val="left" w:pos="11908"/>
+          <w:tab w:val="left" w:pos="12824"/>
+          <w:tab w:val="left" w:pos="13740"/>
+          <w:tab w:val="left" w:pos="14656"/>
+        </w:tabs>
+        <w:spacing w:before="0" w:beforeAutospacing="0" w:after="0" w:afterAutospacing="0"/>
+        <w:divId w:val="1364943777"/>
+        <w:rPr>
+          <w:rFonts w:ascii="Consolas" w:hAnsi="Consolas" w:cs="Courier New"/>
+          <w:sz w:val="17"/>
+          <w:szCs w:val="17"/>
+        </w:rPr>
+      </w:pPr>
+      <w:r>
+        <w:rPr>
+          <w:rFonts w:ascii="Consolas" w:hAnsi="Consolas" w:cs="Courier New"/>
+          <w:color w:val="880000"/>
+          <w:sz w:val="17"/>
+          <w:szCs w:val="17"/>
+        </w:rPr>
+        <w:t># k value of max accuracy and max accuracy</w:t>
+      </w:r>
+    </w:p>
+    <w:p>
+      <w:pPr>
+        <w:pStyle w:val="NormalWeb"/>
+        <w:pBdr>
+          <w:top w:val="single" w:sz="6" w:space="2" w:color="888888"/>
+          <w:left w:val="single" w:sz="6" w:space="2" w:color="888888"/>
+          <w:bottom w:val="single" w:sz="6" w:space="2" w:color="888888"/>
+          <w:right w:val="single" w:sz="6" w:space="2" w:color="888888"/>
+        </w:pBdr>
+        <w:tabs>
+          <w:tab w:val="left" w:pos="916"/>
+          <w:tab w:val="left" w:pos="1832"/>
+          <w:tab w:val="left" w:pos="2748"/>
+          <w:tab w:val="left" w:pos="3664"/>
+          <w:tab w:val="left" w:pos="4580"/>
+          <w:tab w:val="left" w:pos="5496"/>
+          <w:tab w:val="left" w:pos="6412"/>
+          <w:tab w:val="left" w:pos="7328"/>
+          <w:tab w:val="left" w:pos="8244"/>
+          <w:tab w:val="left" w:pos="9160"/>
+          <w:tab w:val="left" w:pos="10076"/>
+          <w:tab w:val="left" w:pos="10992"/>
+          <w:tab w:val="left" w:pos="11908"/>
+          <w:tab w:val="left" w:pos="12824"/>
+          <w:tab w:val="left" w:pos="13740"/>
+          <w:tab w:val="left" w:pos="14656"/>
+        </w:tabs>
+        <w:spacing w:before="0" w:beforeAutospacing="0" w:after="0" w:afterAutospacing="0"/>
+        <w:divId w:val="1364943777"/>
+        <w:rPr>
+          <w:rFonts w:ascii="Consolas" w:hAnsi="Consolas" w:cs="Courier New"/>
+          <w:sz w:val="17"/>
+          <w:szCs w:val="17"/>
+        </w:rPr>
+      </w:pPr>
+      <w:r>
+        <w:rPr>
+          <w:rFonts w:ascii="Consolas" w:hAnsi="Consolas" w:cs="Courier New"/>
+          <w:color w:val="000000"/>
+          <w:sz w:val="17"/>
+          <w:szCs w:val="17"/>
+        </w:rPr>
+        <w:t>accuracy$</w:t>
+      </w:r>
+      <w:r>
+        <w:rPr>
+          <w:rFonts w:ascii="Consolas" w:hAnsi="Consolas" w:cs="Courier New"/>
+          <w:color w:val="008800"/>
+          <w:sz w:val="17"/>
+          <w:szCs w:val="17"/>
+        </w:rPr>
+        <w:t>`k value`</w:t>
+      </w:r>
+      <w:r>
+        <w:rPr>
+          <w:rFonts w:ascii="Consolas" w:hAnsi="Consolas" w:cs="Courier New"/>
+          <w:color w:val="666600"/>
+          <w:sz w:val="17"/>
+          <w:szCs w:val="17"/>
+        </w:rPr>
+        <w:t>[</w:t>
+      </w:r>
+      <w:r>
+        <w:rPr>
+          <w:rFonts w:ascii="Consolas" w:hAnsi="Consolas" w:cs="Courier New"/>
+          <w:color w:val="000000"/>
+          <w:sz w:val="17"/>
+          <w:szCs w:val="17"/>
+        </w:rPr>
+        <w:t>which</w:t>
+      </w:r>
+      <w:r>
+        <w:rPr>
+          <w:rFonts w:ascii="Consolas" w:hAnsi="Consolas" w:cs="Courier New"/>
+          <w:color w:val="666600"/>
+          <w:sz w:val="17"/>
+          <w:szCs w:val="17"/>
+        </w:rPr>
+        <w:t>(</w:t>
+      </w:r>
+      <w:r>
+        <w:rPr>
+          <w:rFonts w:ascii="Consolas" w:hAnsi="Consolas" w:cs="Courier New"/>
+          <w:color w:val="000000"/>
+          <w:sz w:val="17"/>
+          <w:szCs w:val="17"/>
+        </w:rPr>
+        <w:t xml:space="preserve">accuracy$accuracy </w:t>
+      </w:r>
+      <w:r>
+        <w:rPr>
+          <w:rFonts w:ascii="Consolas" w:hAnsi="Consolas" w:cs="Courier New"/>
+          <w:color w:val="666600"/>
+          <w:sz w:val="17"/>
+          <w:szCs w:val="17"/>
+        </w:rPr>
+        <w:t>==</w:t>
+      </w:r>
+      <w:r>
+        <w:rPr>
+          <w:rFonts w:ascii="Consolas" w:hAnsi="Consolas" w:cs="Courier New"/>
+          <w:color w:val="000000"/>
+          <w:sz w:val="17"/>
+          <w:szCs w:val="17"/>
+        </w:rPr>
+        <w:t xml:space="preserve"> max</w:t>
+      </w:r>
+      <w:r>
+        <w:rPr>
+          <w:rFonts w:ascii="Consolas" w:hAnsi="Consolas" w:cs="Courier New"/>
+          <w:color w:val="666600"/>
+          <w:sz w:val="17"/>
+          <w:szCs w:val="17"/>
+        </w:rPr>
+        <w:t>(</w:t>
+      </w:r>
+      <w:r>
+        <w:rPr>
+          <w:rFonts w:ascii="Consolas" w:hAnsi="Consolas" w:cs="Courier New"/>
+          <w:color w:val="000000"/>
+          <w:sz w:val="17"/>
+          <w:szCs w:val="17"/>
+        </w:rPr>
+        <w:t>accuracy$accuracy</w:t>
+      </w:r>
+      <w:r>
+        <w:rPr>
+          <w:rFonts w:ascii="Consolas" w:hAnsi="Consolas" w:cs="Courier New"/>
+          <w:color w:val="666600"/>
+          <w:sz w:val="17"/>
+          <w:szCs w:val="17"/>
+        </w:rPr>
+        <w:t>),</w:t>
+      </w:r>
+      <w:r>
+        <w:rPr>
+          <w:rFonts w:ascii="Consolas" w:hAnsi="Consolas" w:cs="Courier New"/>
+          <w:color w:val="000000"/>
+          <w:sz w:val="17"/>
+          <w:szCs w:val="17"/>
+        </w:rPr>
+        <w:t xml:space="preserve"> arr</w:t>
+      </w:r>
+      <w:r>
+        <w:rPr>
+          <w:rFonts w:ascii="Consolas" w:hAnsi="Consolas" w:cs="Courier New"/>
+          <w:color w:val="666600"/>
+          <w:sz w:val="17"/>
+          <w:szCs w:val="17"/>
+        </w:rPr>
+        <w:t>.</w:t>
+      </w:r>
+      <w:r>
+        <w:rPr>
+          <w:rFonts w:ascii="Consolas" w:hAnsi="Consolas" w:cs="Courier New"/>
+          <w:color w:val="000000"/>
+          <w:sz w:val="17"/>
+          <w:szCs w:val="17"/>
+        </w:rPr>
+        <w:t xml:space="preserve">ind </w:t>
+      </w:r>
+      <w:r>
+        <w:rPr>
+          <w:rFonts w:ascii="Consolas" w:hAnsi="Consolas" w:cs="Courier New"/>
+          <w:color w:val="666600"/>
+          <w:sz w:val="17"/>
+          <w:szCs w:val="17"/>
+        </w:rPr>
+        <w:t>=</w:t>
+      </w:r>
+      <w:r>
+        <w:rPr>
+          <w:rFonts w:ascii="Consolas" w:hAnsi="Consolas" w:cs="Courier New"/>
+          <w:color w:val="000000"/>
+          <w:sz w:val="17"/>
+          <w:szCs w:val="17"/>
+        </w:rPr>
+        <w:t xml:space="preserve"> T</w:t>
+      </w:r>
+      <w:r>
+        <w:rPr>
+          <w:rFonts w:ascii="Consolas" w:hAnsi="Consolas" w:cs="Courier New"/>
+          <w:color w:val="666600"/>
+          <w:sz w:val="17"/>
+          <w:szCs w:val="17"/>
+        </w:rPr>
+        <w:t>)]</w:t>
+      </w:r>
+    </w:p>
+    <w:p>
+      <w:pPr>
+        <w:pStyle w:val="NormalWeb"/>
+        <w:pBdr>
+          <w:top w:val="single" w:sz="6" w:space="2" w:color="888888"/>
+          <w:left w:val="single" w:sz="6" w:space="2" w:color="888888"/>
+          <w:bottom w:val="single" w:sz="6" w:space="2" w:color="888888"/>
+          <w:right w:val="single" w:sz="6" w:space="2" w:color="888888"/>
+        </w:pBdr>
+        <w:tabs>
+          <w:tab w:val="left" w:pos="916"/>
+          <w:tab w:val="left" w:pos="1832"/>
+          <w:tab w:val="left" w:pos="2748"/>
+          <w:tab w:val="left" w:pos="3664"/>
+          <w:tab w:val="left" w:pos="4580"/>
+          <w:tab w:val="left" w:pos="5496"/>
+          <w:tab w:val="left" w:pos="6412"/>
+          <w:tab w:val="left" w:pos="7328"/>
+          <w:tab w:val="left" w:pos="8244"/>
+          <w:tab w:val="left" w:pos="9160"/>
+          <w:tab w:val="left" w:pos="10076"/>
+          <w:tab w:val="left" w:pos="10992"/>
+          <w:tab w:val="left" w:pos="11908"/>
+          <w:tab w:val="left" w:pos="12824"/>
+          <w:tab w:val="left" w:pos="13740"/>
+          <w:tab w:val="left" w:pos="14656"/>
+        </w:tabs>
+        <w:spacing w:before="0" w:beforeAutospacing="0" w:after="0" w:afterAutospacing="0"/>
+        <w:divId w:val="1364943777"/>
+        <w:rPr>
+          <w:rFonts w:ascii="Consolas" w:hAnsi="Consolas" w:cs="Courier New"/>
+          <w:sz w:val="17"/>
+          <w:szCs w:val="17"/>
+        </w:rPr>
+      </w:pPr>
+      <w:r>
+        <w:rPr>
+          <w:rFonts w:ascii="Consolas" w:hAnsi="Consolas" w:cs="Courier New"/>
+          <w:color w:val="000000"/>
+          <w:sz w:val="17"/>
+          <w:szCs w:val="17"/>
+        </w:rPr>
+        <w:t>max</w:t>
+      </w:r>
+      <w:r>
+        <w:rPr>
+          <w:rFonts w:ascii="Consolas" w:hAnsi="Consolas" w:cs="Courier New"/>
+          <w:color w:val="666600"/>
+          <w:sz w:val="17"/>
+          <w:szCs w:val="17"/>
+        </w:rPr>
+        <w:t>(</w:t>
+      </w:r>
+      <w:r>
+        <w:rPr>
+          <w:rFonts w:ascii="Consolas" w:hAnsi="Consolas" w:cs="Courier New"/>
+          <w:color w:val="000000"/>
+          <w:sz w:val="17"/>
+          <w:szCs w:val="17"/>
+        </w:rPr>
+        <w:t>accuracy$accuracy</w:t>
+      </w:r>
+      <w:r>
+        <w:rPr>
+          <w:rFonts w:ascii="Consolas" w:hAnsi="Consolas" w:cs="Courier New"/>
+          <w:color w:val="666600"/>
+          <w:sz w:val="17"/>
+          <w:szCs w:val="17"/>
+        </w:rPr>
+        <w:t>)</w:t>
+      </w:r>
+    </w:p>
+    <w:p>
+      <w:pPr>
+        <w:jc w:val="both"/>
+        <w:rPr>
+          <w:rFonts w:ascii="Arial" w:hAnsi="Arial" w:cs="Arial"/>
+        </w:rPr>
+      </w:pPr>
+    </w:p>
+    <w:p>
+      <w:pPr>
+        <w:jc w:val="both"/>
+        <w:rPr>
+          <w:rFonts w:ascii="Arial" w:hAnsi="Arial" w:cs="Arial"/>
+        </w:rPr>
+      </w:pPr>
+      <w:r>
+        <w:rPr>
+          <w:rFonts w:ascii="Arial" w:hAnsi="Arial" w:cs="Arial" w:hint="eastAsia"/>
+        </w:rPr>
+        <w:t>The result of the three steps is shown in Fig1 below.</w:t>
+      </w:r>
+    </w:p>
+    <w:p>
+      <w:pPr>
+        <w:jc w:val="both"/>
+        <w:rPr>
+          <w:rFonts w:ascii="Arial" w:hAnsi="Arial" w:cs="Arial"/>
+        </w:rPr>
+      </w:pPr>
+      <w:r>
+        <w:rPr>
+          <w:rFonts w:ascii="Arial" w:hAnsi="Arial" w:cs="Arial" w:hint="eastAsia"/>
+          <w:noProof/>
         </w:rPr>
         <w:drawing>
-          <wp:inline distT="0" distB="0" distL="0" distR="0" wp14:anchorId="2B1769F3" wp14:editId="79DCF6C0">
-            <wp:extent cx="5274310" cy="3859530"/>
-            <wp:effectExtent l="0" t="0" r="2540" b="7620"/>
-            <wp:docPr id="683405557" name="Picture 1" descr="A graph with a line&#10;&#10;Description automatically generated"/>
+          <wp:inline distT="0" distB="0" distL="0" distR="0" wp14:anchorId="2434782F" wp14:editId="3DDDDA89">
+            <wp:extent cx="5270500" cy="2609850"/>
+            <wp:effectExtent l="0" t="0" r="6350" b="0"/>
+            <wp:docPr id="1553426580" name="Picture 1"/>
             <wp:cNvGraphicFramePr>
               <a:graphicFrameLocks xmlns:a="http://schemas.openxmlformats.org/drawingml/2006/main" noChangeAspect="1"/>
             </wp:cNvGraphicFramePr>
@@ -596,23 +4505,36 @@
               <a:graphicData uri="http://schemas.openxmlformats.org/drawingml/2006/picture">
                 <pic:pic xmlns:pic="http://schemas.openxmlformats.org/drawingml/2006/picture">
                   <pic:nvPicPr>
-                    <pic:cNvPr id="683405557" name="Picture 1" descr="A graph with a line&#10;&#10;Description automatically generated"/>
-                    <pic:cNvPicPr/>
+                    <pic:cNvPr id="0" name="Picture 1"/>
+                    <pic:cNvPicPr>
+                      <a:picLocks noChangeAspect="1" noChangeArrowheads="1"/>
+                    </pic:cNvPicPr>
                   </pic:nvPicPr>
                   <pic:blipFill>
-                    <a:blip r:embed="rId5"/>
+                    <a:blip r:embed="rId5">
+                      <a:extLst>
+                        <a:ext uri="{28A0092B-C50C-407E-A947-70E740481C1C}">
+                          <a14:useLocalDpi xmlns:a14="http://schemas.microsoft.com/office/drawing/2010/main" val="0"/>
+                        </a:ext>
+                      </a:extLst>
+                    </a:blip>
+                    <a:srcRect/>
                     <a:stretch>
                       <a:fillRect/>
                     </a:stretch>
                   </pic:blipFill>
-                  <pic:spPr>
+                  <pic:spPr bwMode="auto">
                     <a:xfrm>
                       <a:off x="0" y="0"/>
-                      <a:ext cx="5274310" cy="3859530"/>
+                      <a:ext cx="5270500" cy="2609850"/>
                     </a:xfrm>
                     <a:prstGeom prst="rect">
                       <a:avLst/>
                     </a:prstGeom>
+                    <a:noFill/>
+                    <a:ln>
+                      <a:noFill/>
+                    </a:ln>
                   </pic:spPr>
                 </pic:pic>
               </a:graphicData>
@@ -625,21 +4547,21 @@
       <w:pPr>
         <w:jc w:val="center"/>
         <w:rPr>
-          <w:rFonts w:ascii="Arial" w:hAnsi="Arial" w:cs="Arial"/>
-        </w:rPr>
-      </w:pPr>
-      <w:r>
-        <w:rPr>
-          <w:rFonts w:ascii="Arial" w:hAnsi="Arial" w:cs="Arial" w:hint="eastAsia"/>
-        </w:rPr>
-        <w:t>Fig 1: error rates to k values</w:t>
+          <w:rFonts w:ascii="Arial" w:hAnsi="Arial" w:cs="Arial" w:hint="eastAsia"/>
+        </w:rPr>
+      </w:pPr>
+      <w:r>
+        <w:rPr>
+          <w:rFonts w:ascii="Arial" w:hAnsi="Arial" w:cs="Arial" w:hint="eastAsia"/>
+        </w:rPr>
+        <w:t>Fig 1: accuracy to k value scatter plot</w:t>
       </w:r>
     </w:p>
     <w:p>
       <w:pPr>
         <w:jc w:val="both"/>
         <w:rPr>
-          <w:rFonts w:ascii="Arial" w:hAnsi="Arial" w:cs="Arial"/>
+          <w:rFonts w:ascii="Arial" w:hAnsi="Arial" w:cs="Arial" w:hint="eastAsia"/>
         </w:rPr>
       </w:pPr>
     </w:p>
@@ -647,7 +4569,7 @@
       <w:pPr>
         <w:jc w:val="both"/>
         <w:rPr>
-          <w:rFonts w:ascii="Arial" w:hAnsi="Arial" w:cs="Arial" w:hint="eastAsia"/>
+          <w:rFonts w:ascii="Arial" w:hAnsi="Arial" w:cs="Arial"/>
         </w:rPr>
       </w:pPr>
       <w:r>
@@ -660,55 +4582,43 @@
         <w:rPr>
           <w:rFonts w:ascii="Arial" w:hAnsi="Arial" w:cs="Arial" w:hint="eastAsia"/>
         </w:rPr>
-        <w:t xml:space="preserve">rom fig 1 we can see that the </w:t>
-      </w:r>
-      <w:r>
-        <w:rPr>
-          <w:rFonts w:ascii="Arial" w:hAnsi="Arial" w:cs="Arial"/>
-        </w:rPr>
-        <w:t>minimum</w:t>
-      </w:r>
-      <w:r>
-        <w:rPr>
-          <w:rFonts w:ascii="Arial" w:hAnsi="Arial" w:cs="Arial" w:hint="eastAsia"/>
-        </w:rPr>
-        <w:t xml:space="preserve"> error rates occur when k =</w:t>
-      </w:r>
-      <w:r>
-        <w:rPr>
-          <w:rFonts w:ascii="Arial" w:hAnsi="Arial" w:cs="Arial" w:hint="eastAsia"/>
-        </w:rPr>
-        <w:t xml:space="preserve"> 6</w:t>
-      </w:r>
-      <w:r>
-        <w:rPr>
-          <w:rFonts w:ascii="Arial" w:hAnsi="Arial" w:cs="Arial" w:hint="eastAsia"/>
-        </w:rPr>
-        <w:t xml:space="preserve"> and </w:t>
-      </w:r>
-      <w:r>
-        <w:rPr>
-          <w:rFonts w:ascii="Arial" w:hAnsi="Arial" w:cs="Arial" w:hint="eastAsia"/>
-        </w:rPr>
-        <w:t>7</w:t>
-      </w:r>
-      <w:r>
-        <w:rPr>
-          <w:rFonts w:ascii="Arial" w:hAnsi="Arial" w:cs="Arial" w:hint="eastAsia"/>
-        </w:rPr>
-        <w:t>, at 0.02</w:t>
-      </w:r>
-      <w:r>
-        <w:rPr>
-          <w:rFonts w:ascii="Arial" w:hAnsi="Arial" w:cs="Arial" w:hint="eastAsia"/>
-        </w:rPr>
-        <w:t>93</w:t>
-      </w:r>
-      <w:r>
-        <w:rPr>
-          <w:rFonts w:ascii="Arial" w:hAnsi="Arial" w:cs="Arial" w:hint="eastAsia"/>
-        </w:rPr>
-        <w:t xml:space="preserve">. Therefore, the lowest odd </w:t>
+        <w:t xml:space="preserve">rom </w:t>
+      </w:r>
+      <w:r>
+        <w:rPr>
+          <w:rFonts w:ascii="Arial" w:hAnsi="Arial" w:cs="Arial" w:hint="eastAsia"/>
+        </w:rPr>
+        <w:t>F</w:t>
+      </w:r>
+      <w:r>
+        <w:rPr>
+          <w:rFonts w:ascii="Arial" w:hAnsi="Arial" w:cs="Arial" w:hint="eastAsia"/>
+        </w:rPr>
+        <w:t xml:space="preserve">ig 1 we can see that the </w:t>
+      </w:r>
+      <w:r>
+        <w:rPr>
+          <w:rFonts w:ascii="Arial" w:hAnsi="Arial" w:cs="Arial" w:hint="eastAsia"/>
+        </w:rPr>
+        <w:t>maximum accuracy</w:t>
+      </w:r>
+      <w:r>
+        <w:rPr>
+          <w:rFonts w:ascii="Arial" w:hAnsi="Arial" w:cs="Arial" w:hint="eastAsia"/>
+        </w:rPr>
+        <w:t xml:space="preserve"> occur</w:t>
+      </w:r>
+      <w:r>
+        <w:rPr>
+          <w:rFonts w:ascii="Arial" w:hAnsi="Arial" w:cs="Arial" w:hint="eastAsia"/>
+        </w:rPr>
+        <w:t>s</w:t>
+      </w:r>
+      <w:r>
+        <w:rPr>
+          <w:rFonts w:ascii="Arial" w:hAnsi="Arial" w:cs="Arial" w:hint="eastAsia"/>
+        </w:rPr>
+        <w:t xml:space="preserve"> when </w:t>
       </w:r>
       <w:r>
         <w:rPr>
@@ -720,9 +4630,13 @@
       </w:r>
       <w:r>
         <w:rPr>
-          <w:rFonts w:ascii="Times New Roman" w:hAnsi="Times New Roman" w:cs="Times New Roman" w:hint="eastAsia"/>
-          <w:i/>
-          <w:iCs/>
+          <w:rFonts w:ascii="Arial" w:hAnsi="Arial" w:cs="Arial" w:hint="eastAsia"/>
+        </w:rPr>
+        <w:t xml:space="preserve"> =</w:t>
+      </w:r>
+      <w:r>
+        <w:rPr>
+          <w:rFonts w:ascii="Arial" w:hAnsi="Arial" w:cs="Arial" w:hint="eastAsia"/>
         </w:rPr>
         <w:t xml:space="preserve"> </w:t>
       </w:r>
@@ -730,7 +4644,25 @@
         <w:rPr>
           <w:rFonts w:ascii="Arial" w:hAnsi="Arial" w:cs="Arial" w:hint="eastAsia"/>
         </w:rPr>
-        <w:t xml:space="preserve">value </w:t>
+        <w:t>13</w:t>
+      </w:r>
+      <w:r>
+        <w:rPr>
+          <w:rFonts w:ascii="Arial" w:hAnsi="Arial" w:cs="Arial" w:hint="eastAsia"/>
+        </w:rPr>
+        <w:t xml:space="preserve">, at </w:t>
+      </w:r>
+      <w:r>
+        <w:rPr>
+          <w:rFonts w:ascii="Arial" w:hAnsi="Arial" w:cs="Arial" w:hint="eastAsia"/>
+        </w:rPr>
+        <w:t>0.9008</w:t>
+      </w:r>
+      <w:r>
+        <w:rPr>
+          <w:rFonts w:ascii="Arial" w:hAnsi="Arial" w:cs="Arial" w:hint="eastAsia"/>
+        </w:rPr>
+        <w:t xml:space="preserve">. Therefore, </w:t>
       </w:r>
       <w:r>
         <w:rPr>
@@ -782,13 +4714,13 @@
         <w:rPr>
           <w:rFonts w:ascii="Arial" w:hAnsi="Arial" w:cs="Arial" w:hint="eastAsia"/>
         </w:rPr>
-        <w:t xml:space="preserve"> = </w:t>
-      </w:r>
-      <w:r>
-        <w:rPr>
-          <w:rFonts w:ascii="Arial" w:hAnsi="Arial" w:cs="Arial" w:hint="eastAsia"/>
-        </w:rPr>
-        <w:t>7</w:t>
+        <w:t xml:space="preserve"> =</w:t>
+      </w:r>
+      <w:r>
+        <w:rPr>
+          <w:rFonts w:ascii="Arial" w:hAnsi="Arial" w:cs="Arial" w:hint="eastAsia"/>
+        </w:rPr>
+        <w:t xml:space="preserve"> 13</w:t>
       </w:r>
       <w:r>
         <w:rPr>
@@ -800,7 +4732,31 @@
         <w:rPr>
           <w:rFonts w:ascii="Arial" w:hAnsi="Arial" w:cs="Arial" w:hint="eastAsia"/>
         </w:rPr>
-        <w:t>a training set of 5275 class 1 and 5254 class 2 cases, and the proportion of two classes reaches 99.6%.</w:t>
+        <w:t>a training set of 5275 class 1 and 5</w:t>
+      </w:r>
+      <w:r>
+        <w:rPr>
+          <w:rFonts w:ascii="Arial" w:hAnsi="Arial" w:cs="Arial" w:hint="eastAsia"/>
+        </w:rPr>
+        <w:t>309</w:t>
+      </w:r>
+      <w:r>
+        <w:rPr>
+          <w:rFonts w:ascii="Arial" w:hAnsi="Arial" w:cs="Arial" w:hint="eastAsia"/>
+        </w:rPr>
+        <w:t xml:space="preserve"> class 2 cases, and the proportion of two classes reaches 99.</w:t>
+      </w:r>
+      <w:r>
+        <w:rPr>
+          <w:rFonts w:ascii="Arial" w:hAnsi="Arial" w:cs="Arial" w:hint="eastAsia"/>
+        </w:rPr>
+        <w:t>3</w:t>
+      </w:r>
+      <w:r>
+        <w:rPr>
+          <w:rFonts w:ascii="Arial" w:hAnsi="Arial" w:cs="Arial" w:hint="eastAsia"/>
+        </w:rPr>
+        <w:t>6%.</w:t>
       </w:r>
     </w:p>
     <w:sectPr>
@@ -1827,6 +5783,22 @@
       <w:spacing w:val="5"/>
     </w:rPr>
   </w:style>
+  <w:style w:type="paragraph" w:styleId="NormalWeb">
+    <w:name w:val="Normal (Web)"/>
+    <w:basedOn w:val="Normal"/>
+    <w:uiPriority w:val="99"/>
+    <w:semiHidden/>
+    <w:unhideWhenUsed/>
+    <w:rsid w:val="00E01852"/>
+    <w:pPr>
+      <w:spacing w:before="100" w:beforeAutospacing="1" w:after="100" w:afterAutospacing="1" w:line="240" w:lineRule="auto"/>
+    </w:pPr>
+    <w:rPr>
+      <w:rFonts w:ascii="Times New Roman" w:hAnsi="Times New Roman" w:cs="Times New Roman"/>
+      <w:kern w:val="0"/>
+      <w14:ligatures w14:val="none"/>
+    </w:rPr>
+  </w:style>
 </w:styles>
 </file>
 
@@ -2123,4 +6095,24 @@
     </a:ext>
   </a:extLst>
 </a:theme>
+</file>
+
+<file path=word/webextensions/taskpanes.xml><?xml version="1.0" encoding="utf-8"?>
+<wetp:taskpanes xmlns:wetp="http://schemas.microsoft.com/office/webextensions/taskpanes/2010/11">
+  <wetp:taskpane dockstate="right" visibility="0" width="525" row="2">
+    <wetp:webextensionref xmlns:r="http://schemas.openxmlformats.org/officeDocument/2006/relationships" r:id="rId1"/>
+  </wetp:taskpane>
+</wetp:taskpanes>
+</file>
+
+<file path=word/webextensions/webextension1.xml><?xml version="1.0" encoding="utf-8"?>
+<we:webextension xmlns:we="http://schemas.microsoft.com/office/webextensions/webextension/2010/11" id="{663165F1-32FE-4CB0-AFFF-B291A2B7ACD1}">
+  <we:reference id="wa104382008" version="1.1.0.1" store="en-GB" storeType="OMEX"/>
+  <we:alternateReferences>
+    <we:reference id="WA104382008" version="1.1.0.1" store="WA104382008" storeType="OMEX"/>
+  </we:alternateReferences>
+  <we:properties/>
+  <we:bindings/>
+  <we:snapshot xmlns:r="http://schemas.openxmlformats.org/officeDocument/2006/relationships"/>
+</we:webextension>
 </file>
</xml_diff>

<commit_message>
Newest report script with updated codes and result
</commit_message>
<xml_diff>
--- a/Data Imbalance Solution.docx
+++ b/Data Imbalance Solution.docx
@@ -75,21 +75,7 @@
         <w:rPr>
           <w:rFonts w:ascii="Arial" w:hAnsi="Arial" w:cs="Arial"/>
         </w:rPr>
-        <w:t xml:space="preserve">Chawla, N. V., Bowyer, K., Hall, L. O. and </w:t>
-      </w:r>
-      <w:proofErr w:type="spellStart"/>
-      <w:r>
-        <w:rPr>
-          <w:rFonts w:ascii="Arial" w:hAnsi="Arial" w:cs="Arial"/>
-        </w:rPr>
-        <w:t>Kegelmeyer</w:t>
-      </w:r>
-      <w:proofErr w:type="spellEnd"/>
-      <w:r>
-        <w:rPr>
-          <w:rFonts w:ascii="Arial" w:hAnsi="Arial" w:cs="Arial"/>
-        </w:rPr>
-        <w:t xml:space="preserve">, W. P. (2002) ‘SMOTE: synthetic minority over-sampling technique’ </w:t>
+        <w:t xml:space="preserve">Chawla, N. V., Bowyer, K., Hall, L. O. and Kegelmeyer, W. P. (2002) ‘SMOTE: synthetic minority over-sampling technique’ </w:t>
       </w:r>
       <w:r>
         <w:rPr>
@@ -151,19 +137,11 @@
           <w:rFonts w:ascii="Arial" w:hAnsi="Arial" w:cs="Arial"/>
         </w:rPr>
       </w:pPr>
-      <w:proofErr w:type="spellStart"/>
-      <w:r>
-        <w:rPr>
-          <w:rFonts w:ascii="Arial" w:hAnsi="Arial" w:cs="Arial"/>
-        </w:rPr>
-        <w:t>Thabtah</w:t>
-      </w:r>
-      <w:proofErr w:type="spellEnd"/>
-      <w:r>
-        <w:rPr>
-          <w:rFonts w:ascii="Arial" w:hAnsi="Arial" w:cs="Arial"/>
-        </w:rPr>
-        <w:t xml:space="preserve">, F., Hammoud, S., Kamalov. F. and Gonsalves, A. (2020) ‘Data imbalance in classification: Experimental evaluation’ </w:t>
+      <w:r>
+        <w:rPr>
+          <w:rFonts w:ascii="Arial" w:hAnsi="Arial" w:cs="Arial"/>
+        </w:rPr>
+        <w:t xml:space="preserve">Thabtah, F., Hammoud, S., Kamalov. F. and Gonsalves, A. (2020) ‘Data imbalance in classification: Experimental evaluation’ </w:t>
       </w:r>
       <w:r>
         <w:rPr>
@@ -196,21 +174,7 @@
         <w:rPr>
           <w:rFonts w:ascii="Arial" w:hAnsi="Arial" w:cs="Arial"/>
         </w:rPr>
-        <w:t xml:space="preserve">Zhang, S., Li, X., Zong, M., Zhu, X. and Cheng, D (2017). ‘Learning k for </w:t>
-      </w:r>
-      <w:proofErr w:type="spellStart"/>
-      <w:r>
-        <w:rPr>
-          <w:rFonts w:ascii="Arial" w:hAnsi="Arial" w:cs="Arial"/>
-        </w:rPr>
-        <w:t>kNN</w:t>
-      </w:r>
-      <w:proofErr w:type="spellEnd"/>
-      <w:r>
-        <w:rPr>
-          <w:rFonts w:ascii="Arial" w:hAnsi="Arial" w:cs="Arial"/>
-        </w:rPr>
-        <w:t xml:space="preserve"> Classification’ </w:t>
+        <w:t xml:space="preserve">Zhang, S., Li, X., Zong, M., Zhu, X. and Cheng, D (2017). ‘Learning k for kNN Classification’ </w:t>
       </w:r>
       <w:r>
         <w:rPr>
@@ -282,19 +246,11 @@
           <w:rFonts w:ascii="Arial" w:hAnsi="Arial" w:cs="Arial"/>
         </w:rPr>
       </w:pPr>
-      <w:proofErr w:type="spellStart"/>
-      <w:r>
-        <w:rPr>
-          <w:rFonts w:ascii="Arial" w:hAnsi="Arial" w:cs="Arial"/>
-        </w:rPr>
-        <w:t>Thabtah</w:t>
-      </w:r>
-      <w:proofErr w:type="spellEnd"/>
-      <w:r>
-        <w:rPr>
-          <w:rFonts w:ascii="Arial" w:hAnsi="Arial" w:cs="Arial"/>
-        </w:rPr>
-        <w:t xml:space="preserve"> et al (2020) suggested a framework of data imbalance solutions. From the data’s aspect, there are two notions to rebalance data, which are under sampling and over sampling. Under sampling means to reduce the cases of major class, while over sampling is to generate synthetic data of minor class till the two classes are balanced</w:t>
+      <w:r>
+        <w:rPr>
+          <w:rFonts w:ascii="Arial" w:hAnsi="Arial" w:cs="Arial"/>
+        </w:rPr>
+        <w:t>Thabtah et al (2020) suggested a framework of data imbalance solutions. From the data’s aspect, there are two notions to rebalance data, which are under sampling and over sampling. Under sampling means to reduce the cases of major class, while over sampling is to generate synthetic data of minor class till the two classes are balanced</w:t>
       </w:r>
       <w:r>
         <w:rPr>
@@ -1866,7 +1822,7 @@
         <w:spacing w:before="0" w:beforeAutospacing="0" w:after="0" w:afterAutospacing="0"/>
         <w:divId w:val="761217273"/>
         <w:rPr>
-          <w:rFonts w:ascii="Consolas" w:hAnsi="Consolas" w:cs="Courier New" w:hint="eastAsia"/>
+          <w:rFonts w:ascii="Consolas" w:hAnsi="Consolas" w:cs="Courier New"/>
           <w:color w:val="880000"/>
           <w:sz w:val="17"/>
           <w:szCs w:val="17"/>
@@ -2230,7 +2186,7 @@
           <w:sz w:val="17"/>
           <w:szCs w:val="17"/>
         </w:rPr>
-        <w:t xml:space="preserve"> train$y1</w:t>
+        <w:t xml:space="preserve"> train$y</w:t>
       </w:r>
       <w:r>
         <w:rPr>
@@ -2545,7 +2501,7 @@
           <w:sz w:val="17"/>
           <w:szCs w:val="17"/>
         </w:rPr>
-        <w:t xml:space="preserve">  adasyn_train$y1 </w:t>
+        <w:t xml:space="preserve">  adasyn_train$y </w:t>
       </w:r>
       <w:r>
         <w:rPr>
@@ -2608,7 +2564,7 @@
           <w:sz w:val="17"/>
           <w:szCs w:val="17"/>
         </w:rPr>
-        <w:t>adasyn_train$y1</w:t>
+        <w:t>adasyn_train$y</w:t>
       </w:r>
       <w:r>
         <w:rPr>
@@ -2851,7 +2807,7 @@
           <w:sz w:val="17"/>
           <w:szCs w:val="17"/>
         </w:rPr>
-        <w:t>y1</w:t>
+        <w:t>y</w:t>
       </w:r>
       <w:r>
         <w:rPr>
@@ -4490,14 +4446,13 @@
       </w:pPr>
       <w:r>
         <w:rPr>
-          <w:rFonts w:ascii="Arial" w:hAnsi="Arial" w:cs="Arial" w:hint="eastAsia"/>
-          <w:noProof/>
+          <w:rFonts w:ascii="Arial" w:hAnsi="Arial" w:cs="Arial"/>
         </w:rPr>
         <w:drawing>
-          <wp:inline distT="0" distB="0" distL="0" distR="0" wp14:anchorId="2434782F" wp14:editId="3DDDDA89">
-            <wp:extent cx="5270500" cy="2609850"/>
-            <wp:effectExtent l="0" t="0" r="6350" b="0"/>
-            <wp:docPr id="1553426580" name="Picture 1"/>
+          <wp:inline distT="0" distB="0" distL="0" distR="0" wp14:anchorId="2F5040BF" wp14:editId="2D7CB781">
+            <wp:extent cx="5274310" cy="2873375"/>
+            <wp:effectExtent l="0" t="0" r="2540" b="3175"/>
+            <wp:docPr id="1407354899" name="Picture 1" descr="A graph with numbers and dots&#10;&#10;Description automatically generated"/>
             <wp:cNvGraphicFramePr>
               <a:graphicFrameLocks xmlns:a="http://schemas.openxmlformats.org/drawingml/2006/main" noChangeAspect="1"/>
             </wp:cNvGraphicFramePr>
@@ -4505,36 +4460,23 @@
               <a:graphicData uri="http://schemas.openxmlformats.org/drawingml/2006/picture">
                 <pic:pic xmlns:pic="http://schemas.openxmlformats.org/drawingml/2006/picture">
                   <pic:nvPicPr>
-                    <pic:cNvPr id="0" name="Picture 1"/>
-                    <pic:cNvPicPr>
-                      <a:picLocks noChangeAspect="1" noChangeArrowheads="1"/>
-                    </pic:cNvPicPr>
+                    <pic:cNvPr id="1407354899" name="Picture 1" descr="A graph with numbers and dots&#10;&#10;Description automatically generated"/>
+                    <pic:cNvPicPr/>
                   </pic:nvPicPr>
                   <pic:blipFill>
-                    <a:blip r:embed="rId5">
-                      <a:extLst>
-                        <a:ext uri="{28A0092B-C50C-407E-A947-70E740481C1C}">
-                          <a14:useLocalDpi xmlns:a14="http://schemas.microsoft.com/office/drawing/2010/main" val="0"/>
-                        </a:ext>
-                      </a:extLst>
-                    </a:blip>
-                    <a:srcRect/>
+                    <a:blip r:embed="rId5"/>
                     <a:stretch>
                       <a:fillRect/>
                     </a:stretch>
                   </pic:blipFill>
-                  <pic:spPr bwMode="auto">
+                  <pic:spPr>
                     <a:xfrm>
                       <a:off x="0" y="0"/>
-                      <a:ext cx="5270500" cy="2609850"/>
+                      <a:ext cx="5274310" cy="2873375"/>
                     </a:xfrm>
                     <a:prstGeom prst="rect">
                       <a:avLst/>
                     </a:prstGeom>
-                    <a:noFill/>
-                    <a:ln>
-                      <a:noFill/>
-                    </a:ln>
                   </pic:spPr>
                 </pic:pic>
               </a:graphicData>
@@ -4547,7 +4489,7 @@
       <w:pPr>
         <w:jc w:val="center"/>
         <w:rPr>
-          <w:rFonts w:ascii="Arial" w:hAnsi="Arial" w:cs="Arial" w:hint="eastAsia"/>
+          <w:rFonts w:ascii="Arial" w:hAnsi="Arial" w:cs="Arial"/>
         </w:rPr>
       </w:pPr>
       <w:r>
@@ -4561,7 +4503,7 @@
       <w:pPr>
         <w:jc w:val="both"/>
         <w:rPr>
-          <w:rFonts w:ascii="Arial" w:hAnsi="Arial" w:cs="Arial" w:hint="eastAsia"/>
+          <w:rFonts w:ascii="Arial" w:hAnsi="Arial" w:cs="Arial"/>
         </w:rPr>
       </w:pPr>
     </w:p>
@@ -4644,7 +4586,7 @@
         <w:rPr>
           <w:rFonts w:ascii="Arial" w:hAnsi="Arial" w:cs="Arial" w:hint="eastAsia"/>
         </w:rPr>
-        <w:t>13</w:t>
+        <w:t>3</w:t>
       </w:r>
       <w:r>
         <w:rPr>
@@ -4656,7 +4598,13 @@
         <w:rPr>
           <w:rFonts w:ascii="Arial" w:hAnsi="Arial" w:cs="Arial" w:hint="eastAsia"/>
         </w:rPr>
-        <w:t>0.9008</w:t>
+        <w:t>0.</w:t>
+      </w:r>
+      <w:r>
+        <w:rPr>
+          <w:rFonts w:ascii="Arial" w:hAnsi="Arial" w:cs="Arial" w:hint="eastAsia"/>
+        </w:rPr>
+        <w:t>8724</w:t>
       </w:r>
       <w:r>
         <w:rPr>
@@ -4682,7 +4630,7 @@
         <w:rPr>
           <w:rFonts w:ascii="Arial" w:hAnsi="Arial" w:cs="Arial" w:hint="eastAsia"/>
         </w:rPr>
-        <w:t>7</w:t>
+        <w:t>3</w:t>
       </w:r>
       <w:r>
         <w:rPr>
@@ -4720,7 +4668,7 @@
         <w:rPr>
           <w:rFonts w:ascii="Arial" w:hAnsi="Arial" w:cs="Arial" w:hint="eastAsia"/>
         </w:rPr>
-        <w:t xml:space="preserve"> 13</w:t>
+        <w:t xml:space="preserve"> 3</w:t>
       </w:r>
       <w:r>
         <w:rPr>
@@ -4732,13 +4680,25 @@
         <w:rPr>
           <w:rFonts w:ascii="Arial" w:hAnsi="Arial" w:cs="Arial" w:hint="eastAsia"/>
         </w:rPr>
-        <w:t>a training set of 5275 class 1 and 5</w:t>
-      </w:r>
-      <w:r>
-        <w:rPr>
-          <w:rFonts w:ascii="Arial" w:hAnsi="Arial" w:cs="Arial" w:hint="eastAsia"/>
-        </w:rPr>
-        <w:t>309</w:t>
+        <w:t>a training set of 52</w:t>
+      </w:r>
+      <w:r>
+        <w:rPr>
+          <w:rFonts w:ascii="Arial" w:hAnsi="Arial" w:cs="Arial" w:hint="eastAsia"/>
+        </w:rPr>
+        <w:t>75</w:t>
+      </w:r>
+      <w:r>
+        <w:rPr>
+          <w:rFonts w:ascii="Arial" w:hAnsi="Arial" w:cs="Arial" w:hint="eastAsia"/>
+        </w:rPr>
+        <w:t xml:space="preserve"> class 1 and 5</w:t>
+      </w:r>
+      <w:r>
+        <w:rPr>
+          <w:rFonts w:ascii="Arial" w:hAnsi="Arial" w:cs="Arial" w:hint="eastAsia"/>
+        </w:rPr>
+        <w:t>286</w:t>
       </w:r>
       <w:r>
         <w:rPr>
@@ -4750,13 +4710,13 @@
         <w:rPr>
           <w:rFonts w:ascii="Arial" w:hAnsi="Arial" w:cs="Arial" w:hint="eastAsia"/>
         </w:rPr>
-        <w:t>3</w:t>
-      </w:r>
-      <w:r>
-        <w:rPr>
-          <w:rFonts w:ascii="Arial" w:hAnsi="Arial" w:cs="Arial" w:hint="eastAsia"/>
-        </w:rPr>
-        <w:t>6%.</w:t>
+        <w:t>79</w:t>
+      </w:r>
+      <w:r>
+        <w:rPr>
+          <w:rFonts w:ascii="Arial" w:hAnsi="Arial" w:cs="Arial" w:hint="eastAsia"/>
+        </w:rPr>
+        <w:t>%.</w:t>
       </w:r>
     </w:p>
     <w:sectPr>

</xml_diff>